<commit_message>
dang hieu - fix2
</commit_message>
<xml_diff>
--- a/NV2/BTTH2-Nhom 64CNTT3_8.docx
+++ b/NV2/BTTH2-Nhom 64CNTT3_8.docx
@@ -227,8 +227,196 @@
           <w:szCs w:val="40"/>
           <w:lang w:val="en-US"/>
         </w:rPr>
-        <w:t>Website tìm và cho thuê trọ dàng cho sinh viên</w:t>
-      </w:r>
+        <w:t xml:space="preserve">Website </w:t>
+      </w:r>
+      <w:proofErr w:type="spellStart"/>
+      <w:r>
+        <w:rPr>
+          <w:rFonts w:ascii="Times New Roman" w:eastAsia="Times New Roman" w:hAnsi="Times New Roman" w:cs="Times New Roman"/>
+          <w:b/>
+          <w:sz w:val="40"/>
+          <w:szCs w:val="40"/>
+          <w:lang w:val="en-US"/>
+        </w:rPr>
+        <w:t>tìm</w:t>
+      </w:r>
+      <w:proofErr w:type="spellEnd"/>
+      <w:r>
+        <w:rPr>
+          <w:rFonts w:ascii="Times New Roman" w:eastAsia="Times New Roman" w:hAnsi="Times New Roman" w:cs="Times New Roman"/>
+          <w:b/>
+          <w:sz w:val="40"/>
+          <w:szCs w:val="40"/>
+          <w:lang w:val="en-US"/>
+        </w:rPr>
+        <w:t xml:space="preserve"> </w:t>
+      </w:r>
+      <w:proofErr w:type="spellStart"/>
+      <w:r>
+        <w:rPr>
+          <w:rFonts w:ascii="Times New Roman" w:eastAsia="Times New Roman" w:hAnsi="Times New Roman" w:cs="Times New Roman"/>
+          <w:b/>
+          <w:sz w:val="40"/>
+          <w:szCs w:val="40"/>
+          <w:lang w:val="en-US"/>
+        </w:rPr>
+        <w:t>và</w:t>
+      </w:r>
+      <w:proofErr w:type="spellEnd"/>
+      <w:r>
+        <w:rPr>
+          <w:rFonts w:ascii="Times New Roman" w:eastAsia="Times New Roman" w:hAnsi="Times New Roman" w:cs="Times New Roman"/>
+          <w:b/>
+          <w:sz w:val="40"/>
+          <w:szCs w:val="40"/>
+          <w:lang w:val="en-US"/>
+        </w:rPr>
+        <w:t xml:space="preserve"> </w:t>
+      </w:r>
+      <w:proofErr w:type="spellStart"/>
+      <w:r>
+        <w:rPr>
+          <w:rFonts w:ascii="Times New Roman" w:eastAsia="Times New Roman" w:hAnsi="Times New Roman" w:cs="Times New Roman"/>
+          <w:b/>
+          <w:sz w:val="40"/>
+          <w:szCs w:val="40"/>
+          <w:lang w:val="en-US"/>
+        </w:rPr>
+        <w:t>cho</w:t>
+      </w:r>
+      <w:proofErr w:type="spellEnd"/>
+      <w:r>
+        <w:rPr>
+          <w:rFonts w:ascii="Times New Roman" w:eastAsia="Times New Roman" w:hAnsi="Times New Roman" w:cs="Times New Roman"/>
+          <w:b/>
+          <w:sz w:val="40"/>
+          <w:szCs w:val="40"/>
+          <w:lang w:val="en-US"/>
+        </w:rPr>
+        <w:t xml:space="preserve"> </w:t>
+      </w:r>
+      <w:proofErr w:type="spellStart"/>
+      <w:r>
+        <w:rPr>
+          <w:rFonts w:ascii="Times New Roman" w:eastAsia="Times New Roman" w:hAnsi="Times New Roman" w:cs="Times New Roman"/>
+          <w:b/>
+          <w:sz w:val="40"/>
+          <w:szCs w:val="40"/>
+          <w:lang w:val="en-US"/>
+        </w:rPr>
+        <w:t>thuê</w:t>
+      </w:r>
+      <w:proofErr w:type="spellEnd"/>
+      <w:r>
+        <w:rPr>
+          <w:rFonts w:ascii="Times New Roman" w:eastAsia="Times New Roman" w:hAnsi="Times New Roman" w:cs="Times New Roman"/>
+          <w:b/>
+          <w:sz w:val="40"/>
+          <w:szCs w:val="40"/>
+          <w:lang w:val="en-US"/>
+        </w:rPr>
+        <w:t xml:space="preserve"> </w:t>
+      </w:r>
+      <w:proofErr w:type="spellStart"/>
+      <w:r>
+        <w:rPr>
+          <w:rFonts w:ascii="Times New Roman" w:eastAsia="Times New Roman" w:hAnsi="Times New Roman" w:cs="Times New Roman"/>
+          <w:b/>
+          <w:sz w:val="40"/>
+          <w:szCs w:val="40"/>
+          <w:lang w:val="en-US"/>
+        </w:rPr>
+        <w:t>trọ</w:t>
+      </w:r>
+      <w:proofErr w:type="spellEnd"/>
+      <w:r>
+        <w:rPr>
+          <w:rFonts w:ascii="Times New Roman" w:eastAsia="Times New Roman" w:hAnsi="Times New Roman" w:cs="Times New Roman"/>
+          <w:b/>
+          <w:sz w:val="40"/>
+          <w:szCs w:val="40"/>
+          <w:lang w:val="en-US"/>
+        </w:rPr>
+        <w:t xml:space="preserve"> </w:t>
+      </w:r>
+      <w:proofErr w:type="spellStart"/>
+      <w:r>
+        <w:rPr>
+          <w:rFonts w:ascii="Times New Roman" w:eastAsia="Times New Roman" w:hAnsi="Times New Roman" w:cs="Times New Roman"/>
+          <w:b/>
+          <w:sz w:val="40"/>
+          <w:szCs w:val="40"/>
+          <w:lang w:val="en-US"/>
+        </w:rPr>
+        <w:t>dàng</w:t>
+      </w:r>
+      <w:proofErr w:type="spellEnd"/>
+      <w:r>
+        <w:rPr>
+          <w:rFonts w:ascii="Times New Roman" w:eastAsia="Times New Roman" w:hAnsi="Times New Roman" w:cs="Times New Roman"/>
+          <w:b/>
+          <w:sz w:val="40"/>
+          <w:szCs w:val="40"/>
+          <w:lang w:val="en-US"/>
+        </w:rPr>
+        <w:t xml:space="preserve"> </w:t>
+      </w:r>
+      <w:proofErr w:type="spellStart"/>
+      <w:r>
+        <w:rPr>
+          <w:rFonts w:ascii="Times New Roman" w:eastAsia="Times New Roman" w:hAnsi="Times New Roman" w:cs="Times New Roman"/>
+          <w:b/>
+          <w:sz w:val="40"/>
+          <w:szCs w:val="40"/>
+          <w:lang w:val="en-US"/>
+        </w:rPr>
+        <w:t>cho</w:t>
+      </w:r>
+      <w:proofErr w:type="spellEnd"/>
+      <w:r>
+        <w:rPr>
+          <w:rFonts w:ascii="Times New Roman" w:eastAsia="Times New Roman" w:hAnsi="Times New Roman" w:cs="Times New Roman"/>
+          <w:b/>
+          <w:sz w:val="40"/>
+          <w:szCs w:val="40"/>
+          <w:lang w:val="en-US"/>
+        </w:rPr>
+        <w:t xml:space="preserve"> </w:t>
+      </w:r>
+      <w:proofErr w:type="spellStart"/>
+      <w:r>
+        <w:rPr>
+          <w:rFonts w:ascii="Times New Roman" w:eastAsia="Times New Roman" w:hAnsi="Times New Roman" w:cs="Times New Roman"/>
+          <w:b/>
+          <w:sz w:val="40"/>
+          <w:szCs w:val="40"/>
+          <w:lang w:val="en-US"/>
+        </w:rPr>
+        <w:t>sinh</w:t>
+      </w:r>
+      <w:proofErr w:type="spellEnd"/>
+      <w:r>
+        <w:rPr>
+          <w:rFonts w:ascii="Times New Roman" w:eastAsia="Times New Roman" w:hAnsi="Times New Roman" w:cs="Times New Roman"/>
+          <w:b/>
+          <w:sz w:val="40"/>
+          <w:szCs w:val="40"/>
+          <w:lang w:val="en-US"/>
+        </w:rPr>
+        <w:t xml:space="preserve"> </w:t>
+      </w:r>
+      <w:proofErr w:type="spellStart"/>
+      <w:r>
+        <w:rPr>
+          <w:rFonts w:ascii="Times New Roman" w:eastAsia="Times New Roman" w:hAnsi="Times New Roman" w:cs="Times New Roman"/>
+          <w:b/>
+          <w:sz w:val="40"/>
+          <w:szCs w:val="40"/>
+          <w:lang w:val="en-US"/>
+        </w:rPr>
+        <w:t>viên</w:t>
+      </w:r>
+      <w:proofErr w:type="spellEnd"/>
     </w:p>
     <w:p>
       <w:pPr>
@@ -360,6 +548,7 @@
           <w:szCs w:val="26"/>
         </w:rPr>
       </w:pPr>
+      <w:proofErr w:type="spellStart"/>
       <w:r>
         <w:rPr>
           <w:rFonts w:ascii="Times New Roman" w:eastAsia="Times New Roman" w:hAnsi="Times New Roman" w:cs="Times New Roman"/>
@@ -367,7 +556,77 @@
           <w:szCs w:val="26"/>
           <w:lang w:val="en-US"/>
         </w:rPr>
-        <w:t>Trần Đăng Hiếu (Nhóm trưởng)</w:t>
+        <w:t>Trần</w:t>
+      </w:r>
+      <w:proofErr w:type="spellEnd"/>
+      <w:r>
+        <w:rPr>
+          <w:rFonts w:ascii="Times New Roman" w:eastAsia="Times New Roman" w:hAnsi="Times New Roman" w:cs="Times New Roman"/>
+          <w:sz w:val="26"/>
+          <w:szCs w:val="26"/>
+          <w:lang w:val="en-US"/>
+        </w:rPr>
+        <w:t xml:space="preserve"> </w:t>
+      </w:r>
+      <w:proofErr w:type="spellStart"/>
+      <w:r>
+        <w:rPr>
+          <w:rFonts w:ascii="Times New Roman" w:eastAsia="Times New Roman" w:hAnsi="Times New Roman" w:cs="Times New Roman"/>
+          <w:sz w:val="26"/>
+          <w:szCs w:val="26"/>
+          <w:lang w:val="en-US"/>
+        </w:rPr>
+        <w:t>Đăng</w:t>
+      </w:r>
+      <w:proofErr w:type="spellEnd"/>
+      <w:r>
+        <w:rPr>
+          <w:rFonts w:ascii="Times New Roman" w:eastAsia="Times New Roman" w:hAnsi="Times New Roman" w:cs="Times New Roman"/>
+          <w:sz w:val="26"/>
+          <w:szCs w:val="26"/>
+          <w:lang w:val="en-US"/>
+        </w:rPr>
+        <w:t xml:space="preserve"> Hiếu (</w:t>
+      </w:r>
+      <w:proofErr w:type="spellStart"/>
+      <w:r>
+        <w:rPr>
+          <w:rFonts w:ascii="Times New Roman" w:eastAsia="Times New Roman" w:hAnsi="Times New Roman" w:cs="Times New Roman"/>
+          <w:sz w:val="26"/>
+          <w:szCs w:val="26"/>
+          <w:lang w:val="en-US"/>
+        </w:rPr>
+        <w:t>Nhóm</w:t>
+      </w:r>
+      <w:proofErr w:type="spellEnd"/>
+      <w:r>
+        <w:rPr>
+          <w:rFonts w:ascii="Times New Roman" w:eastAsia="Times New Roman" w:hAnsi="Times New Roman" w:cs="Times New Roman"/>
+          <w:sz w:val="26"/>
+          <w:szCs w:val="26"/>
+          <w:lang w:val="en-US"/>
+        </w:rPr>
+        <w:t xml:space="preserve"> </w:t>
+      </w:r>
+      <w:proofErr w:type="spellStart"/>
+      <w:r>
+        <w:rPr>
+          <w:rFonts w:ascii="Times New Roman" w:eastAsia="Times New Roman" w:hAnsi="Times New Roman" w:cs="Times New Roman"/>
+          <w:sz w:val="26"/>
+          <w:szCs w:val="26"/>
+          <w:lang w:val="en-US"/>
+        </w:rPr>
+        <w:t>trưởng</w:t>
+      </w:r>
+      <w:proofErr w:type="spellEnd"/>
+      <w:r>
+        <w:rPr>
+          <w:rFonts w:ascii="Times New Roman" w:eastAsia="Times New Roman" w:hAnsi="Times New Roman" w:cs="Times New Roman"/>
+          <w:sz w:val="26"/>
+          <w:szCs w:val="26"/>
+          <w:lang w:val="en-US"/>
+        </w:rPr>
+        <w:t>)</w:t>
       </w:r>
     </w:p>
     <w:p>
@@ -417,7 +676,27 @@
           <w:szCs w:val="26"/>
           <w:lang w:val="en-US"/>
         </w:rPr>
-        <w:t>Phạm Đỗ Anh</w:t>
+        <w:t xml:space="preserve">Phạm </w:t>
+      </w:r>
+      <w:proofErr w:type="spellStart"/>
+      <w:r>
+        <w:rPr>
+          <w:rFonts w:ascii="Times New Roman" w:eastAsia="Times New Roman" w:hAnsi="Times New Roman" w:cs="Times New Roman"/>
+          <w:sz w:val="26"/>
+          <w:szCs w:val="26"/>
+          <w:lang w:val="en-US"/>
+        </w:rPr>
+        <w:t>Đỗ</w:t>
+      </w:r>
+      <w:proofErr w:type="spellEnd"/>
+      <w:r>
+        <w:rPr>
+          <w:rFonts w:ascii="Times New Roman" w:eastAsia="Times New Roman" w:hAnsi="Times New Roman" w:cs="Times New Roman"/>
+          <w:sz w:val="26"/>
+          <w:szCs w:val="26"/>
+          <w:lang w:val="en-US"/>
+        </w:rPr>
+        <w:t xml:space="preserve"> Anh</w:t>
       </w:r>
     </w:p>
     <w:p>
@@ -492,7 +771,27 @@
           <w:szCs w:val="26"/>
           <w:lang w:val="en-US"/>
         </w:rPr>
-        <w:t>Nguyễn Khắc Trung</w:t>
+        <w:t xml:space="preserve">Nguyễn </w:t>
+      </w:r>
+      <w:proofErr w:type="spellStart"/>
+      <w:r>
+        <w:rPr>
+          <w:rFonts w:ascii="Times New Roman" w:eastAsia="Times New Roman" w:hAnsi="Times New Roman" w:cs="Times New Roman"/>
+          <w:sz w:val="26"/>
+          <w:szCs w:val="26"/>
+          <w:lang w:val="en-US"/>
+        </w:rPr>
+        <w:t>Khắc</w:t>
+      </w:r>
+      <w:proofErr w:type="spellEnd"/>
+      <w:r>
+        <w:rPr>
+          <w:rFonts w:ascii="Times New Roman" w:eastAsia="Times New Roman" w:hAnsi="Times New Roman" w:cs="Times New Roman"/>
+          <w:sz w:val="26"/>
+          <w:szCs w:val="26"/>
+          <w:lang w:val="en-US"/>
+        </w:rPr>
+        <w:t xml:space="preserve"> Trung</w:t>
       </w:r>
     </w:p>
     <w:p>
@@ -800,16 +1099,70 @@
           <w:sz w:val="28"/>
           <w:szCs w:val="28"/>
         </w:rPr>
-        <w:t>Người</w:t>
-      </w:r>
-      <w:r>
+        <w:t>Người dùng</w:t>
+      </w:r>
+    </w:p>
+    <w:p>
+      <w:pPr>
+        <w:numPr>
+          <w:ilvl w:val="0"/>
+          <w:numId w:val="1"/>
+        </w:numPr>
         <w:rPr>
           <w:rFonts w:ascii="Times New Roman" w:eastAsia="Times New Roman" w:hAnsi="Times New Roman" w:cs="Times New Roman"/>
           <w:sz w:val="28"/>
           <w:szCs w:val="28"/>
-          <w:lang w:val="vi-VN"/>
-        </w:rPr>
-        <w:t xml:space="preserve"> thuê</w:t>
+        </w:rPr>
+      </w:pPr>
+      <w:r>
+        <w:rPr>
+          <w:rFonts w:ascii="Times New Roman" w:eastAsia="Times New Roman" w:hAnsi="Times New Roman" w:cs="Times New Roman"/>
+          <w:sz w:val="28"/>
+          <w:szCs w:val="28"/>
+        </w:rPr>
+        <w:t>Lập trình viên</w:t>
+      </w:r>
+    </w:p>
+    <w:p>
+      <w:pPr>
+        <w:numPr>
+          <w:ilvl w:val="0"/>
+          <w:numId w:val="1"/>
+        </w:numPr>
+        <w:rPr>
+          <w:rFonts w:ascii="Times New Roman" w:eastAsia="Times New Roman" w:hAnsi="Times New Roman" w:cs="Times New Roman"/>
+          <w:sz w:val="28"/>
+          <w:szCs w:val="28"/>
+        </w:rPr>
+      </w:pPr>
+      <w:r>
+        <w:rPr>
+          <w:rFonts w:ascii="Times New Roman" w:eastAsia="Times New Roman" w:hAnsi="Times New Roman" w:cs="Times New Roman"/>
+          <w:sz w:val="28"/>
+          <w:szCs w:val="28"/>
+        </w:rPr>
+        <w:t>Quản trị viên</w:t>
+      </w:r>
+    </w:p>
+    <w:p>
+      <w:pPr>
+        <w:numPr>
+          <w:ilvl w:val="0"/>
+          <w:numId w:val="1"/>
+        </w:numPr>
+        <w:rPr>
+          <w:rFonts w:ascii="Times New Roman" w:eastAsia="Times New Roman" w:hAnsi="Times New Roman" w:cs="Times New Roman"/>
+          <w:sz w:val="28"/>
+          <w:szCs w:val="28"/>
+        </w:rPr>
+      </w:pPr>
+      <w:r>
+        <w:rPr>
+          <w:rFonts w:ascii="Times New Roman" w:eastAsia="Times New Roman" w:hAnsi="Times New Roman" w:cs="Times New Roman"/>
+          <w:sz w:val="28"/>
+          <w:szCs w:val="28"/>
+        </w:rPr>
+        <w:t>Nhân viên chăm sóc khách hàng</w:t>
       </w:r>
     </w:p>
     <w:p>
@@ -1026,60 +1379,7 @@
                 <w:sz w:val="26"/>
                 <w:szCs w:val="26"/>
               </w:rPr>
-              <w:t>Là</w:t>
-            </w:r>
-            <w:r>
-              <w:rPr>
-                <w:rFonts w:ascii="Times New Roman" w:eastAsia="Times New Roman" w:hAnsi="Times New Roman" w:cs="Times New Roman"/>
-                <w:b/>
-                <w:sz w:val="26"/>
-                <w:szCs w:val="26"/>
-              </w:rPr>
-              <w:t xml:space="preserve"> </w:t>
-            </w:r>
-            <w:r>
-              <w:rPr>
-                <w:rFonts w:ascii="Times New Roman" w:eastAsia="Times New Roman" w:hAnsi="Times New Roman" w:cs="Times New Roman"/>
-                <w:bCs/>
-                <w:sz w:val="26"/>
-                <w:szCs w:val="26"/>
-                <w:lang w:val="vi-VN"/>
-              </w:rPr>
-              <w:t>&lt;vai trò&gt;</w:t>
-            </w:r>
-            <w:r>
-              <w:rPr>
-                <w:rFonts w:ascii="Times New Roman" w:eastAsia="Times New Roman" w:hAnsi="Times New Roman" w:cs="Times New Roman"/>
-                <w:sz w:val="26"/>
-                <w:szCs w:val="26"/>
-              </w:rPr>
-              <w:t xml:space="preserve">, tôi muốn </w:t>
-            </w:r>
-            <w:r>
-              <w:rPr>
-                <w:rFonts w:ascii="Times New Roman" w:eastAsia="Times New Roman" w:hAnsi="Times New Roman" w:cs="Times New Roman"/>
-                <w:sz w:val="26"/>
-                <w:szCs w:val="26"/>
-                <w:lang w:val="vi-VN"/>
-              </w:rPr>
-              <w:t>&lt;làm gì&gt;</w:t>
-            </w:r>
-            <w:r>
-              <w:rPr>
-                <w:rFonts w:ascii="Times New Roman" w:eastAsia="Times New Roman" w:hAnsi="Times New Roman" w:cs="Times New Roman"/>
-                <w:sz w:val="26"/>
-                <w:szCs w:val="26"/>
-              </w:rPr>
-              <w:t xml:space="preserve"> để </w:t>
-            </w:r>
-            <w:r>
-              <w:rPr>
-                <w:rFonts w:ascii="Times New Roman" w:eastAsia="Times New Roman" w:hAnsi="Times New Roman" w:cs="Times New Roman"/>
-                <w:sz w:val="26"/>
-                <w:szCs w:val="26"/>
-                <w:lang w:val="vi-VN"/>
-              </w:rPr>
-              <w:t>&lt;mục đích&gt;</w:t>
+              <w:t>Là lập trình, tôi muốn có chức năng đăng kí/đăng nhập tài khoản để người dùng có thể sử dụng web một cách lâu dài và có thể có sự hỗ trợ của các nhân viên chăm sóc khách hàng một cách chu đáo</w:t>
             </w:r>
           </w:p>
         </w:tc>
@@ -1179,50 +1479,7 @@
                 <w:sz w:val="26"/>
                 <w:szCs w:val="26"/>
               </w:rPr>
-              <w:t xml:space="preserve">Là </w:t>
-            </w:r>
-            <w:r>
-              <w:rPr>
-                <w:rFonts w:ascii="Times New Roman" w:eastAsia="Times New Roman" w:hAnsi="Times New Roman" w:cs="Times New Roman"/>
-                <w:sz w:val="26"/>
-                <w:szCs w:val="26"/>
-                <w:lang w:val="vi-VN"/>
-              </w:rPr>
-              <w:t>…</w:t>
-            </w:r>
-            <w:r>
-              <w:rPr>
-                <w:rFonts w:ascii="Times New Roman" w:eastAsia="Times New Roman" w:hAnsi="Times New Roman" w:cs="Times New Roman"/>
-                <w:sz w:val="26"/>
-                <w:szCs w:val="26"/>
-              </w:rPr>
-              <w:t xml:space="preserve">, tôi muốn </w:t>
-            </w:r>
-            <w:r>
-              <w:rPr>
-                <w:rFonts w:ascii="Times New Roman" w:eastAsia="Times New Roman" w:hAnsi="Times New Roman" w:cs="Times New Roman"/>
-                <w:sz w:val="26"/>
-                <w:szCs w:val="26"/>
-                <w:lang w:val="vi-VN"/>
-              </w:rPr>
-              <w:t>…</w:t>
-            </w:r>
-            <w:r>
-              <w:rPr>
-                <w:rFonts w:ascii="Times New Roman" w:eastAsia="Times New Roman" w:hAnsi="Times New Roman" w:cs="Times New Roman"/>
-                <w:sz w:val="26"/>
-                <w:szCs w:val="26"/>
-              </w:rPr>
-              <w:t xml:space="preserve"> để </w:t>
-            </w:r>
-            <w:r>
-              <w:rPr>
-                <w:rFonts w:ascii="Times New Roman" w:eastAsia="Times New Roman" w:hAnsi="Times New Roman" w:cs="Times New Roman"/>
-                <w:sz w:val="26"/>
-                <w:szCs w:val="26"/>
-                <w:lang w:val="vi-VN"/>
-              </w:rPr>
-              <w:t>…</w:t>
+              <w:t>Là người dùng, tôi muốn muốn có chức năng đăng bài và sửa bài viết để có thể đăng các thông tin, hình ảnh về phòng trọ của mình</w:t>
             </w:r>
           </w:p>
         </w:tc>
@@ -1541,15 +1798,597 @@
                 <w:szCs w:val="26"/>
               </w:rPr>
             </w:pPr>
-            <w:r>
-              <w:rPr>
-                <w:rFonts w:ascii="Times New Roman" w:eastAsia="SimSun" w:hAnsi="Times New Roman" w:cs="Times New Roman"/>
-                <w:sz w:val="26"/>
-                <w:szCs w:val="26"/>
-                <w:lang w:val="en-US" w:eastAsia="zh-CN" w:bidi="ar"/>
-              </w:rPr>
-              <w:t>Là người quản trị web, tôi muốn kiểm duyệt thông tin của phòng trọ đã được đăng tải lên web để đảm bảo thông tin về phòng trọ là chính xác và đáng tin cậy</w:t>
-            </w:r>
+            <w:proofErr w:type="spellStart"/>
+            <w:r>
+              <w:rPr>
+                <w:rFonts w:ascii="Times New Roman" w:eastAsia="SimSun" w:hAnsi="Times New Roman" w:cs="Times New Roman"/>
+                <w:sz w:val="26"/>
+                <w:szCs w:val="26"/>
+                <w:lang w:val="en-US" w:eastAsia="zh-CN" w:bidi="ar"/>
+              </w:rPr>
+              <w:t>Là</w:t>
+            </w:r>
+            <w:proofErr w:type="spellEnd"/>
+            <w:r>
+              <w:rPr>
+                <w:rFonts w:ascii="Times New Roman" w:eastAsia="SimSun" w:hAnsi="Times New Roman" w:cs="Times New Roman"/>
+                <w:sz w:val="26"/>
+                <w:szCs w:val="26"/>
+                <w:lang w:val="en-US" w:eastAsia="zh-CN" w:bidi="ar"/>
+              </w:rPr>
+              <w:t xml:space="preserve"> </w:t>
+            </w:r>
+            <w:proofErr w:type="spellStart"/>
+            <w:r>
+              <w:rPr>
+                <w:rFonts w:ascii="Times New Roman" w:eastAsia="SimSun" w:hAnsi="Times New Roman" w:cs="Times New Roman"/>
+                <w:sz w:val="26"/>
+                <w:szCs w:val="26"/>
+                <w:lang w:val="en-US" w:eastAsia="zh-CN" w:bidi="ar"/>
+              </w:rPr>
+              <w:t>người</w:t>
+            </w:r>
+            <w:proofErr w:type="spellEnd"/>
+            <w:r>
+              <w:rPr>
+                <w:rFonts w:ascii="Times New Roman" w:eastAsia="SimSun" w:hAnsi="Times New Roman" w:cs="Times New Roman"/>
+                <w:sz w:val="26"/>
+                <w:szCs w:val="26"/>
+                <w:lang w:val="en-US" w:eastAsia="zh-CN" w:bidi="ar"/>
+              </w:rPr>
+              <w:t xml:space="preserve"> </w:t>
+            </w:r>
+            <w:proofErr w:type="spellStart"/>
+            <w:r>
+              <w:rPr>
+                <w:rFonts w:ascii="Times New Roman" w:eastAsia="SimSun" w:hAnsi="Times New Roman" w:cs="Times New Roman"/>
+                <w:sz w:val="26"/>
+                <w:szCs w:val="26"/>
+                <w:lang w:val="en-US" w:eastAsia="zh-CN" w:bidi="ar"/>
+              </w:rPr>
+              <w:t>quản</w:t>
+            </w:r>
+            <w:proofErr w:type="spellEnd"/>
+            <w:r>
+              <w:rPr>
+                <w:rFonts w:ascii="Times New Roman" w:eastAsia="SimSun" w:hAnsi="Times New Roman" w:cs="Times New Roman"/>
+                <w:sz w:val="26"/>
+                <w:szCs w:val="26"/>
+                <w:lang w:val="en-US" w:eastAsia="zh-CN" w:bidi="ar"/>
+              </w:rPr>
+              <w:t xml:space="preserve"> </w:t>
+            </w:r>
+            <w:proofErr w:type="spellStart"/>
+            <w:r>
+              <w:rPr>
+                <w:rFonts w:ascii="Times New Roman" w:eastAsia="SimSun" w:hAnsi="Times New Roman" w:cs="Times New Roman"/>
+                <w:sz w:val="26"/>
+                <w:szCs w:val="26"/>
+                <w:lang w:val="en-US" w:eastAsia="zh-CN" w:bidi="ar"/>
+              </w:rPr>
+              <w:t>trị</w:t>
+            </w:r>
+            <w:proofErr w:type="spellEnd"/>
+            <w:r>
+              <w:rPr>
+                <w:rFonts w:ascii="Times New Roman" w:eastAsia="SimSun" w:hAnsi="Times New Roman" w:cs="Times New Roman"/>
+                <w:sz w:val="26"/>
+                <w:szCs w:val="26"/>
+                <w:lang w:val="en-US" w:eastAsia="zh-CN" w:bidi="ar"/>
+              </w:rPr>
+              <w:t xml:space="preserve"> web, </w:t>
+            </w:r>
+            <w:proofErr w:type="spellStart"/>
+            <w:r>
+              <w:rPr>
+                <w:rFonts w:ascii="Times New Roman" w:eastAsia="SimSun" w:hAnsi="Times New Roman" w:cs="Times New Roman"/>
+                <w:sz w:val="26"/>
+                <w:szCs w:val="26"/>
+                <w:lang w:val="en-US" w:eastAsia="zh-CN" w:bidi="ar"/>
+              </w:rPr>
+              <w:t>tôi</w:t>
+            </w:r>
+            <w:proofErr w:type="spellEnd"/>
+            <w:r>
+              <w:rPr>
+                <w:rFonts w:ascii="Times New Roman" w:eastAsia="SimSun" w:hAnsi="Times New Roman" w:cs="Times New Roman"/>
+                <w:sz w:val="26"/>
+                <w:szCs w:val="26"/>
+                <w:lang w:val="en-US" w:eastAsia="zh-CN" w:bidi="ar"/>
+              </w:rPr>
+              <w:t xml:space="preserve"> </w:t>
+            </w:r>
+            <w:proofErr w:type="spellStart"/>
+            <w:r>
+              <w:rPr>
+                <w:rFonts w:ascii="Times New Roman" w:eastAsia="SimSun" w:hAnsi="Times New Roman" w:cs="Times New Roman"/>
+                <w:sz w:val="26"/>
+                <w:szCs w:val="26"/>
+                <w:lang w:val="en-US" w:eastAsia="zh-CN" w:bidi="ar"/>
+              </w:rPr>
+              <w:t>muốn</w:t>
+            </w:r>
+            <w:proofErr w:type="spellEnd"/>
+            <w:r>
+              <w:rPr>
+                <w:rFonts w:ascii="Times New Roman" w:eastAsia="SimSun" w:hAnsi="Times New Roman" w:cs="Times New Roman"/>
+                <w:sz w:val="26"/>
+                <w:szCs w:val="26"/>
+                <w:lang w:val="en-US" w:eastAsia="zh-CN" w:bidi="ar"/>
+              </w:rPr>
+              <w:t xml:space="preserve"> </w:t>
+            </w:r>
+            <w:proofErr w:type="spellStart"/>
+            <w:r>
+              <w:rPr>
+                <w:rFonts w:ascii="Times New Roman" w:eastAsia="SimSun" w:hAnsi="Times New Roman" w:cs="Times New Roman"/>
+                <w:sz w:val="26"/>
+                <w:szCs w:val="26"/>
+                <w:lang w:val="en-US" w:eastAsia="zh-CN" w:bidi="ar"/>
+              </w:rPr>
+              <w:t>kiểm</w:t>
+            </w:r>
+            <w:proofErr w:type="spellEnd"/>
+            <w:r>
+              <w:rPr>
+                <w:rFonts w:ascii="Times New Roman" w:eastAsia="SimSun" w:hAnsi="Times New Roman" w:cs="Times New Roman"/>
+                <w:sz w:val="26"/>
+                <w:szCs w:val="26"/>
+                <w:lang w:val="en-US" w:eastAsia="zh-CN" w:bidi="ar"/>
+              </w:rPr>
+              <w:t xml:space="preserve"> </w:t>
+            </w:r>
+            <w:proofErr w:type="spellStart"/>
+            <w:r>
+              <w:rPr>
+                <w:rFonts w:ascii="Times New Roman" w:eastAsia="SimSun" w:hAnsi="Times New Roman" w:cs="Times New Roman"/>
+                <w:sz w:val="26"/>
+                <w:szCs w:val="26"/>
+                <w:lang w:val="en-US" w:eastAsia="zh-CN" w:bidi="ar"/>
+              </w:rPr>
+              <w:t>duyệt</w:t>
+            </w:r>
+            <w:proofErr w:type="spellEnd"/>
+            <w:r>
+              <w:rPr>
+                <w:rFonts w:ascii="Times New Roman" w:eastAsia="SimSun" w:hAnsi="Times New Roman" w:cs="Times New Roman"/>
+                <w:sz w:val="26"/>
+                <w:szCs w:val="26"/>
+                <w:lang w:val="en-US" w:eastAsia="zh-CN" w:bidi="ar"/>
+              </w:rPr>
+              <w:t xml:space="preserve"> </w:t>
+            </w:r>
+            <w:proofErr w:type="spellStart"/>
+            <w:r>
+              <w:rPr>
+                <w:rFonts w:ascii="Times New Roman" w:eastAsia="SimSun" w:hAnsi="Times New Roman" w:cs="Times New Roman"/>
+                <w:sz w:val="26"/>
+                <w:szCs w:val="26"/>
+                <w:lang w:val="en-US" w:eastAsia="zh-CN" w:bidi="ar"/>
+              </w:rPr>
+              <w:t>thông</w:t>
+            </w:r>
+            <w:proofErr w:type="spellEnd"/>
+            <w:r>
+              <w:rPr>
+                <w:rFonts w:ascii="Times New Roman" w:eastAsia="SimSun" w:hAnsi="Times New Roman" w:cs="Times New Roman"/>
+                <w:sz w:val="26"/>
+                <w:szCs w:val="26"/>
+                <w:lang w:val="en-US" w:eastAsia="zh-CN" w:bidi="ar"/>
+              </w:rPr>
+              <w:t xml:space="preserve"> tin </w:t>
+            </w:r>
+            <w:proofErr w:type="spellStart"/>
+            <w:r>
+              <w:rPr>
+                <w:rFonts w:ascii="Times New Roman" w:eastAsia="SimSun" w:hAnsi="Times New Roman" w:cs="Times New Roman"/>
+                <w:sz w:val="26"/>
+                <w:szCs w:val="26"/>
+                <w:lang w:val="en-US" w:eastAsia="zh-CN" w:bidi="ar"/>
+              </w:rPr>
+              <w:t>của</w:t>
+            </w:r>
+            <w:proofErr w:type="spellEnd"/>
+            <w:r>
+              <w:rPr>
+                <w:rFonts w:ascii="Times New Roman" w:eastAsia="SimSun" w:hAnsi="Times New Roman" w:cs="Times New Roman"/>
+                <w:sz w:val="26"/>
+                <w:szCs w:val="26"/>
+                <w:lang w:val="en-US" w:eastAsia="zh-CN" w:bidi="ar"/>
+              </w:rPr>
+              <w:t xml:space="preserve"> </w:t>
+            </w:r>
+            <w:proofErr w:type="spellStart"/>
+            <w:r>
+              <w:rPr>
+                <w:rFonts w:ascii="Times New Roman" w:eastAsia="SimSun" w:hAnsi="Times New Roman" w:cs="Times New Roman"/>
+                <w:sz w:val="26"/>
+                <w:szCs w:val="26"/>
+                <w:lang w:val="en-US" w:eastAsia="zh-CN" w:bidi="ar"/>
+              </w:rPr>
+              <w:t>phòng</w:t>
+            </w:r>
+            <w:proofErr w:type="spellEnd"/>
+            <w:r>
+              <w:rPr>
+                <w:rFonts w:ascii="Times New Roman" w:eastAsia="SimSun" w:hAnsi="Times New Roman" w:cs="Times New Roman"/>
+                <w:sz w:val="26"/>
+                <w:szCs w:val="26"/>
+                <w:lang w:val="en-US" w:eastAsia="zh-CN" w:bidi="ar"/>
+              </w:rPr>
+              <w:t xml:space="preserve"> </w:t>
+            </w:r>
+            <w:proofErr w:type="spellStart"/>
+            <w:r>
+              <w:rPr>
+                <w:rFonts w:ascii="Times New Roman" w:eastAsia="SimSun" w:hAnsi="Times New Roman" w:cs="Times New Roman"/>
+                <w:sz w:val="26"/>
+                <w:szCs w:val="26"/>
+                <w:lang w:val="en-US" w:eastAsia="zh-CN" w:bidi="ar"/>
+              </w:rPr>
+              <w:t>trọ</w:t>
+            </w:r>
+            <w:proofErr w:type="spellEnd"/>
+            <w:r>
+              <w:rPr>
+                <w:rFonts w:ascii="Times New Roman" w:eastAsia="SimSun" w:hAnsi="Times New Roman" w:cs="Times New Roman"/>
+                <w:sz w:val="26"/>
+                <w:szCs w:val="26"/>
+                <w:lang w:val="en-US" w:eastAsia="zh-CN" w:bidi="ar"/>
+              </w:rPr>
+              <w:t xml:space="preserve"> </w:t>
+            </w:r>
+            <w:proofErr w:type="spellStart"/>
+            <w:r>
+              <w:rPr>
+                <w:rFonts w:ascii="Times New Roman" w:eastAsia="SimSun" w:hAnsi="Times New Roman" w:cs="Times New Roman"/>
+                <w:sz w:val="26"/>
+                <w:szCs w:val="26"/>
+                <w:lang w:val="en-US" w:eastAsia="zh-CN" w:bidi="ar"/>
+              </w:rPr>
+              <w:t>đã</w:t>
+            </w:r>
+            <w:proofErr w:type="spellEnd"/>
+            <w:r>
+              <w:rPr>
+                <w:rFonts w:ascii="Times New Roman" w:eastAsia="SimSun" w:hAnsi="Times New Roman" w:cs="Times New Roman"/>
+                <w:sz w:val="26"/>
+                <w:szCs w:val="26"/>
+                <w:lang w:val="en-US" w:eastAsia="zh-CN" w:bidi="ar"/>
+              </w:rPr>
+              <w:t xml:space="preserve"> </w:t>
+            </w:r>
+            <w:proofErr w:type="spellStart"/>
+            <w:r>
+              <w:rPr>
+                <w:rFonts w:ascii="Times New Roman" w:eastAsia="SimSun" w:hAnsi="Times New Roman" w:cs="Times New Roman"/>
+                <w:sz w:val="26"/>
+                <w:szCs w:val="26"/>
+                <w:lang w:val="en-US" w:eastAsia="zh-CN" w:bidi="ar"/>
+              </w:rPr>
+              <w:t>được</w:t>
+            </w:r>
+            <w:proofErr w:type="spellEnd"/>
+            <w:r>
+              <w:rPr>
+                <w:rFonts w:ascii="Times New Roman" w:eastAsia="SimSun" w:hAnsi="Times New Roman" w:cs="Times New Roman"/>
+                <w:sz w:val="26"/>
+                <w:szCs w:val="26"/>
+                <w:lang w:val="en-US" w:eastAsia="zh-CN" w:bidi="ar"/>
+              </w:rPr>
+              <w:t xml:space="preserve"> </w:t>
+            </w:r>
+            <w:proofErr w:type="spellStart"/>
+            <w:r>
+              <w:rPr>
+                <w:rFonts w:ascii="Times New Roman" w:eastAsia="SimSun" w:hAnsi="Times New Roman" w:cs="Times New Roman"/>
+                <w:sz w:val="26"/>
+                <w:szCs w:val="26"/>
+                <w:lang w:val="en-US" w:eastAsia="zh-CN" w:bidi="ar"/>
+              </w:rPr>
+              <w:t>đăng</w:t>
+            </w:r>
+            <w:proofErr w:type="spellEnd"/>
+            <w:r>
+              <w:rPr>
+                <w:rFonts w:ascii="Times New Roman" w:eastAsia="SimSun" w:hAnsi="Times New Roman" w:cs="Times New Roman"/>
+                <w:sz w:val="26"/>
+                <w:szCs w:val="26"/>
+                <w:lang w:val="en-US" w:eastAsia="zh-CN" w:bidi="ar"/>
+              </w:rPr>
+              <w:t xml:space="preserve"> </w:t>
+            </w:r>
+            <w:proofErr w:type="spellStart"/>
+            <w:r>
+              <w:rPr>
+                <w:rFonts w:ascii="Times New Roman" w:eastAsia="SimSun" w:hAnsi="Times New Roman" w:cs="Times New Roman"/>
+                <w:sz w:val="26"/>
+                <w:szCs w:val="26"/>
+                <w:lang w:val="en-US" w:eastAsia="zh-CN" w:bidi="ar"/>
+              </w:rPr>
+              <w:t>tải</w:t>
+            </w:r>
+            <w:proofErr w:type="spellEnd"/>
+            <w:r>
+              <w:rPr>
+                <w:rFonts w:ascii="Times New Roman" w:eastAsia="SimSun" w:hAnsi="Times New Roman" w:cs="Times New Roman"/>
+                <w:sz w:val="26"/>
+                <w:szCs w:val="26"/>
+                <w:lang w:val="en-US" w:eastAsia="zh-CN" w:bidi="ar"/>
+              </w:rPr>
+              <w:t xml:space="preserve"> </w:t>
+            </w:r>
+            <w:proofErr w:type="spellStart"/>
+            <w:r>
+              <w:rPr>
+                <w:rFonts w:ascii="Times New Roman" w:eastAsia="SimSun" w:hAnsi="Times New Roman" w:cs="Times New Roman"/>
+                <w:sz w:val="26"/>
+                <w:szCs w:val="26"/>
+                <w:lang w:val="en-US" w:eastAsia="zh-CN" w:bidi="ar"/>
+              </w:rPr>
+              <w:t>lên</w:t>
+            </w:r>
+            <w:proofErr w:type="spellEnd"/>
+            <w:r>
+              <w:rPr>
+                <w:rFonts w:ascii="Times New Roman" w:eastAsia="SimSun" w:hAnsi="Times New Roman" w:cs="Times New Roman"/>
+                <w:sz w:val="26"/>
+                <w:szCs w:val="26"/>
+                <w:lang w:val="en-US" w:eastAsia="zh-CN" w:bidi="ar"/>
+              </w:rPr>
+              <w:t xml:space="preserve"> web </w:t>
+            </w:r>
+            <w:proofErr w:type="spellStart"/>
+            <w:r>
+              <w:rPr>
+                <w:rFonts w:ascii="Times New Roman" w:eastAsia="SimSun" w:hAnsi="Times New Roman" w:cs="Times New Roman"/>
+                <w:sz w:val="26"/>
+                <w:szCs w:val="26"/>
+                <w:lang w:val="en-US" w:eastAsia="zh-CN" w:bidi="ar"/>
+              </w:rPr>
+              <w:t>để</w:t>
+            </w:r>
+            <w:proofErr w:type="spellEnd"/>
+            <w:r>
+              <w:rPr>
+                <w:rFonts w:ascii="Times New Roman" w:eastAsia="SimSun" w:hAnsi="Times New Roman" w:cs="Times New Roman"/>
+                <w:sz w:val="26"/>
+                <w:szCs w:val="26"/>
+                <w:lang w:val="en-US" w:eastAsia="zh-CN" w:bidi="ar"/>
+              </w:rPr>
+              <w:t xml:space="preserve"> </w:t>
+            </w:r>
+            <w:proofErr w:type="spellStart"/>
+            <w:r>
+              <w:rPr>
+                <w:rFonts w:ascii="Times New Roman" w:eastAsia="SimSun" w:hAnsi="Times New Roman" w:cs="Times New Roman"/>
+                <w:sz w:val="26"/>
+                <w:szCs w:val="26"/>
+                <w:lang w:val="en-US" w:eastAsia="zh-CN" w:bidi="ar"/>
+              </w:rPr>
+              <w:t>đảm</w:t>
+            </w:r>
+            <w:proofErr w:type="spellEnd"/>
+            <w:r>
+              <w:rPr>
+                <w:rFonts w:ascii="Times New Roman" w:eastAsia="SimSun" w:hAnsi="Times New Roman" w:cs="Times New Roman"/>
+                <w:sz w:val="26"/>
+                <w:szCs w:val="26"/>
+                <w:lang w:val="en-US" w:eastAsia="zh-CN" w:bidi="ar"/>
+              </w:rPr>
+              <w:t xml:space="preserve"> </w:t>
+            </w:r>
+            <w:proofErr w:type="spellStart"/>
+            <w:r>
+              <w:rPr>
+                <w:rFonts w:ascii="Times New Roman" w:eastAsia="SimSun" w:hAnsi="Times New Roman" w:cs="Times New Roman"/>
+                <w:sz w:val="26"/>
+                <w:szCs w:val="26"/>
+                <w:lang w:val="en-US" w:eastAsia="zh-CN" w:bidi="ar"/>
+              </w:rPr>
+              <w:t>bảo</w:t>
+            </w:r>
+            <w:proofErr w:type="spellEnd"/>
+            <w:r>
+              <w:rPr>
+                <w:rFonts w:ascii="Times New Roman" w:eastAsia="SimSun" w:hAnsi="Times New Roman" w:cs="Times New Roman"/>
+                <w:sz w:val="26"/>
+                <w:szCs w:val="26"/>
+                <w:lang w:val="en-US" w:eastAsia="zh-CN" w:bidi="ar"/>
+              </w:rPr>
+              <w:t xml:space="preserve"> </w:t>
+            </w:r>
+            <w:proofErr w:type="spellStart"/>
+            <w:r>
+              <w:rPr>
+                <w:rFonts w:ascii="Times New Roman" w:eastAsia="SimSun" w:hAnsi="Times New Roman" w:cs="Times New Roman"/>
+                <w:sz w:val="26"/>
+                <w:szCs w:val="26"/>
+                <w:lang w:val="en-US" w:eastAsia="zh-CN" w:bidi="ar"/>
+              </w:rPr>
+              <w:t>thông</w:t>
+            </w:r>
+            <w:proofErr w:type="spellEnd"/>
+            <w:r>
+              <w:rPr>
+                <w:rFonts w:ascii="Times New Roman" w:eastAsia="SimSun" w:hAnsi="Times New Roman" w:cs="Times New Roman"/>
+                <w:sz w:val="26"/>
+                <w:szCs w:val="26"/>
+                <w:lang w:val="en-US" w:eastAsia="zh-CN" w:bidi="ar"/>
+              </w:rPr>
+              <w:t xml:space="preserve"> tin </w:t>
+            </w:r>
+            <w:proofErr w:type="spellStart"/>
+            <w:r>
+              <w:rPr>
+                <w:rFonts w:ascii="Times New Roman" w:eastAsia="SimSun" w:hAnsi="Times New Roman" w:cs="Times New Roman"/>
+                <w:sz w:val="26"/>
+                <w:szCs w:val="26"/>
+                <w:lang w:val="en-US" w:eastAsia="zh-CN" w:bidi="ar"/>
+              </w:rPr>
+              <w:t>về</w:t>
+            </w:r>
+            <w:proofErr w:type="spellEnd"/>
+            <w:r>
+              <w:rPr>
+                <w:rFonts w:ascii="Times New Roman" w:eastAsia="SimSun" w:hAnsi="Times New Roman" w:cs="Times New Roman"/>
+                <w:sz w:val="26"/>
+                <w:szCs w:val="26"/>
+                <w:lang w:val="en-US" w:eastAsia="zh-CN" w:bidi="ar"/>
+              </w:rPr>
+              <w:t xml:space="preserve"> </w:t>
+            </w:r>
+            <w:proofErr w:type="spellStart"/>
+            <w:r>
+              <w:rPr>
+                <w:rFonts w:ascii="Times New Roman" w:eastAsia="SimSun" w:hAnsi="Times New Roman" w:cs="Times New Roman"/>
+                <w:sz w:val="26"/>
+                <w:szCs w:val="26"/>
+                <w:lang w:val="en-US" w:eastAsia="zh-CN" w:bidi="ar"/>
+              </w:rPr>
+              <w:t>phòng</w:t>
+            </w:r>
+            <w:proofErr w:type="spellEnd"/>
+            <w:r>
+              <w:rPr>
+                <w:rFonts w:ascii="Times New Roman" w:eastAsia="SimSun" w:hAnsi="Times New Roman" w:cs="Times New Roman"/>
+                <w:sz w:val="26"/>
+                <w:szCs w:val="26"/>
+                <w:lang w:val="en-US" w:eastAsia="zh-CN" w:bidi="ar"/>
+              </w:rPr>
+              <w:t xml:space="preserve"> </w:t>
+            </w:r>
+            <w:proofErr w:type="spellStart"/>
+            <w:r>
+              <w:rPr>
+                <w:rFonts w:ascii="Times New Roman" w:eastAsia="SimSun" w:hAnsi="Times New Roman" w:cs="Times New Roman"/>
+                <w:sz w:val="26"/>
+                <w:szCs w:val="26"/>
+                <w:lang w:val="en-US" w:eastAsia="zh-CN" w:bidi="ar"/>
+              </w:rPr>
+              <w:t>trọ</w:t>
+            </w:r>
+            <w:proofErr w:type="spellEnd"/>
+            <w:r>
+              <w:rPr>
+                <w:rFonts w:ascii="Times New Roman" w:eastAsia="SimSun" w:hAnsi="Times New Roman" w:cs="Times New Roman"/>
+                <w:sz w:val="26"/>
+                <w:szCs w:val="26"/>
+                <w:lang w:val="en-US" w:eastAsia="zh-CN" w:bidi="ar"/>
+              </w:rPr>
+              <w:t xml:space="preserve"> </w:t>
+            </w:r>
+            <w:proofErr w:type="spellStart"/>
+            <w:r>
+              <w:rPr>
+                <w:rFonts w:ascii="Times New Roman" w:eastAsia="SimSun" w:hAnsi="Times New Roman" w:cs="Times New Roman"/>
+                <w:sz w:val="26"/>
+                <w:szCs w:val="26"/>
+                <w:lang w:val="en-US" w:eastAsia="zh-CN" w:bidi="ar"/>
+              </w:rPr>
+              <w:t>là</w:t>
+            </w:r>
+            <w:proofErr w:type="spellEnd"/>
+            <w:r>
+              <w:rPr>
+                <w:rFonts w:ascii="Times New Roman" w:eastAsia="SimSun" w:hAnsi="Times New Roman" w:cs="Times New Roman"/>
+                <w:sz w:val="26"/>
+                <w:szCs w:val="26"/>
+                <w:lang w:val="en-US" w:eastAsia="zh-CN" w:bidi="ar"/>
+              </w:rPr>
+              <w:t xml:space="preserve"> </w:t>
+            </w:r>
+            <w:proofErr w:type="spellStart"/>
+            <w:r>
+              <w:rPr>
+                <w:rFonts w:ascii="Times New Roman" w:eastAsia="SimSun" w:hAnsi="Times New Roman" w:cs="Times New Roman"/>
+                <w:sz w:val="26"/>
+                <w:szCs w:val="26"/>
+                <w:lang w:val="en-US" w:eastAsia="zh-CN" w:bidi="ar"/>
+              </w:rPr>
+              <w:t>chính</w:t>
+            </w:r>
+            <w:proofErr w:type="spellEnd"/>
+            <w:r>
+              <w:rPr>
+                <w:rFonts w:ascii="Times New Roman" w:eastAsia="SimSun" w:hAnsi="Times New Roman" w:cs="Times New Roman"/>
+                <w:sz w:val="26"/>
+                <w:szCs w:val="26"/>
+                <w:lang w:val="en-US" w:eastAsia="zh-CN" w:bidi="ar"/>
+              </w:rPr>
+              <w:t xml:space="preserve"> </w:t>
+            </w:r>
+            <w:proofErr w:type="spellStart"/>
+            <w:r>
+              <w:rPr>
+                <w:rFonts w:ascii="Times New Roman" w:eastAsia="SimSun" w:hAnsi="Times New Roman" w:cs="Times New Roman"/>
+                <w:sz w:val="26"/>
+                <w:szCs w:val="26"/>
+                <w:lang w:val="en-US" w:eastAsia="zh-CN" w:bidi="ar"/>
+              </w:rPr>
+              <w:t>xác</w:t>
+            </w:r>
+            <w:proofErr w:type="spellEnd"/>
+            <w:r>
+              <w:rPr>
+                <w:rFonts w:ascii="Times New Roman" w:eastAsia="SimSun" w:hAnsi="Times New Roman" w:cs="Times New Roman"/>
+                <w:sz w:val="26"/>
+                <w:szCs w:val="26"/>
+                <w:lang w:val="en-US" w:eastAsia="zh-CN" w:bidi="ar"/>
+              </w:rPr>
+              <w:t xml:space="preserve"> </w:t>
+            </w:r>
+            <w:proofErr w:type="spellStart"/>
+            <w:r>
+              <w:rPr>
+                <w:rFonts w:ascii="Times New Roman" w:eastAsia="SimSun" w:hAnsi="Times New Roman" w:cs="Times New Roman"/>
+                <w:sz w:val="26"/>
+                <w:szCs w:val="26"/>
+                <w:lang w:val="en-US" w:eastAsia="zh-CN" w:bidi="ar"/>
+              </w:rPr>
+              <w:t>và</w:t>
+            </w:r>
+            <w:proofErr w:type="spellEnd"/>
+            <w:r>
+              <w:rPr>
+                <w:rFonts w:ascii="Times New Roman" w:eastAsia="SimSun" w:hAnsi="Times New Roman" w:cs="Times New Roman"/>
+                <w:sz w:val="26"/>
+                <w:szCs w:val="26"/>
+                <w:lang w:val="en-US" w:eastAsia="zh-CN" w:bidi="ar"/>
+              </w:rPr>
+              <w:t xml:space="preserve"> </w:t>
+            </w:r>
+            <w:proofErr w:type="spellStart"/>
+            <w:r>
+              <w:rPr>
+                <w:rFonts w:ascii="Times New Roman" w:eastAsia="SimSun" w:hAnsi="Times New Roman" w:cs="Times New Roman"/>
+                <w:sz w:val="26"/>
+                <w:szCs w:val="26"/>
+                <w:lang w:val="en-US" w:eastAsia="zh-CN" w:bidi="ar"/>
+              </w:rPr>
+              <w:t>đáng</w:t>
+            </w:r>
+            <w:proofErr w:type="spellEnd"/>
+            <w:r>
+              <w:rPr>
+                <w:rFonts w:ascii="Times New Roman" w:eastAsia="SimSun" w:hAnsi="Times New Roman" w:cs="Times New Roman"/>
+                <w:sz w:val="26"/>
+                <w:szCs w:val="26"/>
+                <w:lang w:val="en-US" w:eastAsia="zh-CN" w:bidi="ar"/>
+              </w:rPr>
+              <w:t xml:space="preserve"> tin </w:t>
+            </w:r>
+            <w:proofErr w:type="spellStart"/>
+            <w:r>
+              <w:rPr>
+                <w:rFonts w:ascii="Times New Roman" w:eastAsia="SimSun" w:hAnsi="Times New Roman" w:cs="Times New Roman"/>
+                <w:sz w:val="26"/>
+                <w:szCs w:val="26"/>
+                <w:lang w:val="en-US" w:eastAsia="zh-CN" w:bidi="ar"/>
+              </w:rPr>
+              <w:t>cậy</w:t>
+            </w:r>
+            <w:proofErr w:type="spellEnd"/>
           </w:p>
         </w:tc>
         <w:tc>
@@ -1640,15 +2479,757 @@
                 <w:szCs w:val="26"/>
               </w:rPr>
             </w:pPr>
-            <w:r>
-              <w:rPr>
-                <w:rFonts w:ascii="Times New Roman" w:hAnsi="Times New Roman" w:cs="Times New Roman"/>
-                <w:sz w:val="26"/>
-                <w:szCs w:val="26"/>
-                <w:lang w:val="en-US"/>
-              </w:rPr>
-              <w:t>Là chủ trọ, tôi muốn nhận được thông báo mỗi khi có người thuê trọ liên hệ đến hoặc đánh giá phòng trọ của mình để có thể phản hồi kịp thời cũng như cải thiện chất lượng</w:t>
-            </w:r>
+            <w:proofErr w:type="spellStart"/>
+            <w:r>
+              <w:rPr>
+                <w:rFonts w:ascii="Times New Roman" w:hAnsi="Times New Roman" w:cs="Times New Roman"/>
+                <w:sz w:val="26"/>
+                <w:szCs w:val="26"/>
+                <w:lang w:val="en-US"/>
+              </w:rPr>
+              <w:t>Là</w:t>
+            </w:r>
+            <w:proofErr w:type="spellEnd"/>
+            <w:r>
+              <w:rPr>
+                <w:rFonts w:ascii="Times New Roman" w:hAnsi="Times New Roman" w:cs="Times New Roman"/>
+                <w:sz w:val="26"/>
+                <w:szCs w:val="26"/>
+                <w:lang w:val="en-US"/>
+              </w:rPr>
+              <w:t xml:space="preserve"> </w:t>
+            </w:r>
+            <w:proofErr w:type="spellStart"/>
+            <w:r>
+              <w:rPr>
+                <w:rFonts w:ascii="Times New Roman" w:hAnsi="Times New Roman" w:cs="Times New Roman"/>
+                <w:sz w:val="26"/>
+                <w:szCs w:val="26"/>
+                <w:lang w:val="en-US"/>
+              </w:rPr>
+              <w:t>chủ</w:t>
+            </w:r>
+            <w:proofErr w:type="spellEnd"/>
+            <w:r>
+              <w:rPr>
+                <w:rFonts w:ascii="Times New Roman" w:hAnsi="Times New Roman" w:cs="Times New Roman"/>
+                <w:sz w:val="26"/>
+                <w:szCs w:val="26"/>
+                <w:lang w:val="en-US"/>
+              </w:rPr>
+              <w:t xml:space="preserve"> </w:t>
+            </w:r>
+            <w:proofErr w:type="spellStart"/>
+            <w:r>
+              <w:rPr>
+                <w:rFonts w:ascii="Times New Roman" w:hAnsi="Times New Roman" w:cs="Times New Roman"/>
+                <w:sz w:val="26"/>
+                <w:szCs w:val="26"/>
+                <w:lang w:val="en-US"/>
+              </w:rPr>
+              <w:t>trọ</w:t>
+            </w:r>
+            <w:proofErr w:type="spellEnd"/>
+            <w:r>
+              <w:rPr>
+                <w:rFonts w:ascii="Times New Roman" w:hAnsi="Times New Roman" w:cs="Times New Roman"/>
+                <w:sz w:val="26"/>
+                <w:szCs w:val="26"/>
+                <w:lang w:val="en-US"/>
+              </w:rPr>
+              <w:t xml:space="preserve">, </w:t>
+            </w:r>
+            <w:proofErr w:type="spellStart"/>
+            <w:r>
+              <w:rPr>
+                <w:rFonts w:ascii="Times New Roman" w:hAnsi="Times New Roman" w:cs="Times New Roman"/>
+                <w:sz w:val="26"/>
+                <w:szCs w:val="26"/>
+                <w:lang w:val="en-US"/>
+              </w:rPr>
+              <w:t>tôi</w:t>
+            </w:r>
+            <w:proofErr w:type="spellEnd"/>
+            <w:r>
+              <w:rPr>
+                <w:rFonts w:ascii="Times New Roman" w:hAnsi="Times New Roman" w:cs="Times New Roman"/>
+                <w:sz w:val="26"/>
+                <w:szCs w:val="26"/>
+                <w:lang w:val="en-US"/>
+              </w:rPr>
+              <w:t xml:space="preserve"> </w:t>
+            </w:r>
+            <w:proofErr w:type="spellStart"/>
+            <w:r>
+              <w:rPr>
+                <w:rFonts w:ascii="Times New Roman" w:hAnsi="Times New Roman" w:cs="Times New Roman"/>
+                <w:sz w:val="26"/>
+                <w:szCs w:val="26"/>
+                <w:lang w:val="en-US"/>
+              </w:rPr>
+              <w:t>muốn</w:t>
+            </w:r>
+            <w:proofErr w:type="spellEnd"/>
+            <w:r>
+              <w:rPr>
+                <w:rFonts w:ascii="Times New Roman" w:hAnsi="Times New Roman" w:cs="Times New Roman"/>
+                <w:sz w:val="26"/>
+                <w:szCs w:val="26"/>
+                <w:lang w:val="en-US"/>
+              </w:rPr>
+              <w:t xml:space="preserve"> </w:t>
+            </w:r>
+            <w:proofErr w:type="spellStart"/>
+            <w:r>
+              <w:rPr>
+                <w:rFonts w:ascii="Times New Roman" w:hAnsi="Times New Roman" w:cs="Times New Roman"/>
+                <w:sz w:val="26"/>
+                <w:szCs w:val="26"/>
+                <w:lang w:val="en-US"/>
+              </w:rPr>
+              <w:t>nhận</w:t>
+            </w:r>
+            <w:proofErr w:type="spellEnd"/>
+            <w:r>
+              <w:rPr>
+                <w:rFonts w:ascii="Times New Roman" w:hAnsi="Times New Roman" w:cs="Times New Roman"/>
+                <w:sz w:val="26"/>
+                <w:szCs w:val="26"/>
+                <w:lang w:val="en-US"/>
+              </w:rPr>
+              <w:t xml:space="preserve"> </w:t>
+            </w:r>
+            <w:proofErr w:type="spellStart"/>
+            <w:r>
+              <w:rPr>
+                <w:rFonts w:ascii="Times New Roman" w:hAnsi="Times New Roman" w:cs="Times New Roman"/>
+                <w:sz w:val="26"/>
+                <w:szCs w:val="26"/>
+                <w:lang w:val="en-US"/>
+              </w:rPr>
+              <w:t>được</w:t>
+            </w:r>
+            <w:proofErr w:type="spellEnd"/>
+            <w:r>
+              <w:rPr>
+                <w:rFonts w:ascii="Times New Roman" w:hAnsi="Times New Roman" w:cs="Times New Roman"/>
+                <w:sz w:val="26"/>
+                <w:szCs w:val="26"/>
+                <w:lang w:val="en-US"/>
+              </w:rPr>
+              <w:t xml:space="preserve"> </w:t>
+            </w:r>
+            <w:proofErr w:type="spellStart"/>
+            <w:r>
+              <w:rPr>
+                <w:rFonts w:ascii="Times New Roman" w:hAnsi="Times New Roman" w:cs="Times New Roman"/>
+                <w:sz w:val="26"/>
+                <w:szCs w:val="26"/>
+                <w:lang w:val="en-US"/>
+              </w:rPr>
+              <w:t>thông</w:t>
+            </w:r>
+            <w:proofErr w:type="spellEnd"/>
+            <w:r>
+              <w:rPr>
+                <w:rFonts w:ascii="Times New Roman" w:hAnsi="Times New Roman" w:cs="Times New Roman"/>
+                <w:sz w:val="26"/>
+                <w:szCs w:val="26"/>
+                <w:lang w:val="en-US"/>
+              </w:rPr>
+              <w:t xml:space="preserve"> </w:t>
+            </w:r>
+            <w:proofErr w:type="spellStart"/>
+            <w:r>
+              <w:rPr>
+                <w:rFonts w:ascii="Times New Roman" w:hAnsi="Times New Roman" w:cs="Times New Roman"/>
+                <w:sz w:val="26"/>
+                <w:szCs w:val="26"/>
+                <w:lang w:val="en-US"/>
+              </w:rPr>
+              <w:t>báo</w:t>
+            </w:r>
+            <w:proofErr w:type="spellEnd"/>
+            <w:r>
+              <w:rPr>
+                <w:rFonts w:ascii="Times New Roman" w:hAnsi="Times New Roman" w:cs="Times New Roman"/>
+                <w:sz w:val="26"/>
+                <w:szCs w:val="26"/>
+                <w:lang w:val="en-US"/>
+              </w:rPr>
+              <w:t xml:space="preserve"> </w:t>
+            </w:r>
+            <w:proofErr w:type="spellStart"/>
+            <w:r>
+              <w:rPr>
+                <w:rFonts w:ascii="Times New Roman" w:hAnsi="Times New Roman" w:cs="Times New Roman"/>
+                <w:sz w:val="26"/>
+                <w:szCs w:val="26"/>
+                <w:lang w:val="en-US"/>
+              </w:rPr>
+              <w:t>mỗi</w:t>
+            </w:r>
+            <w:proofErr w:type="spellEnd"/>
+            <w:r>
+              <w:rPr>
+                <w:rFonts w:ascii="Times New Roman" w:hAnsi="Times New Roman" w:cs="Times New Roman"/>
+                <w:sz w:val="26"/>
+                <w:szCs w:val="26"/>
+                <w:lang w:val="en-US"/>
+              </w:rPr>
+              <w:t xml:space="preserve"> </w:t>
+            </w:r>
+            <w:proofErr w:type="spellStart"/>
+            <w:r>
+              <w:rPr>
+                <w:rFonts w:ascii="Times New Roman" w:hAnsi="Times New Roman" w:cs="Times New Roman"/>
+                <w:sz w:val="26"/>
+                <w:szCs w:val="26"/>
+                <w:lang w:val="en-US"/>
+              </w:rPr>
+              <w:t>khi</w:t>
+            </w:r>
+            <w:proofErr w:type="spellEnd"/>
+            <w:r>
+              <w:rPr>
+                <w:rFonts w:ascii="Times New Roman" w:hAnsi="Times New Roman" w:cs="Times New Roman"/>
+                <w:sz w:val="26"/>
+                <w:szCs w:val="26"/>
+                <w:lang w:val="en-US"/>
+              </w:rPr>
+              <w:t xml:space="preserve"> </w:t>
+            </w:r>
+            <w:proofErr w:type="spellStart"/>
+            <w:r>
+              <w:rPr>
+                <w:rFonts w:ascii="Times New Roman" w:hAnsi="Times New Roman" w:cs="Times New Roman"/>
+                <w:sz w:val="26"/>
+                <w:szCs w:val="26"/>
+                <w:lang w:val="en-US"/>
+              </w:rPr>
+              <w:t>có</w:t>
+            </w:r>
+            <w:proofErr w:type="spellEnd"/>
+            <w:r>
+              <w:rPr>
+                <w:rFonts w:ascii="Times New Roman" w:hAnsi="Times New Roman" w:cs="Times New Roman"/>
+                <w:sz w:val="26"/>
+                <w:szCs w:val="26"/>
+                <w:lang w:val="en-US"/>
+              </w:rPr>
+              <w:t xml:space="preserve"> </w:t>
+            </w:r>
+            <w:proofErr w:type="spellStart"/>
+            <w:r>
+              <w:rPr>
+                <w:rFonts w:ascii="Times New Roman" w:hAnsi="Times New Roman" w:cs="Times New Roman"/>
+                <w:sz w:val="26"/>
+                <w:szCs w:val="26"/>
+                <w:lang w:val="en-US"/>
+              </w:rPr>
+              <w:t>người</w:t>
+            </w:r>
+            <w:proofErr w:type="spellEnd"/>
+            <w:r>
+              <w:rPr>
+                <w:rFonts w:ascii="Times New Roman" w:hAnsi="Times New Roman" w:cs="Times New Roman"/>
+                <w:sz w:val="26"/>
+                <w:szCs w:val="26"/>
+                <w:lang w:val="en-US"/>
+              </w:rPr>
+              <w:t xml:space="preserve"> </w:t>
+            </w:r>
+            <w:proofErr w:type="spellStart"/>
+            <w:r>
+              <w:rPr>
+                <w:rFonts w:ascii="Times New Roman" w:hAnsi="Times New Roman" w:cs="Times New Roman"/>
+                <w:sz w:val="26"/>
+                <w:szCs w:val="26"/>
+                <w:lang w:val="en-US"/>
+              </w:rPr>
+              <w:t>thuê</w:t>
+            </w:r>
+            <w:proofErr w:type="spellEnd"/>
+            <w:r>
+              <w:rPr>
+                <w:rFonts w:ascii="Times New Roman" w:hAnsi="Times New Roman" w:cs="Times New Roman"/>
+                <w:sz w:val="26"/>
+                <w:szCs w:val="26"/>
+                <w:lang w:val="en-US"/>
+              </w:rPr>
+              <w:t xml:space="preserve"> </w:t>
+            </w:r>
+            <w:proofErr w:type="spellStart"/>
+            <w:r>
+              <w:rPr>
+                <w:rFonts w:ascii="Times New Roman" w:hAnsi="Times New Roman" w:cs="Times New Roman"/>
+                <w:sz w:val="26"/>
+                <w:szCs w:val="26"/>
+                <w:lang w:val="en-US"/>
+              </w:rPr>
+              <w:t>trọ</w:t>
+            </w:r>
+            <w:proofErr w:type="spellEnd"/>
+            <w:r>
+              <w:rPr>
+                <w:rFonts w:ascii="Times New Roman" w:hAnsi="Times New Roman" w:cs="Times New Roman"/>
+                <w:sz w:val="26"/>
+                <w:szCs w:val="26"/>
+                <w:lang w:val="en-US"/>
+              </w:rPr>
+              <w:t xml:space="preserve"> </w:t>
+            </w:r>
+            <w:proofErr w:type="spellStart"/>
+            <w:r>
+              <w:rPr>
+                <w:rFonts w:ascii="Times New Roman" w:hAnsi="Times New Roman" w:cs="Times New Roman"/>
+                <w:sz w:val="26"/>
+                <w:szCs w:val="26"/>
+                <w:lang w:val="en-US"/>
+              </w:rPr>
+              <w:t>liên</w:t>
+            </w:r>
+            <w:proofErr w:type="spellEnd"/>
+            <w:r>
+              <w:rPr>
+                <w:rFonts w:ascii="Times New Roman" w:hAnsi="Times New Roman" w:cs="Times New Roman"/>
+                <w:sz w:val="26"/>
+                <w:szCs w:val="26"/>
+                <w:lang w:val="en-US"/>
+              </w:rPr>
+              <w:t xml:space="preserve"> </w:t>
+            </w:r>
+            <w:proofErr w:type="spellStart"/>
+            <w:r>
+              <w:rPr>
+                <w:rFonts w:ascii="Times New Roman" w:hAnsi="Times New Roman" w:cs="Times New Roman"/>
+                <w:sz w:val="26"/>
+                <w:szCs w:val="26"/>
+                <w:lang w:val="en-US"/>
+              </w:rPr>
+              <w:t>hệ</w:t>
+            </w:r>
+            <w:proofErr w:type="spellEnd"/>
+            <w:r>
+              <w:rPr>
+                <w:rFonts w:ascii="Times New Roman" w:hAnsi="Times New Roman" w:cs="Times New Roman"/>
+                <w:sz w:val="26"/>
+                <w:szCs w:val="26"/>
+                <w:lang w:val="en-US"/>
+              </w:rPr>
+              <w:t xml:space="preserve"> </w:t>
+            </w:r>
+            <w:proofErr w:type="spellStart"/>
+            <w:r>
+              <w:rPr>
+                <w:rFonts w:ascii="Times New Roman" w:hAnsi="Times New Roman" w:cs="Times New Roman"/>
+                <w:sz w:val="26"/>
+                <w:szCs w:val="26"/>
+                <w:lang w:val="en-US"/>
+              </w:rPr>
+              <w:t>đến</w:t>
+            </w:r>
+            <w:proofErr w:type="spellEnd"/>
+            <w:r>
+              <w:rPr>
+                <w:rFonts w:ascii="Times New Roman" w:hAnsi="Times New Roman" w:cs="Times New Roman"/>
+                <w:sz w:val="26"/>
+                <w:szCs w:val="26"/>
+                <w:lang w:val="en-US"/>
+              </w:rPr>
+              <w:t xml:space="preserve"> </w:t>
+            </w:r>
+            <w:proofErr w:type="spellStart"/>
+            <w:r>
+              <w:rPr>
+                <w:rFonts w:ascii="Times New Roman" w:hAnsi="Times New Roman" w:cs="Times New Roman"/>
+                <w:sz w:val="26"/>
+                <w:szCs w:val="26"/>
+                <w:lang w:val="en-US"/>
+              </w:rPr>
+              <w:t>hoặc</w:t>
+            </w:r>
+            <w:proofErr w:type="spellEnd"/>
+            <w:r>
+              <w:rPr>
+                <w:rFonts w:ascii="Times New Roman" w:hAnsi="Times New Roman" w:cs="Times New Roman"/>
+                <w:sz w:val="26"/>
+                <w:szCs w:val="26"/>
+                <w:lang w:val="en-US"/>
+              </w:rPr>
+              <w:t xml:space="preserve"> </w:t>
+            </w:r>
+            <w:proofErr w:type="spellStart"/>
+            <w:r>
+              <w:rPr>
+                <w:rFonts w:ascii="Times New Roman" w:hAnsi="Times New Roman" w:cs="Times New Roman"/>
+                <w:sz w:val="26"/>
+                <w:szCs w:val="26"/>
+                <w:lang w:val="en-US"/>
+              </w:rPr>
+              <w:t>đánh</w:t>
+            </w:r>
+            <w:proofErr w:type="spellEnd"/>
+            <w:r>
+              <w:rPr>
+                <w:rFonts w:ascii="Times New Roman" w:hAnsi="Times New Roman" w:cs="Times New Roman"/>
+                <w:sz w:val="26"/>
+                <w:szCs w:val="26"/>
+                <w:lang w:val="en-US"/>
+              </w:rPr>
+              <w:t xml:space="preserve"> </w:t>
+            </w:r>
+            <w:proofErr w:type="spellStart"/>
+            <w:r>
+              <w:rPr>
+                <w:rFonts w:ascii="Times New Roman" w:hAnsi="Times New Roman" w:cs="Times New Roman"/>
+                <w:sz w:val="26"/>
+                <w:szCs w:val="26"/>
+                <w:lang w:val="en-US"/>
+              </w:rPr>
+              <w:t>giá</w:t>
+            </w:r>
+            <w:proofErr w:type="spellEnd"/>
+            <w:r>
+              <w:rPr>
+                <w:rFonts w:ascii="Times New Roman" w:hAnsi="Times New Roman" w:cs="Times New Roman"/>
+                <w:sz w:val="26"/>
+                <w:szCs w:val="26"/>
+                <w:lang w:val="en-US"/>
+              </w:rPr>
+              <w:t xml:space="preserve"> </w:t>
+            </w:r>
+            <w:proofErr w:type="spellStart"/>
+            <w:r>
+              <w:rPr>
+                <w:rFonts w:ascii="Times New Roman" w:hAnsi="Times New Roman" w:cs="Times New Roman"/>
+                <w:sz w:val="26"/>
+                <w:szCs w:val="26"/>
+                <w:lang w:val="en-US"/>
+              </w:rPr>
+              <w:t>phòng</w:t>
+            </w:r>
+            <w:proofErr w:type="spellEnd"/>
+            <w:r>
+              <w:rPr>
+                <w:rFonts w:ascii="Times New Roman" w:hAnsi="Times New Roman" w:cs="Times New Roman"/>
+                <w:sz w:val="26"/>
+                <w:szCs w:val="26"/>
+                <w:lang w:val="en-US"/>
+              </w:rPr>
+              <w:t xml:space="preserve"> </w:t>
+            </w:r>
+            <w:proofErr w:type="spellStart"/>
+            <w:r>
+              <w:rPr>
+                <w:rFonts w:ascii="Times New Roman" w:hAnsi="Times New Roman" w:cs="Times New Roman"/>
+                <w:sz w:val="26"/>
+                <w:szCs w:val="26"/>
+                <w:lang w:val="en-US"/>
+              </w:rPr>
+              <w:t>trọ</w:t>
+            </w:r>
+            <w:proofErr w:type="spellEnd"/>
+            <w:r>
+              <w:rPr>
+                <w:rFonts w:ascii="Times New Roman" w:hAnsi="Times New Roman" w:cs="Times New Roman"/>
+                <w:sz w:val="26"/>
+                <w:szCs w:val="26"/>
+                <w:lang w:val="en-US"/>
+              </w:rPr>
+              <w:t xml:space="preserve"> </w:t>
+            </w:r>
+            <w:proofErr w:type="spellStart"/>
+            <w:r>
+              <w:rPr>
+                <w:rFonts w:ascii="Times New Roman" w:hAnsi="Times New Roman" w:cs="Times New Roman"/>
+                <w:sz w:val="26"/>
+                <w:szCs w:val="26"/>
+                <w:lang w:val="en-US"/>
+              </w:rPr>
+              <w:t>của</w:t>
+            </w:r>
+            <w:proofErr w:type="spellEnd"/>
+            <w:r>
+              <w:rPr>
+                <w:rFonts w:ascii="Times New Roman" w:hAnsi="Times New Roman" w:cs="Times New Roman"/>
+                <w:sz w:val="26"/>
+                <w:szCs w:val="26"/>
+                <w:lang w:val="en-US"/>
+              </w:rPr>
+              <w:t xml:space="preserve"> </w:t>
+            </w:r>
+            <w:proofErr w:type="spellStart"/>
+            <w:r>
+              <w:rPr>
+                <w:rFonts w:ascii="Times New Roman" w:hAnsi="Times New Roman" w:cs="Times New Roman"/>
+                <w:sz w:val="26"/>
+                <w:szCs w:val="26"/>
+                <w:lang w:val="en-US"/>
+              </w:rPr>
+              <w:t>mình</w:t>
+            </w:r>
+            <w:proofErr w:type="spellEnd"/>
+            <w:r>
+              <w:rPr>
+                <w:rFonts w:ascii="Times New Roman" w:hAnsi="Times New Roman" w:cs="Times New Roman"/>
+                <w:sz w:val="26"/>
+                <w:szCs w:val="26"/>
+                <w:lang w:val="en-US"/>
+              </w:rPr>
+              <w:t xml:space="preserve"> </w:t>
+            </w:r>
+            <w:proofErr w:type="spellStart"/>
+            <w:r>
+              <w:rPr>
+                <w:rFonts w:ascii="Times New Roman" w:hAnsi="Times New Roman" w:cs="Times New Roman"/>
+                <w:sz w:val="26"/>
+                <w:szCs w:val="26"/>
+                <w:lang w:val="en-US"/>
+              </w:rPr>
+              <w:t>để</w:t>
+            </w:r>
+            <w:proofErr w:type="spellEnd"/>
+            <w:r>
+              <w:rPr>
+                <w:rFonts w:ascii="Times New Roman" w:hAnsi="Times New Roman" w:cs="Times New Roman"/>
+                <w:sz w:val="26"/>
+                <w:szCs w:val="26"/>
+                <w:lang w:val="en-US"/>
+              </w:rPr>
+              <w:t xml:space="preserve"> </w:t>
+            </w:r>
+            <w:proofErr w:type="spellStart"/>
+            <w:r>
+              <w:rPr>
+                <w:rFonts w:ascii="Times New Roman" w:hAnsi="Times New Roman" w:cs="Times New Roman"/>
+                <w:sz w:val="26"/>
+                <w:szCs w:val="26"/>
+                <w:lang w:val="en-US"/>
+              </w:rPr>
+              <w:t>có</w:t>
+            </w:r>
+            <w:proofErr w:type="spellEnd"/>
+            <w:r>
+              <w:rPr>
+                <w:rFonts w:ascii="Times New Roman" w:hAnsi="Times New Roman" w:cs="Times New Roman"/>
+                <w:sz w:val="26"/>
+                <w:szCs w:val="26"/>
+                <w:lang w:val="en-US"/>
+              </w:rPr>
+              <w:t xml:space="preserve"> </w:t>
+            </w:r>
+            <w:proofErr w:type="spellStart"/>
+            <w:r>
+              <w:rPr>
+                <w:rFonts w:ascii="Times New Roman" w:hAnsi="Times New Roman" w:cs="Times New Roman"/>
+                <w:sz w:val="26"/>
+                <w:szCs w:val="26"/>
+                <w:lang w:val="en-US"/>
+              </w:rPr>
+              <w:t>thể</w:t>
+            </w:r>
+            <w:proofErr w:type="spellEnd"/>
+            <w:r>
+              <w:rPr>
+                <w:rFonts w:ascii="Times New Roman" w:hAnsi="Times New Roman" w:cs="Times New Roman"/>
+                <w:sz w:val="26"/>
+                <w:szCs w:val="26"/>
+                <w:lang w:val="en-US"/>
+              </w:rPr>
+              <w:t xml:space="preserve"> </w:t>
+            </w:r>
+            <w:proofErr w:type="spellStart"/>
+            <w:r>
+              <w:rPr>
+                <w:rFonts w:ascii="Times New Roman" w:hAnsi="Times New Roman" w:cs="Times New Roman"/>
+                <w:sz w:val="26"/>
+                <w:szCs w:val="26"/>
+                <w:lang w:val="en-US"/>
+              </w:rPr>
+              <w:t>phản</w:t>
+            </w:r>
+            <w:proofErr w:type="spellEnd"/>
+            <w:r>
+              <w:rPr>
+                <w:rFonts w:ascii="Times New Roman" w:hAnsi="Times New Roman" w:cs="Times New Roman"/>
+                <w:sz w:val="26"/>
+                <w:szCs w:val="26"/>
+                <w:lang w:val="en-US"/>
+              </w:rPr>
+              <w:t xml:space="preserve"> </w:t>
+            </w:r>
+            <w:proofErr w:type="spellStart"/>
+            <w:r>
+              <w:rPr>
+                <w:rFonts w:ascii="Times New Roman" w:hAnsi="Times New Roman" w:cs="Times New Roman"/>
+                <w:sz w:val="26"/>
+                <w:szCs w:val="26"/>
+                <w:lang w:val="en-US"/>
+              </w:rPr>
+              <w:t>hồi</w:t>
+            </w:r>
+            <w:proofErr w:type="spellEnd"/>
+            <w:r>
+              <w:rPr>
+                <w:rFonts w:ascii="Times New Roman" w:hAnsi="Times New Roman" w:cs="Times New Roman"/>
+                <w:sz w:val="26"/>
+                <w:szCs w:val="26"/>
+                <w:lang w:val="en-US"/>
+              </w:rPr>
+              <w:t xml:space="preserve"> </w:t>
+            </w:r>
+            <w:proofErr w:type="spellStart"/>
+            <w:r>
+              <w:rPr>
+                <w:rFonts w:ascii="Times New Roman" w:hAnsi="Times New Roman" w:cs="Times New Roman"/>
+                <w:sz w:val="26"/>
+                <w:szCs w:val="26"/>
+                <w:lang w:val="en-US"/>
+              </w:rPr>
+              <w:t>kịp</w:t>
+            </w:r>
+            <w:proofErr w:type="spellEnd"/>
+            <w:r>
+              <w:rPr>
+                <w:rFonts w:ascii="Times New Roman" w:hAnsi="Times New Roman" w:cs="Times New Roman"/>
+                <w:sz w:val="26"/>
+                <w:szCs w:val="26"/>
+                <w:lang w:val="en-US"/>
+              </w:rPr>
+              <w:t xml:space="preserve"> </w:t>
+            </w:r>
+            <w:proofErr w:type="spellStart"/>
+            <w:r>
+              <w:rPr>
+                <w:rFonts w:ascii="Times New Roman" w:hAnsi="Times New Roman" w:cs="Times New Roman"/>
+                <w:sz w:val="26"/>
+                <w:szCs w:val="26"/>
+                <w:lang w:val="en-US"/>
+              </w:rPr>
+              <w:t>thời</w:t>
+            </w:r>
+            <w:proofErr w:type="spellEnd"/>
+            <w:r>
+              <w:rPr>
+                <w:rFonts w:ascii="Times New Roman" w:hAnsi="Times New Roman" w:cs="Times New Roman"/>
+                <w:sz w:val="26"/>
+                <w:szCs w:val="26"/>
+                <w:lang w:val="en-US"/>
+              </w:rPr>
+              <w:t xml:space="preserve"> </w:t>
+            </w:r>
+            <w:proofErr w:type="spellStart"/>
+            <w:r>
+              <w:rPr>
+                <w:rFonts w:ascii="Times New Roman" w:hAnsi="Times New Roman" w:cs="Times New Roman"/>
+                <w:sz w:val="26"/>
+                <w:szCs w:val="26"/>
+                <w:lang w:val="en-US"/>
+              </w:rPr>
+              <w:t>cũng</w:t>
+            </w:r>
+            <w:proofErr w:type="spellEnd"/>
+            <w:r>
+              <w:rPr>
+                <w:rFonts w:ascii="Times New Roman" w:hAnsi="Times New Roman" w:cs="Times New Roman"/>
+                <w:sz w:val="26"/>
+                <w:szCs w:val="26"/>
+                <w:lang w:val="en-US"/>
+              </w:rPr>
+              <w:t xml:space="preserve"> </w:t>
+            </w:r>
+            <w:proofErr w:type="spellStart"/>
+            <w:r>
+              <w:rPr>
+                <w:rFonts w:ascii="Times New Roman" w:hAnsi="Times New Roman" w:cs="Times New Roman"/>
+                <w:sz w:val="26"/>
+                <w:szCs w:val="26"/>
+                <w:lang w:val="en-US"/>
+              </w:rPr>
+              <w:t>như</w:t>
+            </w:r>
+            <w:proofErr w:type="spellEnd"/>
+            <w:r>
+              <w:rPr>
+                <w:rFonts w:ascii="Times New Roman" w:hAnsi="Times New Roman" w:cs="Times New Roman"/>
+                <w:sz w:val="26"/>
+                <w:szCs w:val="26"/>
+                <w:lang w:val="en-US"/>
+              </w:rPr>
+              <w:t xml:space="preserve"> </w:t>
+            </w:r>
+            <w:proofErr w:type="spellStart"/>
+            <w:r>
+              <w:rPr>
+                <w:rFonts w:ascii="Times New Roman" w:hAnsi="Times New Roman" w:cs="Times New Roman"/>
+                <w:sz w:val="26"/>
+                <w:szCs w:val="26"/>
+                <w:lang w:val="en-US"/>
+              </w:rPr>
+              <w:t>cải</w:t>
+            </w:r>
+            <w:proofErr w:type="spellEnd"/>
+            <w:r>
+              <w:rPr>
+                <w:rFonts w:ascii="Times New Roman" w:hAnsi="Times New Roman" w:cs="Times New Roman"/>
+                <w:sz w:val="26"/>
+                <w:szCs w:val="26"/>
+                <w:lang w:val="en-US"/>
+              </w:rPr>
+              <w:t xml:space="preserve"> </w:t>
+            </w:r>
+            <w:proofErr w:type="spellStart"/>
+            <w:r>
+              <w:rPr>
+                <w:rFonts w:ascii="Times New Roman" w:hAnsi="Times New Roman" w:cs="Times New Roman"/>
+                <w:sz w:val="26"/>
+                <w:szCs w:val="26"/>
+                <w:lang w:val="en-US"/>
+              </w:rPr>
+              <w:t>thiện</w:t>
+            </w:r>
+            <w:proofErr w:type="spellEnd"/>
+            <w:r>
+              <w:rPr>
+                <w:rFonts w:ascii="Times New Roman" w:hAnsi="Times New Roman" w:cs="Times New Roman"/>
+                <w:sz w:val="26"/>
+                <w:szCs w:val="26"/>
+                <w:lang w:val="en-US"/>
+              </w:rPr>
+              <w:t xml:space="preserve"> </w:t>
+            </w:r>
+            <w:proofErr w:type="spellStart"/>
+            <w:r>
+              <w:rPr>
+                <w:rFonts w:ascii="Times New Roman" w:hAnsi="Times New Roman" w:cs="Times New Roman"/>
+                <w:sz w:val="26"/>
+                <w:szCs w:val="26"/>
+                <w:lang w:val="en-US"/>
+              </w:rPr>
+              <w:t>chất</w:t>
+            </w:r>
+            <w:proofErr w:type="spellEnd"/>
+            <w:r>
+              <w:rPr>
+                <w:rFonts w:ascii="Times New Roman" w:hAnsi="Times New Roman" w:cs="Times New Roman"/>
+                <w:sz w:val="26"/>
+                <w:szCs w:val="26"/>
+                <w:lang w:val="en-US"/>
+              </w:rPr>
+              <w:t xml:space="preserve"> </w:t>
+            </w:r>
+            <w:proofErr w:type="spellStart"/>
+            <w:r>
+              <w:rPr>
+                <w:rFonts w:ascii="Times New Roman" w:hAnsi="Times New Roman" w:cs="Times New Roman"/>
+                <w:sz w:val="26"/>
+                <w:szCs w:val="26"/>
+                <w:lang w:val="en-US"/>
+              </w:rPr>
+              <w:t>lượng</w:t>
+            </w:r>
+            <w:proofErr w:type="spellEnd"/>
           </w:p>
         </w:tc>
         <w:tc>
@@ -1845,7 +3426,17 @@
                 <w:szCs w:val="26"/>
                 <w:lang w:val="vi-VN"/>
               </w:rPr>
-              <w:t>Là người chủ trọ, tôi muốn có tính năng đăng tin cho thuê trọ để tìm kiếm kiếm người thuê trọ một cách nhanh chóng</w:t>
+              <w:t xml:space="preserve">Là người chủ trọ, tôi muốn có tính năng đăng tin cho thuê </w:t>
+            </w:r>
+            <w:r>
+              <w:rPr>
+                <w:rFonts w:ascii="Times New Roman" w:eastAsia="Times New Roman" w:hAnsi="Times New Roman" w:cs="Times New Roman"/>
+                <w:sz w:val="26"/>
+                <w:szCs w:val="26"/>
+                <w:lang w:val="vi-VN"/>
+              </w:rPr>
+              <w:lastRenderedPageBreak/>
+              <w:t>trọ để tìm kiếm kiếm người thuê trọ một cách nhanh chóng</w:t>
             </w:r>
           </w:p>
         </w:tc>
@@ -1877,6 +3468,7 @@
                 <w:sz w:val="26"/>
                 <w:szCs w:val="26"/>
               </w:rPr>
+              <w:lastRenderedPageBreak/>
               <w:t>8</w:t>
             </w:r>
           </w:p>
@@ -2010,7 +3602,6 @@
                 <w:sz w:val="26"/>
                 <w:szCs w:val="26"/>
               </w:rPr>
-              <w:lastRenderedPageBreak/>
               <w:t>US10</w:t>
             </w:r>
           </w:p>
@@ -2045,15 +3636,37 @@
               </w:rPr>
               <w:t xml:space="preserve">Là </w:t>
             </w:r>
-            <w:r>
-              <w:rPr>
-                <w:rFonts w:ascii="Times New Roman" w:hAnsi="Times New Roman" w:cs="Times New Roman"/>
-                <w:sz w:val="26"/>
-                <w:szCs w:val="26"/>
-                <w:lang w:val="en-US"/>
-              </w:rPr>
-              <w:t>người thuê</w:t>
-            </w:r>
+            <w:proofErr w:type="spellStart"/>
+            <w:r>
+              <w:rPr>
+                <w:rFonts w:ascii="Times New Roman" w:hAnsi="Times New Roman" w:cs="Times New Roman"/>
+                <w:sz w:val="26"/>
+                <w:szCs w:val="26"/>
+                <w:lang w:val="en-US"/>
+              </w:rPr>
+              <w:t>người</w:t>
+            </w:r>
+            <w:proofErr w:type="spellEnd"/>
+            <w:r>
+              <w:rPr>
+                <w:rFonts w:ascii="Times New Roman" w:hAnsi="Times New Roman" w:cs="Times New Roman"/>
+                <w:sz w:val="26"/>
+                <w:szCs w:val="26"/>
+                <w:lang w:val="en-US"/>
+              </w:rPr>
+              <w:t xml:space="preserve"> </w:t>
+            </w:r>
+            <w:proofErr w:type="spellStart"/>
+            <w:r>
+              <w:rPr>
+                <w:rFonts w:ascii="Times New Roman" w:hAnsi="Times New Roman" w:cs="Times New Roman"/>
+                <w:sz w:val="26"/>
+                <w:szCs w:val="26"/>
+                <w:lang w:val="en-US"/>
+              </w:rPr>
+              <w:t>thuê</w:t>
+            </w:r>
+            <w:proofErr w:type="spellEnd"/>
             <w:r>
               <w:rPr>
                 <w:rFonts w:ascii="Times New Roman" w:hAnsi="Times New Roman" w:cs="Times New Roman"/>

</xml_diff>

<commit_message>
Dang Hieu - fix1
</commit_message>
<xml_diff>
--- a/NV2/BTTH2-Nhom 64CNTT3_8.docx
+++ b/NV2/BTTH2-Nhom 64CNTT3_8.docx
@@ -1370,7 +1370,7 @@
                 <w:rFonts w:ascii="Times New Roman" w:eastAsia="Times New Roman" w:hAnsi="Times New Roman" w:cs="Times New Roman"/>
                 <w:sz w:val="26"/>
                 <w:szCs w:val="26"/>
-                <w:lang w:val="vi-VN"/>
+                <w:lang w:val="en-US"/>
               </w:rPr>
             </w:pPr>
             <w:r>
@@ -1378,8 +1378,26 @@
                 <w:rFonts w:ascii="Times New Roman" w:eastAsia="Times New Roman" w:hAnsi="Times New Roman" w:cs="Times New Roman"/>
                 <w:sz w:val="26"/>
                 <w:szCs w:val="26"/>
-              </w:rPr>
-              <w:t>Là lập trình, tôi muốn có chức năng đăng kí/đăng nhập tài khoản để người dùng có thể sử dụng web một cách lâu dài và có thể có sự hỗ trợ của các nhân viên chăm sóc khách hàng một cách chu đáo</w:t>
+                <w:lang w:val="en-US"/>
+              </w:rPr>
+              <w:t>L</w:t>
+            </w:r>
+            <w:r>
+              <w:rPr>
+                <w:rFonts w:ascii="Times New Roman" w:eastAsia="Times New Roman" w:hAnsi="Times New Roman" w:cs="Times New Roman"/>
+                <w:sz w:val="26"/>
+                <w:szCs w:val="26"/>
+              </w:rPr>
+              <w:t>à người quản trị web, tôi muốn có chức năng đăng kí đăng nhập tài khoản để có thể dễ dàng quản lý thông tin, hỗ trợ khách hàng. Đồng thời giúp cho người dùng có thể sử dụng web 1 cách lâu dài, chuyển nghiệp hơn</w:t>
+            </w:r>
+            <w:r>
+              <w:rPr>
+                <w:rFonts w:ascii="Times New Roman" w:eastAsia="Times New Roman" w:hAnsi="Times New Roman" w:cs="Times New Roman"/>
+                <w:sz w:val="26"/>
+                <w:szCs w:val="26"/>
+                <w:lang w:val="en-US"/>
+              </w:rPr>
+              <w:t>.</w:t>
             </w:r>
           </w:p>
         </w:tc>
@@ -1471,6 +1489,7 @@
                 <w:rFonts w:ascii="Times New Roman" w:eastAsia="Times New Roman" w:hAnsi="Times New Roman" w:cs="Times New Roman"/>
                 <w:sz w:val="26"/>
                 <w:szCs w:val="26"/>
+                <w:lang w:val="en-US"/>
               </w:rPr>
             </w:pPr>
             <w:r>
@@ -1479,7 +1498,92 @@
                 <w:sz w:val="26"/>
                 <w:szCs w:val="26"/>
               </w:rPr>
-              <w:t>Là người dùng, tôi muốn muốn có chức năng đăng bài và sửa bài viết để có thể đăng các thông tin, hình ảnh về phòng trọ của mình</w:t>
+              <w:t>Là người dùng, tôi muốn muốn có chức năng đăng bài và sửa bài để có thể đăng thông tin, hình ảnh về</w:t>
+            </w:r>
+            <w:r>
+              <w:rPr>
+                <w:rFonts w:ascii="Times New Roman" w:eastAsia="Times New Roman" w:hAnsi="Times New Roman" w:cs="Times New Roman"/>
+                <w:sz w:val="26"/>
+                <w:szCs w:val="26"/>
+                <w:lang w:val="en-US"/>
+              </w:rPr>
+              <w:t xml:space="preserve"> </w:t>
+            </w:r>
+            <w:proofErr w:type="spellStart"/>
+            <w:r>
+              <w:rPr>
+                <w:rFonts w:ascii="Times New Roman" w:eastAsia="Times New Roman" w:hAnsi="Times New Roman" w:cs="Times New Roman"/>
+                <w:sz w:val="26"/>
+                <w:szCs w:val="26"/>
+                <w:lang w:val="en-US"/>
+              </w:rPr>
+              <w:t>các</w:t>
+            </w:r>
+            <w:proofErr w:type="spellEnd"/>
+            <w:r>
+              <w:rPr>
+                <w:rFonts w:ascii="Times New Roman" w:eastAsia="Times New Roman" w:hAnsi="Times New Roman" w:cs="Times New Roman"/>
+                <w:sz w:val="26"/>
+                <w:szCs w:val="26"/>
+              </w:rPr>
+              <w:t xml:space="preserve"> phòng trọ</w:t>
+            </w:r>
+            <w:r>
+              <w:rPr>
+                <w:rFonts w:ascii="Times New Roman" w:eastAsia="Times New Roman" w:hAnsi="Times New Roman" w:cs="Times New Roman"/>
+                <w:sz w:val="26"/>
+                <w:szCs w:val="26"/>
+                <w:lang w:val="en-US"/>
+              </w:rPr>
+              <w:t xml:space="preserve"> </w:t>
+            </w:r>
+            <w:proofErr w:type="spellStart"/>
+            <w:r>
+              <w:rPr>
+                <w:rFonts w:ascii="Times New Roman" w:eastAsia="Times New Roman" w:hAnsi="Times New Roman" w:cs="Times New Roman"/>
+                <w:sz w:val="26"/>
+                <w:szCs w:val="26"/>
+                <w:lang w:val="en-US"/>
+              </w:rPr>
+              <w:t>cho</w:t>
+            </w:r>
+            <w:proofErr w:type="spellEnd"/>
+            <w:r>
+              <w:rPr>
+                <w:rFonts w:ascii="Times New Roman" w:eastAsia="Times New Roman" w:hAnsi="Times New Roman" w:cs="Times New Roman"/>
+                <w:sz w:val="26"/>
+                <w:szCs w:val="26"/>
+                <w:lang w:val="en-US"/>
+              </w:rPr>
+              <w:t xml:space="preserve"> </w:t>
+            </w:r>
+            <w:proofErr w:type="spellStart"/>
+            <w:r>
+              <w:rPr>
+                <w:rFonts w:ascii="Times New Roman" w:eastAsia="Times New Roman" w:hAnsi="Times New Roman" w:cs="Times New Roman"/>
+                <w:sz w:val="26"/>
+                <w:szCs w:val="26"/>
+                <w:lang w:val="en-US"/>
+              </w:rPr>
+              <w:t>thuê</w:t>
+            </w:r>
+            <w:proofErr w:type="spellEnd"/>
+            <w:r>
+              <w:rPr>
+                <w:rFonts w:ascii="Times New Roman" w:eastAsia="Times New Roman" w:hAnsi="Times New Roman" w:cs="Times New Roman"/>
+                <w:sz w:val="26"/>
+                <w:szCs w:val="26"/>
+              </w:rPr>
+              <w:t xml:space="preserve"> của mình</w:t>
+            </w:r>
+            <w:r>
+              <w:rPr>
+                <w:rFonts w:ascii="Times New Roman" w:eastAsia="Times New Roman" w:hAnsi="Times New Roman" w:cs="Times New Roman"/>
+                <w:sz w:val="26"/>
+                <w:szCs w:val="26"/>
+                <w:lang w:val="en-US"/>
+              </w:rPr>
+              <w:t>.</w:t>
             </w:r>
           </w:p>
         </w:tc>
@@ -1593,7 +1697,7 @@
                 <w:sz w:val="26"/>
                 <w:szCs w:val="26"/>
               </w:rPr>
-              <w:t>để trao đổi với các chủ trọ nhằm dễ dàng tiến tới thỏa thuận hợp đồng giữa đôi bên, giúp việc thuê trọ diễn ra suôn sẻ hơn</w:t>
+              <w:t>để trao đổi với chủ trọ nhằm dễ dàng tiến tới thỏa thuận hợp đồng giữa đôi bên, giúp việc thuê trọ diễn ra suôn sẻ hơn</w:t>
             </w:r>
           </w:p>
         </w:tc>
@@ -1694,7 +1798,143 @@
                 <w:sz w:val="26"/>
                 <w:szCs w:val="26"/>
               </w:rPr>
-              <w:t xml:space="preserve">Là người quản trị web, tôi muốn xác thực và kiểm duyệt về thông tin của chủ trọ và người thuê </w:t>
+              <w:t xml:space="preserve">Là người quản trị web, tôi muốn </w:t>
+            </w:r>
+            <w:proofErr w:type="spellStart"/>
+            <w:r>
+              <w:rPr>
+                <w:rFonts w:ascii="Times New Roman" w:eastAsia="Times New Roman" w:hAnsi="Times New Roman" w:cs="Times New Roman"/>
+                <w:sz w:val="26"/>
+                <w:szCs w:val="26"/>
+                <w:lang w:val="en-US"/>
+              </w:rPr>
+              <w:t>có</w:t>
+            </w:r>
+            <w:proofErr w:type="spellEnd"/>
+            <w:r>
+              <w:rPr>
+                <w:rFonts w:ascii="Times New Roman" w:eastAsia="Times New Roman" w:hAnsi="Times New Roman" w:cs="Times New Roman"/>
+                <w:sz w:val="26"/>
+                <w:szCs w:val="26"/>
+                <w:lang w:val="en-US"/>
+              </w:rPr>
+              <w:t xml:space="preserve"> </w:t>
+            </w:r>
+            <w:proofErr w:type="spellStart"/>
+            <w:r>
+              <w:rPr>
+                <w:rFonts w:ascii="Times New Roman" w:eastAsia="Times New Roman" w:hAnsi="Times New Roman" w:cs="Times New Roman"/>
+                <w:sz w:val="26"/>
+                <w:szCs w:val="26"/>
+                <w:lang w:val="en-US"/>
+              </w:rPr>
+              <w:t>chức</w:t>
+            </w:r>
+            <w:proofErr w:type="spellEnd"/>
+            <w:r>
+              <w:rPr>
+                <w:rFonts w:ascii="Times New Roman" w:eastAsia="Times New Roman" w:hAnsi="Times New Roman" w:cs="Times New Roman"/>
+                <w:sz w:val="26"/>
+                <w:szCs w:val="26"/>
+                <w:lang w:val="en-US"/>
+              </w:rPr>
+              <w:t xml:space="preserve"> </w:t>
+            </w:r>
+            <w:proofErr w:type="spellStart"/>
+            <w:r>
+              <w:rPr>
+                <w:rFonts w:ascii="Times New Roman" w:eastAsia="Times New Roman" w:hAnsi="Times New Roman" w:cs="Times New Roman"/>
+                <w:sz w:val="26"/>
+                <w:szCs w:val="26"/>
+                <w:lang w:val="en-US"/>
+              </w:rPr>
+              <w:t>năng</w:t>
+            </w:r>
+            <w:proofErr w:type="spellEnd"/>
+            <w:r>
+              <w:rPr>
+                <w:rFonts w:ascii="Times New Roman" w:eastAsia="Times New Roman" w:hAnsi="Times New Roman" w:cs="Times New Roman"/>
+                <w:sz w:val="26"/>
+                <w:szCs w:val="26"/>
+                <w:lang w:val="en-US"/>
+              </w:rPr>
+              <w:t xml:space="preserve"> </w:t>
+            </w:r>
+            <w:r>
+              <w:rPr>
+                <w:rFonts w:ascii="Times New Roman" w:eastAsia="Times New Roman" w:hAnsi="Times New Roman" w:cs="Times New Roman"/>
+                <w:sz w:val="26"/>
+                <w:szCs w:val="26"/>
+              </w:rPr>
+              <w:t xml:space="preserve">xác thực và kiểm duyệt về thông tin của </w:t>
+            </w:r>
+            <w:proofErr w:type="spellStart"/>
+            <w:r>
+              <w:rPr>
+                <w:rFonts w:ascii="Times New Roman" w:eastAsia="Times New Roman" w:hAnsi="Times New Roman" w:cs="Times New Roman"/>
+                <w:sz w:val="26"/>
+                <w:szCs w:val="26"/>
+                <w:lang w:val="en-US"/>
+              </w:rPr>
+              <w:t>đăng</w:t>
+            </w:r>
+            <w:proofErr w:type="spellEnd"/>
+            <w:r>
+              <w:rPr>
+                <w:rFonts w:ascii="Times New Roman" w:eastAsia="Times New Roman" w:hAnsi="Times New Roman" w:cs="Times New Roman"/>
+                <w:sz w:val="26"/>
+                <w:szCs w:val="26"/>
+                <w:lang w:val="en-US"/>
+              </w:rPr>
+              <w:t xml:space="preserve"> </w:t>
+            </w:r>
+            <w:proofErr w:type="spellStart"/>
+            <w:r>
+              <w:rPr>
+                <w:rFonts w:ascii="Times New Roman" w:eastAsia="Times New Roman" w:hAnsi="Times New Roman" w:cs="Times New Roman"/>
+                <w:sz w:val="26"/>
+                <w:szCs w:val="26"/>
+                <w:lang w:val="en-US"/>
+              </w:rPr>
+              <w:t>ký</w:t>
+            </w:r>
+            <w:proofErr w:type="spellEnd"/>
+            <w:r>
+              <w:rPr>
+                <w:rFonts w:ascii="Times New Roman" w:eastAsia="Times New Roman" w:hAnsi="Times New Roman" w:cs="Times New Roman"/>
+                <w:sz w:val="26"/>
+                <w:szCs w:val="26"/>
+                <w:lang w:val="en-US"/>
+              </w:rPr>
+              <w:t xml:space="preserve"> </w:t>
+            </w:r>
+            <w:proofErr w:type="spellStart"/>
+            <w:r>
+              <w:rPr>
+                <w:rFonts w:ascii="Times New Roman" w:eastAsia="Times New Roman" w:hAnsi="Times New Roman" w:cs="Times New Roman"/>
+                <w:sz w:val="26"/>
+                <w:szCs w:val="26"/>
+                <w:lang w:val="en-US"/>
+              </w:rPr>
+              <w:t>của</w:t>
+            </w:r>
+            <w:proofErr w:type="spellEnd"/>
+            <w:r>
+              <w:rPr>
+                <w:rFonts w:ascii="Times New Roman" w:eastAsia="Times New Roman" w:hAnsi="Times New Roman" w:cs="Times New Roman"/>
+                <w:sz w:val="26"/>
+                <w:szCs w:val="26"/>
+                <w:lang w:val="en-US"/>
+              </w:rPr>
+              <w:t xml:space="preserve"> </w:t>
+            </w:r>
+            <w:r>
+              <w:rPr>
+                <w:rFonts w:ascii="Times New Roman" w:eastAsia="Times New Roman" w:hAnsi="Times New Roman" w:cs="Times New Roman"/>
+                <w:sz w:val="26"/>
+                <w:szCs w:val="26"/>
+              </w:rPr>
+              <w:t xml:space="preserve">chủ trọ và người thuê </w:t>
             </w:r>
             <w:r>
               <w:rPr>
@@ -1703,7 +1943,27 @@
                 <w:szCs w:val="26"/>
                 <w:lang w:val="vi-VN"/>
               </w:rPr>
-              <w:t>để nghiêm ngặt các trường hợp mạo danh, lừa đảo</w:t>
+              <w:t xml:space="preserve">để </w:t>
+            </w:r>
+            <w:proofErr w:type="spellStart"/>
+            <w:r>
+              <w:rPr>
+                <w:rFonts w:ascii="Times New Roman" w:eastAsia="Times New Roman" w:hAnsi="Times New Roman" w:cs="Times New Roman"/>
+                <w:sz w:val="26"/>
+                <w:szCs w:val="26"/>
+                <w:lang w:val="en-US"/>
+              </w:rPr>
+              <w:t>tránh</w:t>
+            </w:r>
+            <w:proofErr w:type="spellEnd"/>
+            <w:r>
+              <w:rPr>
+                <w:rFonts w:ascii="Times New Roman" w:eastAsia="Times New Roman" w:hAnsi="Times New Roman" w:cs="Times New Roman"/>
+                <w:sz w:val="26"/>
+                <w:szCs w:val="26"/>
+                <w:lang w:val="vi-VN"/>
+              </w:rPr>
+              <w:t xml:space="preserve"> các trường hợp mạo danh, lừa đảo</w:t>
             </w:r>
           </w:p>
         </w:tc>
@@ -1926,6 +2186,66 @@
                 <w:szCs w:val="26"/>
                 <w:lang w:val="en-US" w:eastAsia="zh-CN" w:bidi="ar"/>
               </w:rPr>
+              <w:t>có</w:t>
+            </w:r>
+            <w:proofErr w:type="spellEnd"/>
+            <w:r>
+              <w:rPr>
+                <w:rFonts w:ascii="Times New Roman" w:eastAsia="SimSun" w:hAnsi="Times New Roman" w:cs="Times New Roman"/>
+                <w:sz w:val="26"/>
+                <w:szCs w:val="26"/>
+                <w:lang w:val="en-US" w:eastAsia="zh-CN" w:bidi="ar"/>
+              </w:rPr>
+              <w:t xml:space="preserve"> </w:t>
+            </w:r>
+            <w:proofErr w:type="spellStart"/>
+            <w:r>
+              <w:rPr>
+                <w:rFonts w:ascii="Times New Roman" w:eastAsia="SimSun" w:hAnsi="Times New Roman" w:cs="Times New Roman"/>
+                <w:sz w:val="26"/>
+                <w:szCs w:val="26"/>
+                <w:lang w:val="en-US" w:eastAsia="zh-CN" w:bidi="ar"/>
+              </w:rPr>
+              <w:t>chức</w:t>
+            </w:r>
+            <w:proofErr w:type="spellEnd"/>
+            <w:r>
+              <w:rPr>
+                <w:rFonts w:ascii="Times New Roman" w:eastAsia="SimSun" w:hAnsi="Times New Roman" w:cs="Times New Roman"/>
+                <w:sz w:val="26"/>
+                <w:szCs w:val="26"/>
+                <w:lang w:val="en-US" w:eastAsia="zh-CN" w:bidi="ar"/>
+              </w:rPr>
+              <w:t xml:space="preserve"> </w:t>
+            </w:r>
+            <w:proofErr w:type="spellStart"/>
+            <w:r>
+              <w:rPr>
+                <w:rFonts w:ascii="Times New Roman" w:eastAsia="SimSun" w:hAnsi="Times New Roman" w:cs="Times New Roman"/>
+                <w:sz w:val="26"/>
+                <w:szCs w:val="26"/>
+                <w:lang w:val="en-US" w:eastAsia="zh-CN" w:bidi="ar"/>
+              </w:rPr>
+              <w:t>năng</w:t>
+            </w:r>
+            <w:proofErr w:type="spellEnd"/>
+            <w:r>
+              <w:rPr>
+                <w:rFonts w:ascii="Times New Roman" w:eastAsia="SimSun" w:hAnsi="Times New Roman" w:cs="Times New Roman"/>
+                <w:sz w:val="26"/>
+                <w:szCs w:val="26"/>
+                <w:lang w:val="en-US" w:eastAsia="zh-CN" w:bidi="ar"/>
+              </w:rPr>
+              <w:t xml:space="preserve"> </w:t>
+            </w:r>
+            <w:proofErr w:type="spellStart"/>
+            <w:r>
+              <w:rPr>
+                <w:rFonts w:ascii="Times New Roman" w:eastAsia="SimSun" w:hAnsi="Times New Roman" w:cs="Times New Roman"/>
+                <w:sz w:val="26"/>
+                <w:szCs w:val="26"/>
+                <w:lang w:val="en-US" w:eastAsia="zh-CN" w:bidi="ar"/>
+              </w:rPr>
               <w:t>kiểm</w:t>
             </w:r>
             <w:proofErr w:type="spellEnd"/>
@@ -2046,7 +2366,27 @@
                 <w:szCs w:val="26"/>
                 <w:lang w:val="en-US" w:eastAsia="zh-CN" w:bidi="ar"/>
               </w:rPr>
-              <w:t>đã</w:t>
+              <w:t>trước</w:t>
+            </w:r>
+            <w:proofErr w:type="spellEnd"/>
+            <w:r>
+              <w:rPr>
+                <w:rFonts w:ascii="Times New Roman" w:eastAsia="SimSun" w:hAnsi="Times New Roman" w:cs="Times New Roman"/>
+                <w:sz w:val="26"/>
+                <w:szCs w:val="26"/>
+                <w:lang w:val="en-US" w:eastAsia="zh-CN" w:bidi="ar"/>
+              </w:rPr>
+              <w:t xml:space="preserve"> </w:t>
+            </w:r>
+            <w:proofErr w:type="spellStart"/>
+            <w:r>
+              <w:rPr>
+                <w:rFonts w:ascii="Times New Roman" w:eastAsia="SimSun" w:hAnsi="Times New Roman" w:cs="Times New Roman"/>
+                <w:sz w:val="26"/>
+                <w:szCs w:val="26"/>
+                <w:lang w:val="en-US" w:eastAsia="zh-CN" w:bidi="ar"/>
+              </w:rPr>
+              <w:t>khi</w:t>
             </w:r>
             <w:proofErr w:type="spellEnd"/>
             <w:r>
@@ -2507,7 +2847,47 @@
                 <w:szCs w:val="26"/>
                 <w:lang w:val="en-US"/>
               </w:rPr>
-              <w:t>chủ</w:t>
+              <w:t>người</w:t>
+            </w:r>
+            <w:proofErr w:type="spellEnd"/>
+            <w:r>
+              <w:rPr>
+                <w:rFonts w:ascii="Times New Roman" w:hAnsi="Times New Roman" w:cs="Times New Roman"/>
+                <w:sz w:val="26"/>
+                <w:szCs w:val="26"/>
+                <w:lang w:val="en-US"/>
+              </w:rPr>
+              <w:t xml:space="preserve"> </w:t>
+            </w:r>
+            <w:proofErr w:type="spellStart"/>
+            <w:r>
+              <w:rPr>
+                <w:rFonts w:ascii="Times New Roman" w:hAnsi="Times New Roman" w:cs="Times New Roman"/>
+                <w:sz w:val="26"/>
+                <w:szCs w:val="26"/>
+                <w:lang w:val="en-US"/>
+              </w:rPr>
+              <w:t>cho</w:t>
+            </w:r>
+            <w:proofErr w:type="spellEnd"/>
+            <w:r>
+              <w:rPr>
+                <w:rFonts w:ascii="Times New Roman" w:hAnsi="Times New Roman" w:cs="Times New Roman"/>
+                <w:sz w:val="26"/>
+                <w:szCs w:val="26"/>
+                <w:lang w:val="en-US"/>
+              </w:rPr>
+              <w:t xml:space="preserve"> </w:t>
+            </w:r>
+            <w:proofErr w:type="spellStart"/>
+            <w:r>
+              <w:rPr>
+                <w:rFonts w:ascii="Times New Roman" w:hAnsi="Times New Roman" w:cs="Times New Roman"/>
+                <w:sz w:val="26"/>
+                <w:szCs w:val="26"/>
+                <w:lang w:val="en-US"/>
+              </w:rPr>
+              <w:t>thuê</w:t>
             </w:r>
             <w:proofErr w:type="spellEnd"/>
             <w:r>
@@ -2537,7 +2917,16 @@
                 <w:szCs w:val="26"/>
                 <w:lang w:val="en-US"/>
               </w:rPr>
-              <w:t xml:space="preserve">, </w:t>
+              <w:t>,</w:t>
+            </w:r>
+            <w:r>
+              <w:rPr>
+                <w:rFonts w:ascii="Times New Roman" w:hAnsi="Times New Roman" w:cs="Times New Roman"/>
+                <w:sz w:val="26"/>
+                <w:szCs w:val="26"/>
+                <w:lang w:val="en-US"/>
+              </w:rPr>
+              <w:t xml:space="preserve"> </w:t>
             </w:r>
             <w:proofErr w:type="spellStart"/>
             <w:r>
@@ -3393,6 +3782,7 @@
                 <w:sz w:val="26"/>
                 <w:szCs w:val="26"/>
               </w:rPr>
+              <w:lastRenderedPageBreak/>
               <w:t>US08</w:t>
             </w:r>
           </w:p>
@@ -3422,21 +3812,12 @@
             <w:r>
               <w:rPr>
                 <w:rFonts w:ascii="Times New Roman" w:eastAsia="Times New Roman" w:hAnsi="Times New Roman" w:cs="Times New Roman"/>
+                <w:color w:val="FF0000"/>
                 <w:sz w:val="26"/>
                 <w:szCs w:val="26"/>
                 <w:lang w:val="vi-VN"/>
               </w:rPr>
-              <w:t xml:space="preserve">Là người chủ trọ, tôi muốn có tính năng đăng tin cho thuê </w:t>
-            </w:r>
-            <w:r>
-              <w:rPr>
-                <w:rFonts w:ascii="Times New Roman" w:eastAsia="Times New Roman" w:hAnsi="Times New Roman" w:cs="Times New Roman"/>
-                <w:sz w:val="26"/>
-                <w:szCs w:val="26"/>
-                <w:lang w:val="vi-VN"/>
-              </w:rPr>
-              <w:lastRenderedPageBreak/>
-              <w:t>trọ để tìm kiếm kiếm người thuê trọ một cách nhanh chóng</w:t>
+              <w:t>Là người chủ trọ, tôi muốn có tính năng đăng tin cho thuê trọ để tìm kiếm kiếm người thuê trọ một cách nhanh chóng</w:t>
             </w:r>
           </w:p>
         </w:tc>
@@ -3468,7 +3849,6 @@
                 <w:sz w:val="26"/>
                 <w:szCs w:val="26"/>
               </w:rPr>
-              <w:lastRenderedPageBreak/>
               <w:t>8</w:t>
             </w:r>
           </w:p>
@@ -3532,6 +3912,7 @@
             <w:r>
               <w:rPr>
                 <w:rFonts w:ascii="Times New Roman" w:eastAsia="Times New Roman" w:hAnsi="Times New Roman" w:cs="Times New Roman"/>
+                <w:color w:val="FF0000"/>
                 <w:sz w:val="26"/>
                 <w:szCs w:val="26"/>
                 <w:lang w:val="vi-VN"/>

</xml_diff>

<commit_message>
Dang Hieu - fix gan hoan chinh
</commit_message>
<xml_diff>
--- a/NV2/BTTH2-Nhom 64CNTT3_8.docx
+++ b/NV2/BTTH2-Nhom 64CNTT3_8.docx
@@ -1099,8 +1099,176 @@
           <w:sz w:val="28"/>
           <w:szCs w:val="28"/>
         </w:rPr>
-        <w:t>Người dùng</w:t>
-      </w:r>
+        <w:t xml:space="preserve">Người </w:t>
+      </w:r>
+      <w:proofErr w:type="spellStart"/>
+      <w:r>
+        <w:rPr>
+          <w:rFonts w:ascii="Times New Roman" w:eastAsia="Times New Roman" w:hAnsi="Times New Roman" w:cs="Times New Roman"/>
+          <w:sz w:val="28"/>
+          <w:szCs w:val="28"/>
+          <w:lang w:val="en-US"/>
+        </w:rPr>
+        <w:t>dùng</w:t>
+      </w:r>
+      <w:proofErr w:type="spellEnd"/>
+      <w:r>
+        <w:rPr>
+          <w:rFonts w:ascii="Times New Roman" w:eastAsia="Times New Roman" w:hAnsi="Times New Roman" w:cs="Times New Roman"/>
+          <w:sz w:val="28"/>
+          <w:szCs w:val="28"/>
+          <w:lang w:val="en-US"/>
+        </w:rPr>
+        <w:t>:</w:t>
+      </w:r>
+    </w:p>
+    <w:p>
+      <w:pPr>
+        <w:numPr>
+          <w:ilvl w:val="1"/>
+          <w:numId w:val="1"/>
+        </w:numPr>
+        <w:rPr>
+          <w:rFonts w:ascii="Times New Roman" w:eastAsia="Times New Roman" w:hAnsi="Times New Roman" w:cs="Times New Roman"/>
+          <w:sz w:val="28"/>
+          <w:szCs w:val="28"/>
+        </w:rPr>
+      </w:pPr>
+      <w:proofErr w:type="spellStart"/>
+      <w:r>
+        <w:rPr>
+          <w:rFonts w:ascii="Times New Roman" w:eastAsia="Times New Roman" w:hAnsi="Times New Roman" w:cs="Times New Roman"/>
+          <w:sz w:val="28"/>
+          <w:szCs w:val="28"/>
+          <w:lang w:val="en-US"/>
+        </w:rPr>
+        <w:t>Người</w:t>
+      </w:r>
+      <w:proofErr w:type="spellEnd"/>
+      <w:r>
+        <w:rPr>
+          <w:rFonts w:ascii="Times New Roman" w:eastAsia="Times New Roman" w:hAnsi="Times New Roman" w:cs="Times New Roman"/>
+          <w:sz w:val="28"/>
+          <w:szCs w:val="28"/>
+          <w:lang w:val="en-US"/>
+        </w:rPr>
+        <w:t xml:space="preserve"> </w:t>
+      </w:r>
+      <w:proofErr w:type="spellStart"/>
+      <w:r>
+        <w:rPr>
+          <w:rFonts w:ascii="Times New Roman" w:eastAsia="Times New Roman" w:hAnsi="Times New Roman" w:cs="Times New Roman"/>
+          <w:sz w:val="28"/>
+          <w:szCs w:val="28"/>
+          <w:lang w:val="en-US"/>
+        </w:rPr>
+        <w:t>cho</w:t>
+      </w:r>
+      <w:proofErr w:type="spellEnd"/>
+      <w:r>
+        <w:rPr>
+          <w:rFonts w:ascii="Times New Roman" w:eastAsia="Times New Roman" w:hAnsi="Times New Roman" w:cs="Times New Roman"/>
+          <w:sz w:val="28"/>
+          <w:szCs w:val="28"/>
+          <w:lang w:val="en-US"/>
+        </w:rPr>
+        <w:t xml:space="preserve"> </w:t>
+      </w:r>
+      <w:proofErr w:type="spellStart"/>
+      <w:r>
+        <w:rPr>
+          <w:rFonts w:ascii="Times New Roman" w:eastAsia="Times New Roman" w:hAnsi="Times New Roman" w:cs="Times New Roman"/>
+          <w:sz w:val="28"/>
+          <w:szCs w:val="28"/>
+          <w:lang w:val="en-US"/>
+        </w:rPr>
+        <w:t>thuê</w:t>
+      </w:r>
+      <w:proofErr w:type="spellEnd"/>
+      <w:r>
+        <w:rPr>
+          <w:rFonts w:ascii="Times New Roman" w:eastAsia="Times New Roman" w:hAnsi="Times New Roman" w:cs="Times New Roman"/>
+          <w:sz w:val="28"/>
+          <w:szCs w:val="28"/>
+          <w:lang w:val="en-US"/>
+        </w:rPr>
+        <w:t xml:space="preserve"> </w:t>
+      </w:r>
+      <w:proofErr w:type="spellStart"/>
+      <w:r>
+        <w:rPr>
+          <w:rFonts w:ascii="Times New Roman" w:eastAsia="Times New Roman" w:hAnsi="Times New Roman" w:cs="Times New Roman"/>
+          <w:sz w:val="28"/>
+          <w:szCs w:val="28"/>
+          <w:lang w:val="en-US"/>
+        </w:rPr>
+        <w:t>trọ</w:t>
+      </w:r>
+      <w:proofErr w:type="spellEnd"/>
+    </w:p>
+    <w:p>
+      <w:pPr>
+        <w:numPr>
+          <w:ilvl w:val="1"/>
+          <w:numId w:val="1"/>
+        </w:numPr>
+        <w:rPr>
+          <w:rFonts w:ascii="Times New Roman" w:eastAsia="Times New Roman" w:hAnsi="Times New Roman" w:cs="Times New Roman"/>
+          <w:sz w:val="28"/>
+          <w:szCs w:val="28"/>
+        </w:rPr>
+      </w:pPr>
+      <w:proofErr w:type="spellStart"/>
+      <w:r>
+        <w:rPr>
+          <w:rFonts w:ascii="Times New Roman" w:eastAsia="Times New Roman" w:hAnsi="Times New Roman" w:cs="Times New Roman"/>
+          <w:sz w:val="28"/>
+          <w:szCs w:val="28"/>
+          <w:lang w:val="en-US"/>
+        </w:rPr>
+        <w:t>Người</w:t>
+      </w:r>
+      <w:proofErr w:type="spellEnd"/>
+      <w:r>
+        <w:rPr>
+          <w:rFonts w:ascii="Times New Roman" w:eastAsia="Times New Roman" w:hAnsi="Times New Roman" w:cs="Times New Roman"/>
+          <w:sz w:val="28"/>
+          <w:szCs w:val="28"/>
+          <w:lang w:val="en-US"/>
+        </w:rPr>
+        <w:t xml:space="preserve"> </w:t>
+      </w:r>
+      <w:proofErr w:type="spellStart"/>
+      <w:r>
+        <w:rPr>
+          <w:rFonts w:ascii="Times New Roman" w:eastAsia="Times New Roman" w:hAnsi="Times New Roman" w:cs="Times New Roman"/>
+          <w:sz w:val="28"/>
+          <w:szCs w:val="28"/>
+          <w:lang w:val="en-US"/>
+        </w:rPr>
+        <w:t>thuê</w:t>
+      </w:r>
+      <w:proofErr w:type="spellEnd"/>
+      <w:r>
+        <w:rPr>
+          <w:rFonts w:ascii="Times New Roman" w:eastAsia="Times New Roman" w:hAnsi="Times New Roman" w:cs="Times New Roman"/>
+          <w:sz w:val="28"/>
+          <w:szCs w:val="28"/>
+          <w:lang w:val="en-US"/>
+        </w:rPr>
+        <w:t xml:space="preserve"> </w:t>
+      </w:r>
+      <w:proofErr w:type="spellStart"/>
+      <w:r>
+        <w:rPr>
+          <w:rFonts w:ascii="Times New Roman" w:eastAsia="Times New Roman" w:hAnsi="Times New Roman" w:cs="Times New Roman"/>
+          <w:sz w:val="28"/>
+          <w:szCs w:val="28"/>
+          <w:lang w:val="en-US"/>
+        </w:rPr>
+        <w:t>trọ</w:t>
+      </w:r>
+      <w:proofErr w:type="spellEnd"/>
     </w:p>
     <w:p>
       <w:pPr>
@@ -1120,53 +1288,30 @@
           <w:sz w:val="28"/>
           <w:szCs w:val="28"/>
         </w:rPr>
-        <w:t>Lập trình viên</w:t>
+        <w:t>Quản trị</w:t>
+      </w:r>
+      <w:r>
+        <w:rPr>
+          <w:rFonts w:ascii="Times New Roman" w:eastAsia="Times New Roman" w:hAnsi="Times New Roman" w:cs="Times New Roman"/>
+          <w:sz w:val="28"/>
+          <w:szCs w:val="28"/>
+          <w:lang w:val="en-US"/>
+        </w:rPr>
+        <w:t xml:space="preserve"> </w:t>
+      </w:r>
+      <w:r>
+        <w:rPr>
+          <w:rFonts w:ascii="Times New Roman" w:eastAsia="Times New Roman" w:hAnsi="Times New Roman" w:cs="Times New Roman"/>
+          <w:sz w:val="28"/>
+          <w:szCs w:val="28"/>
+          <w:lang w:val="en-US"/>
+        </w:rPr>
+        <w:t>website</w:t>
       </w:r>
     </w:p>
     <w:p>
       <w:pPr>
-        <w:numPr>
-          <w:ilvl w:val="0"/>
-          <w:numId w:val="1"/>
-        </w:numPr>
-        <w:rPr>
-          <w:rFonts w:ascii="Times New Roman" w:eastAsia="Times New Roman" w:hAnsi="Times New Roman" w:cs="Times New Roman"/>
-          <w:sz w:val="28"/>
-          <w:szCs w:val="28"/>
-        </w:rPr>
-      </w:pPr>
-      <w:r>
-        <w:rPr>
-          <w:rFonts w:ascii="Times New Roman" w:eastAsia="Times New Roman" w:hAnsi="Times New Roman" w:cs="Times New Roman"/>
-          <w:sz w:val="28"/>
-          <w:szCs w:val="28"/>
-        </w:rPr>
-        <w:t>Quản trị viên</w:t>
-      </w:r>
-    </w:p>
-    <w:p>
-      <w:pPr>
-        <w:numPr>
-          <w:ilvl w:val="0"/>
-          <w:numId w:val="1"/>
-        </w:numPr>
-        <w:rPr>
-          <w:rFonts w:ascii="Times New Roman" w:eastAsia="Times New Roman" w:hAnsi="Times New Roman" w:cs="Times New Roman"/>
-          <w:sz w:val="28"/>
-          <w:szCs w:val="28"/>
-        </w:rPr>
-      </w:pPr>
-      <w:r>
-        <w:rPr>
-          <w:rFonts w:ascii="Times New Roman" w:eastAsia="Times New Roman" w:hAnsi="Times New Roman" w:cs="Times New Roman"/>
-          <w:sz w:val="28"/>
-          <w:szCs w:val="28"/>
-        </w:rPr>
-        <w:t>Nhân viên chăm sóc khách hàng</w:t>
-      </w:r>
-    </w:p>
-    <w:p>
-      <w:pPr>
+        <w:ind w:left="720"/>
         <w:rPr>
           <w:rFonts w:ascii="Times New Roman" w:eastAsia="Times New Roman" w:hAnsi="Times New Roman" w:cs="Times New Roman"/>
           <w:sz w:val="28"/>
@@ -1388,7 +1533,41 @@
                 <w:sz w:val="26"/>
                 <w:szCs w:val="26"/>
               </w:rPr>
-              <w:t>à người quản trị web, tôi muốn có chức năng đăng kí đăng nhập tài khoản để có thể dễ dàng quản lý thông tin, hỗ trợ khách hàng. Đồng thời giúp cho người dùng có thể sử dụng web 1 cách lâu dài, chuyển nghiệp hơn</w:t>
+              <w:t>à người quản trị web, tôi muốn có chức năng đăng kí</w:t>
+            </w:r>
+            <w:r>
+              <w:rPr>
+                <w:rFonts w:ascii="Times New Roman" w:eastAsia="Times New Roman" w:hAnsi="Times New Roman" w:cs="Times New Roman"/>
+                <w:sz w:val="26"/>
+                <w:szCs w:val="26"/>
+                <w:lang w:val="en-US"/>
+              </w:rPr>
+              <w:t xml:space="preserve">, </w:t>
+            </w:r>
+            <w:r>
+              <w:rPr>
+                <w:rFonts w:ascii="Times New Roman" w:eastAsia="Times New Roman" w:hAnsi="Times New Roman" w:cs="Times New Roman"/>
+                <w:sz w:val="26"/>
+                <w:szCs w:val="26"/>
+              </w:rPr>
+              <w:t>đăng nhập tài khoản để có thể dễ dàng quản lý thông tin, hỗ trợ khách hàng. Đồng thời giúp cho người dùng có thể sử dụng web 1 cách lâu dài, chuy</w:t>
+            </w:r>
+            <w:r>
+              <w:rPr>
+                <w:rFonts w:ascii="Times New Roman" w:eastAsia="Times New Roman" w:hAnsi="Times New Roman" w:cs="Times New Roman"/>
+                <w:sz w:val="26"/>
+                <w:szCs w:val="26"/>
+                <w:lang w:val="en-US"/>
+              </w:rPr>
+              <w:t>ê</w:t>
+            </w:r>
+            <w:r>
+              <w:rPr>
+                <w:rFonts w:ascii="Times New Roman" w:eastAsia="Times New Roman" w:hAnsi="Times New Roman" w:cs="Times New Roman"/>
+                <w:sz w:val="26"/>
+                <w:szCs w:val="26"/>
+              </w:rPr>
+              <w:t>n nghiệp hơn</w:t>
             </w:r>
             <w:r>
               <w:rPr>
@@ -1498,83 +1677,181 @@
                 <w:sz w:val="26"/>
                 <w:szCs w:val="26"/>
               </w:rPr>
-              <w:t>Là người dùng, tôi muốn muốn có chức năng đăng bài và sửa bài để có thể đăng thông tin, hình ảnh về</w:t>
-            </w:r>
-            <w:r>
-              <w:rPr>
-                <w:rFonts w:ascii="Times New Roman" w:eastAsia="Times New Roman" w:hAnsi="Times New Roman" w:cs="Times New Roman"/>
-                <w:sz w:val="26"/>
-                <w:szCs w:val="26"/>
-                <w:lang w:val="en-US"/>
-              </w:rPr>
-              <w:t xml:space="preserve"> </w:t>
-            </w:r>
-            <w:proofErr w:type="spellStart"/>
-            <w:r>
-              <w:rPr>
-                <w:rFonts w:ascii="Times New Roman" w:eastAsia="Times New Roman" w:hAnsi="Times New Roman" w:cs="Times New Roman"/>
-                <w:sz w:val="26"/>
-                <w:szCs w:val="26"/>
-                <w:lang w:val="en-US"/>
-              </w:rPr>
-              <w:t>các</w:t>
-            </w:r>
-            <w:proofErr w:type="spellEnd"/>
-            <w:r>
-              <w:rPr>
-                <w:rFonts w:ascii="Times New Roman" w:eastAsia="Times New Roman" w:hAnsi="Times New Roman" w:cs="Times New Roman"/>
-                <w:sz w:val="26"/>
-                <w:szCs w:val="26"/>
-              </w:rPr>
-              <w:t xml:space="preserve"> phòng trọ</w:t>
-            </w:r>
-            <w:r>
-              <w:rPr>
-                <w:rFonts w:ascii="Times New Roman" w:eastAsia="Times New Roman" w:hAnsi="Times New Roman" w:cs="Times New Roman"/>
-                <w:sz w:val="26"/>
-                <w:szCs w:val="26"/>
-                <w:lang w:val="en-US"/>
-              </w:rPr>
-              <w:t xml:space="preserve"> </w:t>
-            </w:r>
-            <w:proofErr w:type="spellStart"/>
-            <w:r>
-              <w:rPr>
-                <w:rFonts w:ascii="Times New Roman" w:eastAsia="Times New Roman" w:hAnsi="Times New Roman" w:cs="Times New Roman"/>
-                <w:sz w:val="26"/>
-                <w:szCs w:val="26"/>
-                <w:lang w:val="en-US"/>
-              </w:rPr>
-              <w:t>cho</w:t>
-            </w:r>
-            <w:proofErr w:type="spellEnd"/>
-            <w:r>
-              <w:rPr>
-                <w:rFonts w:ascii="Times New Roman" w:eastAsia="Times New Roman" w:hAnsi="Times New Roman" w:cs="Times New Roman"/>
-                <w:sz w:val="26"/>
-                <w:szCs w:val="26"/>
-                <w:lang w:val="en-US"/>
-              </w:rPr>
-              <w:t xml:space="preserve"> </w:t>
-            </w:r>
-            <w:proofErr w:type="spellStart"/>
-            <w:r>
-              <w:rPr>
-                <w:rFonts w:ascii="Times New Roman" w:eastAsia="Times New Roman" w:hAnsi="Times New Roman" w:cs="Times New Roman"/>
-                <w:sz w:val="26"/>
-                <w:szCs w:val="26"/>
-                <w:lang w:val="en-US"/>
-              </w:rPr>
-              <w:t>thuê</w:t>
-            </w:r>
-            <w:proofErr w:type="spellEnd"/>
-            <w:r>
-              <w:rPr>
-                <w:rFonts w:ascii="Times New Roman" w:eastAsia="Times New Roman" w:hAnsi="Times New Roman" w:cs="Times New Roman"/>
-                <w:sz w:val="26"/>
-                <w:szCs w:val="26"/>
-              </w:rPr>
-              <w:t xml:space="preserve"> của mình</w:t>
+              <w:t xml:space="preserve">Là người quản trị web, tôi muốn </w:t>
+            </w:r>
+            <w:proofErr w:type="spellStart"/>
+            <w:r>
+              <w:rPr>
+                <w:rFonts w:ascii="Times New Roman" w:eastAsia="Times New Roman" w:hAnsi="Times New Roman" w:cs="Times New Roman"/>
+                <w:sz w:val="26"/>
+                <w:szCs w:val="26"/>
+                <w:lang w:val="en-US"/>
+              </w:rPr>
+              <w:t>có</w:t>
+            </w:r>
+            <w:proofErr w:type="spellEnd"/>
+            <w:r>
+              <w:rPr>
+                <w:rFonts w:ascii="Times New Roman" w:eastAsia="Times New Roman" w:hAnsi="Times New Roman" w:cs="Times New Roman"/>
+                <w:sz w:val="26"/>
+                <w:szCs w:val="26"/>
+                <w:lang w:val="en-US"/>
+              </w:rPr>
+              <w:t xml:space="preserve"> </w:t>
+            </w:r>
+            <w:proofErr w:type="spellStart"/>
+            <w:r>
+              <w:rPr>
+                <w:rFonts w:ascii="Times New Roman" w:eastAsia="Times New Roman" w:hAnsi="Times New Roman" w:cs="Times New Roman"/>
+                <w:sz w:val="26"/>
+                <w:szCs w:val="26"/>
+                <w:lang w:val="en-US"/>
+              </w:rPr>
+              <w:t>chức</w:t>
+            </w:r>
+            <w:proofErr w:type="spellEnd"/>
+            <w:r>
+              <w:rPr>
+                <w:rFonts w:ascii="Times New Roman" w:eastAsia="Times New Roman" w:hAnsi="Times New Roman" w:cs="Times New Roman"/>
+                <w:sz w:val="26"/>
+                <w:szCs w:val="26"/>
+                <w:lang w:val="en-US"/>
+              </w:rPr>
+              <w:t xml:space="preserve"> </w:t>
+            </w:r>
+            <w:proofErr w:type="spellStart"/>
+            <w:r>
+              <w:rPr>
+                <w:rFonts w:ascii="Times New Roman" w:eastAsia="Times New Roman" w:hAnsi="Times New Roman" w:cs="Times New Roman"/>
+                <w:sz w:val="26"/>
+                <w:szCs w:val="26"/>
+                <w:lang w:val="en-US"/>
+              </w:rPr>
+              <w:t>năng</w:t>
+            </w:r>
+            <w:proofErr w:type="spellEnd"/>
+            <w:r>
+              <w:rPr>
+                <w:rFonts w:ascii="Times New Roman" w:eastAsia="Times New Roman" w:hAnsi="Times New Roman" w:cs="Times New Roman"/>
+                <w:sz w:val="26"/>
+                <w:szCs w:val="26"/>
+                <w:lang w:val="en-US"/>
+              </w:rPr>
+              <w:t xml:space="preserve"> </w:t>
+            </w:r>
+            <w:r>
+              <w:rPr>
+                <w:rFonts w:ascii="Times New Roman" w:eastAsia="Times New Roman" w:hAnsi="Times New Roman" w:cs="Times New Roman"/>
+                <w:sz w:val="26"/>
+                <w:szCs w:val="26"/>
+              </w:rPr>
+              <w:t>xác thực và kiểm duyệt về thông tin</w:t>
+            </w:r>
+            <w:r>
+              <w:rPr>
+                <w:rFonts w:ascii="Times New Roman" w:eastAsia="Times New Roman" w:hAnsi="Times New Roman" w:cs="Times New Roman"/>
+                <w:sz w:val="26"/>
+                <w:szCs w:val="26"/>
+                <w:lang w:val="en-US"/>
+              </w:rPr>
+              <w:t xml:space="preserve"> </w:t>
+            </w:r>
+            <w:proofErr w:type="spellStart"/>
+            <w:r>
+              <w:rPr>
+                <w:rFonts w:ascii="Times New Roman" w:eastAsia="Times New Roman" w:hAnsi="Times New Roman" w:cs="Times New Roman"/>
+                <w:sz w:val="26"/>
+                <w:szCs w:val="26"/>
+                <w:lang w:val="en-US"/>
+              </w:rPr>
+              <w:t>đăng</w:t>
+            </w:r>
+            <w:proofErr w:type="spellEnd"/>
+            <w:r>
+              <w:rPr>
+                <w:rFonts w:ascii="Times New Roman" w:eastAsia="Times New Roman" w:hAnsi="Times New Roman" w:cs="Times New Roman"/>
+                <w:sz w:val="26"/>
+                <w:szCs w:val="26"/>
+                <w:lang w:val="en-US"/>
+              </w:rPr>
+              <w:t xml:space="preserve"> </w:t>
+            </w:r>
+            <w:proofErr w:type="spellStart"/>
+            <w:r>
+              <w:rPr>
+                <w:rFonts w:ascii="Times New Roman" w:eastAsia="Times New Roman" w:hAnsi="Times New Roman" w:cs="Times New Roman"/>
+                <w:sz w:val="26"/>
+                <w:szCs w:val="26"/>
+                <w:lang w:val="en-US"/>
+              </w:rPr>
+              <w:t>ký</w:t>
+            </w:r>
+            <w:proofErr w:type="spellEnd"/>
+            <w:r>
+              <w:rPr>
+                <w:rFonts w:ascii="Times New Roman" w:eastAsia="Times New Roman" w:hAnsi="Times New Roman" w:cs="Times New Roman"/>
+                <w:sz w:val="26"/>
+                <w:szCs w:val="26"/>
+                <w:lang w:val="en-US"/>
+              </w:rPr>
+              <w:t xml:space="preserve"> </w:t>
+            </w:r>
+            <w:proofErr w:type="spellStart"/>
+            <w:r>
+              <w:rPr>
+                <w:rFonts w:ascii="Times New Roman" w:eastAsia="Times New Roman" w:hAnsi="Times New Roman" w:cs="Times New Roman"/>
+                <w:sz w:val="26"/>
+                <w:szCs w:val="26"/>
+                <w:lang w:val="en-US"/>
+              </w:rPr>
+              <w:t>của</w:t>
+            </w:r>
+            <w:proofErr w:type="spellEnd"/>
+            <w:r>
+              <w:rPr>
+                <w:rFonts w:ascii="Times New Roman" w:eastAsia="Times New Roman" w:hAnsi="Times New Roman" w:cs="Times New Roman"/>
+                <w:sz w:val="26"/>
+                <w:szCs w:val="26"/>
+                <w:lang w:val="en-US"/>
+              </w:rPr>
+              <w:t xml:space="preserve"> </w:t>
+            </w:r>
+            <w:r>
+              <w:rPr>
+                <w:rFonts w:ascii="Times New Roman" w:eastAsia="Times New Roman" w:hAnsi="Times New Roman" w:cs="Times New Roman"/>
+                <w:sz w:val="26"/>
+                <w:szCs w:val="26"/>
+              </w:rPr>
+              <w:t xml:space="preserve">chủ trọ và người thuê </w:t>
+            </w:r>
+            <w:r>
+              <w:rPr>
+                <w:rFonts w:ascii="Times New Roman" w:eastAsia="Times New Roman" w:hAnsi="Times New Roman" w:cs="Times New Roman"/>
+                <w:sz w:val="26"/>
+                <w:szCs w:val="26"/>
+                <w:lang w:val="vi-VN"/>
+              </w:rPr>
+              <w:t xml:space="preserve">để </w:t>
+            </w:r>
+            <w:proofErr w:type="spellStart"/>
+            <w:r>
+              <w:rPr>
+                <w:rFonts w:ascii="Times New Roman" w:eastAsia="Times New Roman" w:hAnsi="Times New Roman" w:cs="Times New Roman"/>
+                <w:sz w:val="26"/>
+                <w:szCs w:val="26"/>
+                <w:lang w:val="en-US"/>
+              </w:rPr>
+              <w:t>tránh</w:t>
+            </w:r>
+            <w:proofErr w:type="spellEnd"/>
+            <w:r>
+              <w:rPr>
+                <w:rFonts w:ascii="Times New Roman" w:eastAsia="Times New Roman" w:hAnsi="Times New Roman" w:cs="Times New Roman"/>
+                <w:sz w:val="26"/>
+                <w:szCs w:val="26"/>
+                <w:lang w:val="vi-VN"/>
+              </w:rPr>
+              <w:t xml:space="preserve"> các trường hợp mạo danh, lừa đảo</w:t>
             </w:r>
             <w:r>
               <w:rPr>
@@ -1680,24 +1957,208 @@
                 <w:sz w:val="26"/>
                 <w:szCs w:val="26"/>
               </w:rPr>
-              <w:t xml:space="preserve">Là người thuê, tôi muốn muốn có tính năng trò chuyện </w:t>
-            </w:r>
-            <w:r>
-              <w:rPr>
-                <w:rFonts w:ascii="Times New Roman" w:eastAsia="Times New Roman" w:hAnsi="Times New Roman" w:cs="Times New Roman"/>
-                <w:sz w:val="26"/>
-                <w:szCs w:val="26"/>
-                <w:lang w:val="vi-VN"/>
-              </w:rPr>
-              <w:t xml:space="preserve"> </w:t>
-            </w:r>
-            <w:r>
-              <w:rPr>
-                <w:rFonts w:ascii="Times New Roman" w:eastAsia="Times New Roman" w:hAnsi="Times New Roman" w:cs="Times New Roman"/>
-                <w:sz w:val="26"/>
-                <w:szCs w:val="26"/>
-              </w:rPr>
-              <w:t>để trao đổi với chủ trọ nhằm dễ dàng tiến tới thỏa thuận hợp đồng giữa đôi bên, giúp việc thuê trọ diễn ra suôn sẻ hơn</w:t>
+              <w:t xml:space="preserve">Là </w:t>
+            </w:r>
+            <w:proofErr w:type="spellStart"/>
+            <w:r>
+              <w:rPr>
+                <w:rFonts w:ascii="Times New Roman" w:eastAsia="Times New Roman" w:hAnsi="Times New Roman" w:cs="Times New Roman"/>
+                <w:sz w:val="26"/>
+                <w:szCs w:val="26"/>
+                <w:lang w:val="en-US"/>
+              </w:rPr>
+              <w:t>người</w:t>
+            </w:r>
+            <w:proofErr w:type="spellEnd"/>
+            <w:r>
+              <w:rPr>
+                <w:rFonts w:ascii="Times New Roman" w:eastAsia="Times New Roman" w:hAnsi="Times New Roman" w:cs="Times New Roman"/>
+                <w:sz w:val="26"/>
+                <w:szCs w:val="26"/>
+                <w:lang w:val="en-US"/>
+              </w:rPr>
+              <w:t xml:space="preserve"> </w:t>
+            </w:r>
+            <w:proofErr w:type="spellStart"/>
+            <w:r>
+              <w:rPr>
+                <w:rFonts w:ascii="Times New Roman" w:eastAsia="Times New Roman" w:hAnsi="Times New Roman" w:cs="Times New Roman"/>
+                <w:sz w:val="26"/>
+                <w:szCs w:val="26"/>
+                <w:lang w:val="en-US"/>
+              </w:rPr>
+              <w:t>cho</w:t>
+            </w:r>
+            <w:proofErr w:type="spellEnd"/>
+            <w:r>
+              <w:rPr>
+                <w:rFonts w:ascii="Times New Roman" w:eastAsia="Times New Roman" w:hAnsi="Times New Roman" w:cs="Times New Roman"/>
+                <w:sz w:val="26"/>
+                <w:szCs w:val="26"/>
+                <w:lang w:val="en-US"/>
+              </w:rPr>
+              <w:t xml:space="preserve"> </w:t>
+            </w:r>
+            <w:proofErr w:type="spellStart"/>
+            <w:r>
+              <w:rPr>
+                <w:rFonts w:ascii="Times New Roman" w:eastAsia="Times New Roman" w:hAnsi="Times New Roman" w:cs="Times New Roman"/>
+                <w:sz w:val="26"/>
+                <w:szCs w:val="26"/>
+                <w:lang w:val="en-US"/>
+              </w:rPr>
+              <w:t>thuê</w:t>
+            </w:r>
+            <w:proofErr w:type="spellEnd"/>
+            <w:r>
+              <w:rPr>
+                <w:rFonts w:ascii="Times New Roman" w:eastAsia="Times New Roman" w:hAnsi="Times New Roman" w:cs="Times New Roman"/>
+                <w:sz w:val="26"/>
+                <w:szCs w:val="26"/>
+                <w:lang w:val="en-US"/>
+              </w:rPr>
+              <w:t xml:space="preserve"> </w:t>
+            </w:r>
+            <w:proofErr w:type="spellStart"/>
+            <w:r>
+              <w:rPr>
+                <w:rFonts w:ascii="Times New Roman" w:eastAsia="Times New Roman" w:hAnsi="Times New Roman" w:cs="Times New Roman"/>
+                <w:sz w:val="26"/>
+                <w:szCs w:val="26"/>
+                <w:lang w:val="en-US"/>
+              </w:rPr>
+              <w:t>trọ</w:t>
+            </w:r>
+            <w:proofErr w:type="spellEnd"/>
+            <w:r>
+              <w:rPr>
+                <w:rFonts w:ascii="Times New Roman" w:eastAsia="Times New Roman" w:hAnsi="Times New Roman" w:cs="Times New Roman"/>
+                <w:sz w:val="26"/>
+                <w:szCs w:val="26"/>
+              </w:rPr>
+              <w:t xml:space="preserve">, tôi muốn muốn có chức năng đăng bài và sửa bài để có thể đăng thông tin, hình ảnh </w:t>
+            </w:r>
+            <w:r>
+              <w:rPr>
+                <w:rFonts w:ascii="Times New Roman" w:eastAsia="Times New Roman" w:hAnsi="Times New Roman" w:cs="Times New Roman"/>
+                <w:sz w:val="26"/>
+                <w:szCs w:val="26"/>
+                <w:lang w:val="en-US"/>
+              </w:rPr>
+              <w:t xml:space="preserve">chi </w:t>
+            </w:r>
+            <w:proofErr w:type="spellStart"/>
+            <w:r>
+              <w:rPr>
+                <w:rFonts w:ascii="Times New Roman" w:eastAsia="Times New Roman" w:hAnsi="Times New Roman" w:cs="Times New Roman"/>
+                <w:sz w:val="26"/>
+                <w:szCs w:val="26"/>
+                <w:lang w:val="en-US"/>
+              </w:rPr>
+              <w:t>tiết</w:t>
+            </w:r>
+            <w:proofErr w:type="spellEnd"/>
+            <w:r>
+              <w:rPr>
+                <w:rFonts w:ascii="Times New Roman" w:eastAsia="Times New Roman" w:hAnsi="Times New Roman" w:cs="Times New Roman"/>
+                <w:sz w:val="26"/>
+                <w:szCs w:val="26"/>
+                <w:lang w:val="en-US"/>
+              </w:rPr>
+              <w:t xml:space="preserve"> </w:t>
+            </w:r>
+            <w:r>
+              <w:rPr>
+                <w:rFonts w:ascii="Times New Roman" w:eastAsia="Times New Roman" w:hAnsi="Times New Roman" w:cs="Times New Roman"/>
+                <w:sz w:val="26"/>
+                <w:szCs w:val="26"/>
+              </w:rPr>
+              <w:t>về</w:t>
+            </w:r>
+            <w:r>
+              <w:rPr>
+                <w:rFonts w:ascii="Times New Roman" w:eastAsia="Times New Roman" w:hAnsi="Times New Roman" w:cs="Times New Roman"/>
+                <w:sz w:val="26"/>
+                <w:szCs w:val="26"/>
+                <w:lang w:val="en-US"/>
+              </w:rPr>
+              <w:t xml:space="preserve"> </w:t>
+            </w:r>
+            <w:proofErr w:type="spellStart"/>
+            <w:r>
+              <w:rPr>
+                <w:rFonts w:ascii="Times New Roman" w:eastAsia="Times New Roman" w:hAnsi="Times New Roman" w:cs="Times New Roman"/>
+                <w:sz w:val="26"/>
+                <w:szCs w:val="26"/>
+                <w:lang w:val="en-US"/>
+              </w:rPr>
+              <w:t>các</w:t>
+            </w:r>
+            <w:proofErr w:type="spellEnd"/>
+            <w:r>
+              <w:rPr>
+                <w:rFonts w:ascii="Times New Roman" w:eastAsia="Times New Roman" w:hAnsi="Times New Roman" w:cs="Times New Roman"/>
+                <w:sz w:val="26"/>
+                <w:szCs w:val="26"/>
+              </w:rPr>
+              <w:t xml:space="preserve"> phòng trọ</w:t>
+            </w:r>
+            <w:r>
+              <w:rPr>
+                <w:rFonts w:ascii="Times New Roman" w:eastAsia="Times New Roman" w:hAnsi="Times New Roman" w:cs="Times New Roman"/>
+                <w:sz w:val="26"/>
+                <w:szCs w:val="26"/>
+                <w:lang w:val="en-US"/>
+              </w:rPr>
+              <w:t xml:space="preserve"> </w:t>
+            </w:r>
+            <w:proofErr w:type="spellStart"/>
+            <w:r>
+              <w:rPr>
+                <w:rFonts w:ascii="Times New Roman" w:eastAsia="Times New Roman" w:hAnsi="Times New Roman" w:cs="Times New Roman"/>
+                <w:sz w:val="26"/>
+                <w:szCs w:val="26"/>
+                <w:lang w:val="en-US"/>
+              </w:rPr>
+              <w:t>cho</w:t>
+            </w:r>
+            <w:proofErr w:type="spellEnd"/>
+            <w:r>
+              <w:rPr>
+                <w:rFonts w:ascii="Times New Roman" w:eastAsia="Times New Roman" w:hAnsi="Times New Roman" w:cs="Times New Roman"/>
+                <w:sz w:val="26"/>
+                <w:szCs w:val="26"/>
+                <w:lang w:val="en-US"/>
+              </w:rPr>
+              <w:t xml:space="preserve"> </w:t>
+            </w:r>
+            <w:proofErr w:type="spellStart"/>
+            <w:r>
+              <w:rPr>
+                <w:rFonts w:ascii="Times New Roman" w:eastAsia="Times New Roman" w:hAnsi="Times New Roman" w:cs="Times New Roman"/>
+                <w:sz w:val="26"/>
+                <w:szCs w:val="26"/>
+                <w:lang w:val="en-US"/>
+              </w:rPr>
+              <w:t>thuê</w:t>
+            </w:r>
+            <w:proofErr w:type="spellEnd"/>
+            <w:r>
+              <w:rPr>
+                <w:rFonts w:ascii="Times New Roman" w:eastAsia="Times New Roman" w:hAnsi="Times New Roman" w:cs="Times New Roman"/>
+                <w:sz w:val="26"/>
+                <w:szCs w:val="26"/>
+              </w:rPr>
+              <w:t xml:space="preserve"> của mình</w:t>
+            </w:r>
+            <w:r>
+              <w:rPr>
+                <w:rFonts w:ascii="Times New Roman" w:eastAsia="Times New Roman" w:hAnsi="Times New Roman" w:cs="Times New Roman"/>
+                <w:sz w:val="26"/>
+                <w:szCs w:val="26"/>
+                <w:lang w:val="en-US"/>
+              </w:rPr>
+              <w:t>.</w:t>
             </w:r>
           </w:p>
         </w:tc>
@@ -1790,180 +2251,688 @@
                 <w:rFonts w:ascii="Times New Roman" w:eastAsia="Times New Roman" w:hAnsi="Times New Roman" w:cs="Times New Roman"/>
                 <w:sz w:val="26"/>
                 <w:szCs w:val="26"/>
+                <w:lang w:val="en-US"/>
               </w:rPr>
             </w:pPr>
-            <w:r>
-              <w:rPr>
-                <w:rFonts w:ascii="Times New Roman" w:eastAsia="Times New Roman" w:hAnsi="Times New Roman" w:cs="Times New Roman"/>
-                <w:sz w:val="26"/>
-                <w:szCs w:val="26"/>
-              </w:rPr>
-              <w:t xml:space="preserve">Là người quản trị web, tôi muốn </w:t>
-            </w:r>
-            <w:proofErr w:type="spellStart"/>
-            <w:r>
-              <w:rPr>
-                <w:rFonts w:ascii="Times New Roman" w:eastAsia="Times New Roman" w:hAnsi="Times New Roman" w:cs="Times New Roman"/>
-                <w:sz w:val="26"/>
-                <w:szCs w:val="26"/>
-                <w:lang w:val="en-US"/>
+            <w:proofErr w:type="spellStart"/>
+            <w:r>
+              <w:rPr>
+                <w:rFonts w:ascii="Times New Roman" w:eastAsia="SimSun" w:hAnsi="Times New Roman" w:cs="Times New Roman"/>
+                <w:sz w:val="26"/>
+                <w:szCs w:val="26"/>
+                <w:lang w:val="en-US" w:eastAsia="zh-CN" w:bidi="ar"/>
+              </w:rPr>
+              <w:t>Là</w:t>
+            </w:r>
+            <w:proofErr w:type="spellEnd"/>
+            <w:r>
+              <w:rPr>
+                <w:rFonts w:ascii="Times New Roman" w:eastAsia="SimSun" w:hAnsi="Times New Roman" w:cs="Times New Roman"/>
+                <w:sz w:val="26"/>
+                <w:szCs w:val="26"/>
+                <w:lang w:val="en-US" w:eastAsia="zh-CN" w:bidi="ar"/>
+              </w:rPr>
+              <w:t xml:space="preserve"> </w:t>
+            </w:r>
+            <w:proofErr w:type="spellStart"/>
+            <w:r>
+              <w:rPr>
+                <w:rFonts w:ascii="Times New Roman" w:eastAsia="SimSun" w:hAnsi="Times New Roman" w:cs="Times New Roman"/>
+                <w:sz w:val="26"/>
+                <w:szCs w:val="26"/>
+                <w:lang w:val="en-US" w:eastAsia="zh-CN" w:bidi="ar"/>
+              </w:rPr>
+              <w:t>người</w:t>
+            </w:r>
+            <w:proofErr w:type="spellEnd"/>
+            <w:r>
+              <w:rPr>
+                <w:rFonts w:ascii="Times New Roman" w:eastAsia="SimSun" w:hAnsi="Times New Roman" w:cs="Times New Roman"/>
+                <w:sz w:val="26"/>
+                <w:szCs w:val="26"/>
+                <w:lang w:val="en-US" w:eastAsia="zh-CN" w:bidi="ar"/>
+              </w:rPr>
+              <w:t xml:space="preserve"> </w:t>
+            </w:r>
+            <w:proofErr w:type="spellStart"/>
+            <w:r>
+              <w:rPr>
+                <w:rFonts w:ascii="Times New Roman" w:eastAsia="SimSun" w:hAnsi="Times New Roman" w:cs="Times New Roman"/>
+                <w:sz w:val="26"/>
+                <w:szCs w:val="26"/>
+                <w:lang w:val="en-US" w:eastAsia="zh-CN" w:bidi="ar"/>
+              </w:rPr>
+              <w:t>quản</w:t>
+            </w:r>
+            <w:proofErr w:type="spellEnd"/>
+            <w:r>
+              <w:rPr>
+                <w:rFonts w:ascii="Times New Roman" w:eastAsia="SimSun" w:hAnsi="Times New Roman" w:cs="Times New Roman"/>
+                <w:sz w:val="26"/>
+                <w:szCs w:val="26"/>
+                <w:lang w:val="en-US" w:eastAsia="zh-CN" w:bidi="ar"/>
+              </w:rPr>
+              <w:t xml:space="preserve"> </w:t>
+            </w:r>
+            <w:proofErr w:type="spellStart"/>
+            <w:r>
+              <w:rPr>
+                <w:rFonts w:ascii="Times New Roman" w:eastAsia="SimSun" w:hAnsi="Times New Roman" w:cs="Times New Roman"/>
+                <w:sz w:val="26"/>
+                <w:szCs w:val="26"/>
+                <w:lang w:val="en-US" w:eastAsia="zh-CN" w:bidi="ar"/>
+              </w:rPr>
+              <w:t>trị</w:t>
+            </w:r>
+            <w:proofErr w:type="spellEnd"/>
+            <w:r>
+              <w:rPr>
+                <w:rFonts w:ascii="Times New Roman" w:eastAsia="SimSun" w:hAnsi="Times New Roman" w:cs="Times New Roman"/>
+                <w:sz w:val="26"/>
+                <w:szCs w:val="26"/>
+                <w:lang w:val="en-US" w:eastAsia="zh-CN" w:bidi="ar"/>
+              </w:rPr>
+              <w:t xml:space="preserve"> web, </w:t>
+            </w:r>
+            <w:proofErr w:type="spellStart"/>
+            <w:r>
+              <w:rPr>
+                <w:rFonts w:ascii="Times New Roman" w:eastAsia="SimSun" w:hAnsi="Times New Roman" w:cs="Times New Roman"/>
+                <w:sz w:val="26"/>
+                <w:szCs w:val="26"/>
+                <w:lang w:val="en-US" w:eastAsia="zh-CN" w:bidi="ar"/>
+              </w:rPr>
+              <w:t>tôi</w:t>
+            </w:r>
+            <w:proofErr w:type="spellEnd"/>
+            <w:r>
+              <w:rPr>
+                <w:rFonts w:ascii="Times New Roman" w:eastAsia="SimSun" w:hAnsi="Times New Roman" w:cs="Times New Roman"/>
+                <w:sz w:val="26"/>
+                <w:szCs w:val="26"/>
+                <w:lang w:val="en-US" w:eastAsia="zh-CN" w:bidi="ar"/>
+              </w:rPr>
+              <w:t xml:space="preserve"> </w:t>
+            </w:r>
+            <w:proofErr w:type="spellStart"/>
+            <w:r>
+              <w:rPr>
+                <w:rFonts w:ascii="Times New Roman" w:eastAsia="SimSun" w:hAnsi="Times New Roman" w:cs="Times New Roman"/>
+                <w:sz w:val="26"/>
+                <w:szCs w:val="26"/>
+                <w:lang w:val="en-US" w:eastAsia="zh-CN" w:bidi="ar"/>
+              </w:rPr>
+              <w:t>muốn</w:t>
+            </w:r>
+            <w:proofErr w:type="spellEnd"/>
+            <w:r>
+              <w:rPr>
+                <w:rFonts w:ascii="Times New Roman" w:eastAsia="SimSun" w:hAnsi="Times New Roman" w:cs="Times New Roman"/>
+                <w:sz w:val="26"/>
+                <w:szCs w:val="26"/>
+                <w:lang w:val="en-US" w:eastAsia="zh-CN" w:bidi="ar"/>
+              </w:rPr>
+              <w:t xml:space="preserve"> </w:t>
+            </w:r>
+            <w:proofErr w:type="spellStart"/>
+            <w:r>
+              <w:rPr>
+                <w:rFonts w:ascii="Times New Roman" w:eastAsia="SimSun" w:hAnsi="Times New Roman" w:cs="Times New Roman"/>
+                <w:sz w:val="26"/>
+                <w:szCs w:val="26"/>
+                <w:lang w:val="en-US" w:eastAsia="zh-CN" w:bidi="ar"/>
               </w:rPr>
               <w:t>có</w:t>
             </w:r>
             <w:proofErr w:type="spellEnd"/>
             <w:r>
               <w:rPr>
-                <w:rFonts w:ascii="Times New Roman" w:eastAsia="Times New Roman" w:hAnsi="Times New Roman" w:cs="Times New Roman"/>
-                <w:sz w:val="26"/>
-                <w:szCs w:val="26"/>
-                <w:lang w:val="en-US"/>
-              </w:rPr>
-              <w:t xml:space="preserve"> </w:t>
-            </w:r>
-            <w:proofErr w:type="spellStart"/>
-            <w:r>
-              <w:rPr>
-                <w:rFonts w:ascii="Times New Roman" w:eastAsia="Times New Roman" w:hAnsi="Times New Roman" w:cs="Times New Roman"/>
-                <w:sz w:val="26"/>
-                <w:szCs w:val="26"/>
-                <w:lang w:val="en-US"/>
+                <w:rFonts w:ascii="Times New Roman" w:eastAsia="SimSun" w:hAnsi="Times New Roman" w:cs="Times New Roman"/>
+                <w:sz w:val="26"/>
+                <w:szCs w:val="26"/>
+                <w:lang w:val="en-US" w:eastAsia="zh-CN" w:bidi="ar"/>
+              </w:rPr>
+              <w:t xml:space="preserve"> </w:t>
+            </w:r>
+            <w:proofErr w:type="spellStart"/>
+            <w:r>
+              <w:rPr>
+                <w:rFonts w:ascii="Times New Roman" w:eastAsia="SimSun" w:hAnsi="Times New Roman" w:cs="Times New Roman"/>
+                <w:sz w:val="26"/>
+                <w:szCs w:val="26"/>
+                <w:lang w:val="en-US" w:eastAsia="zh-CN" w:bidi="ar"/>
               </w:rPr>
               <w:t>chức</w:t>
             </w:r>
             <w:proofErr w:type="spellEnd"/>
             <w:r>
               <w:rPr>
-                <w:rFonts w:ascii="Times New Roman" w:eastAsia="Times New Roman" w:hAnsi="Times New Roman" w:cs="Times New Roman"/>
-                <w:sz w:val="26"/>
-                <w:szCs w:val="26"/>
-                <w:lang w:val="en-US"/>
-              </w:rPr>
-              <w:t xml:space="preserve"> </w:t>
-            </w:r>
-            <w:proofErr w:type="spellStart"/>
-            <w:r>
-              <w:rPr>
-                <w:rFonts w:ascii="Times New Roman" w:eastAsia="Times New Roman" w:hAnsi="Times New Roman" w:cs="Times New Roman"/>
-                <w:sz w:val="26"/>
-                <w:szCs w:val="26"/>
-                <w:lang w:val="en-US"/>
+                <w:rFonts w:ascii="Times New Roman" w:eastAsia="SimSun" w:hAnsi="Times New Roman" w:cs="Times New Roman"/>
+                <w:sz w:val="26"/>
+                <w:szCs w:val="26"/>
+                <w:lang w:val="en-US" w:eastAsia="zh-CN" w:bidi="ar"/>
+              </w:rPr>
+              <w:t xml:space="preserve"> </w:t>
+            </w:r>
+            <w:proofErr w:type="spellStart"/>
+            <w:r>
+              <w:rPr>
+                <w:rFonts w:ascii="Times New Roman" w:eastAsia="SimSun" w:hAnsi="Times New Roman" w:cs="Times New Roman"/>
+                <w:sz w:val="26"/>
+                <w:szCs w:val="26"/>
+                <w:lang w:val="en-US" w:eastAsia="zh-CN" w:bidi="ar"/>
               </w:rPr>
               <w:t>năng</w:t>
             </w:r>
             <w:proofErr w:type="spellEnd"/>
             <w:r>
               <w:rPr>
-                <w:rFonts w:ascii="Times New Roman" w:eastAsia="Times New Roman" w:hAnsi="Times New Roman" w:cs="Times New Roman"/>
-                <w:sz w:val="26"/>
-                <w:szCs w:val="26"/>
-                <w:lang w:val="en-US"/>
-              </w:rPr>
-              <w:t xml:space="preserve"> </w:t>
-            </w:r>
-            <w:r>
-              <w:rPr>
-                <w:rFonts w:ascii="Times New Roman" w:eastAsia="Times New Roman" w:hAnsi="Times New Roman" w:cs="Times New Roman"/>
-                <w:sz w:val="26"/>
-                <w:szCs w:val="26"/>
-              </w:rPr>
-              <w:t xml:space="preserve">xác thực và kiểm duyệt về thông tin của </w:t>
-            </w:r>
-            <w:proofErr w:type="spellStart"/>
-            <w:r>
-              <w:rPr>
-                <w:rFonts w:ascii="Times New Roman" w:eastAsia="Times New Roman" w:hAnsi="Times New Roman" w:cs="Times New Roman"/>
-                <w:sz w:val="26"/>
-                <w:szCs w:val="26"/>
-                <w:lang w:val="en-US"/>
+                <w:rFonts w:ascii="Times New Roman" w:eastAsia="SimSun" w:hAnsi="Times New Roman" w:cs="Times New Roman"/>
+                <w:sz w:val="26"/>
+                <w:szCs w:val="26"/>
+                <w:lang w:val="en-US" w:eastAsia="zh-CN" w:bidi="ar"/>
+              </w:rPr>
+              <w:t xml:space="preserve"> </w:t>
+            </w:r>
+            <w:proofErr w:type="spellStart"/>
+            <w:r>
+              <w:rPr>
+                <w:rFonts w:ascii="Times New Roman" w:eastAsia="SimSun" w:hAnsi="Times New Roman" w:cs="Times New Roman"/>
+                <w:sz w:val="26"/>
+                <w:szCs w:val="26"/>
+                <w:lang w:val="en-US" w:eastAsia="zh-CN" w:bidi="ar"/>
+              </w:rPr>
+              <w:t>kiểm</w:t>
+            </w:r>
+            <w:proofErr w:type="spellEnd"/>
+            <w:r>
+              <w:rPr>
+                <w:rFonts w:ascii="Times New Roman" w:eastAsia="SimSun" w:hAnsi="Times New Roman" w:cs="Times New Roman"/>
+                <w:sz w:val="26"/>
+                <w:szCs w:val="26"/>
+                <w:lang w:val="en-US" w:eastAsia="zh-CN" w:bidi="ar"/>
+              </w:rPr>
+              <w:t xml:space="preserve"> </w:t>
+            </w:r>
+            <w:proofErr w:type="spellStart"/>
+            <w:r>
+              <w:rPr>
+                <w:rFonts w:ascii="Times New Roman" w:eastAsia="SimSun" w:hAnsi="Times New Roman" w:cs="Times New Roman"/>
+                <w:sz w:val="26"/>
+                <w:szCs w:val="26"/>
+                <w:lang w:val="en-US" w:eastAsia="zh-CN" w:bidi="ar"/>
+              </w:rPr>
+              <w:t>duyệt</w:t>
+            </w:r>
+            <w:proofErr w:type="spellEnd"/>
+            <w:r>
+              <w:rPr>
+                <w:rFonts w:ascii="Times New Roman" w:eastAsia="SimSun" w:hAnsi="Times New Roman" w:cs="Times New Roman"/>
+                <w:sz w:val="26"/>
+                <w:szCs w:val="26"/>
+                <w:lang w:val="en-US" w:eastAsia="zh-CN" w:bidi="ar"/>
+              </w:rPr>
+              <w:t xml:space="preserve"> </w:t>
+            </w:r>
+            <w:proofErr w:type="spellStart"/>
+            <w:r>
+              <w:rPr>
+                <w:rFonts w:ascii="Times New Roman" w:eastAsia="SimSun" w:hAnsi="Times New Roman" w:cs="Times New Roman"/>
+                <w:sz w:val="26"/>
+                <w:szCs w:val="26"/>
+                <w:lang w:val="en-US" w:eastAsia="zh-CN" w:bidi="ar"/>
+              </w:rPr>
+              <w:t>thông</w:t>
+            </w:r>
+            <w:proofErr w:type="spellEnd"/>
+            <w:r>
+              <w:rPr>
+                <w:rFonts w:ascii="Times New Roman" w:eastAsia="SimSun" w:hAnsi="Times New Roman" w:cs="Times New Roman"/>
+                <w:sz w:val="26"/>
+                <w:szCs w:val="26"/>
+                <w:lang w:val="en-US" w:eastAsia="zh-CN" w:bidi="ar"/>
+              </w:rPr>
+              <w:t xml:space="preserve"> tin </w:t>
+            </w:r>
+            <w:proofErr w:type="spellStart"/>
+            <w:r>
+              <w:rPr>
+                <w:rFonts w:ascii="Times New Roman" w:eastAsia="SimSun" w:hAnsi="Times New Roman" w:cs="Times New Roman"/>
+                <w:sz w:val="26"/>
+                <w:szCs w:val="26"/>
+                <w:lang w:val="en-US" w:eastAsia="zh-CN" w:bidi="ar"/>
+              </w:rPr>
+              <w:t>của</w:t>
+            </w:r>
+            <w:proofErr w:type="spellEnd"/>
+            <w:r>
+              <w:rPr>
+                <w:rFonts w:ascii="Times New Roman" w:eastAsia="SimSun" w:hAnsi="Times New Roman" w:cs="Times New Roman"/>
+                <w:sz w:val="26"/>
+                <w:szCs w:val="26"/>
+                <w:lang w:val="en-US" w:eastAsia="zh-CN" w:bidi="ar"/>
+              </w:rPr>
+              <w:t xml:space="preserve"> </w:t>
+            </w:r>
+            <w:proofErr w:type="spellStart"/>
+            <w:r>
+              <w:rPr>
+                <w:rFonts w:ascii="Times New Roman" w:eastAsia="SimSun" w:hAnsi="Times New Roman" w:cs="Times New Roman"/>
+                <w:sz w:val="26"/>
+                <w:szCs w:val="26"/>
+                <w:lang w:val="en-US" w:eastAsia="zh-CN" w:bidi="ar"/>
+              </w:rPr>
+              <w:t>phòng</w:t>
+            </w:r>
+            <w:proofErr w:type="spellEnd"/>
+            <w:r>
+              <w:rPr>
+                <w:rFonts w:ascii="Times New Roman" w:eastAsia="SimSun" w:hAnsi="Times New Roman" w:cs="Times New Roman"/>
+                <w:sz w:val="26"/>
+                <w:szCs w:val="26"/>
+                <w:lang w:val="en-US" w:eastAsia="zh-CN" w:bidi="ar"/>
+              </w:rPr>
+              <w:t xml:space="preserve"> </w:t>
+            </w:r>
+            <w:proofErr w:type="spellStart"/>
+            <w:r>
+              <w:rPr>
+                <w:rFonts w:ascii="Times New Roman" w:eastAsia="SimSun" w:hAnsi="Times New Roman" w:cs="Times New Roman"/>
+                <w:sz w:val="26"/>
+                <w:szCs w:val="26"/>
+                <w:lang w:val="en-US" w:eastAsia="zh-CN" w:bidi="ar"/>
+              </w:rPr>
+              <w:t>trọ</w:t>
+            </w:r>
+            <w:proofErr w:type="spellEnd"/>
+            <w:r>
+              <w:rPr>
+                <w:rFonts w:ascii="Times New Roman" w:eastAsia="SimSun" w:hAnsi="Times New Roman" w:cs="Times New Roman"/>
+                <w:sz w:val="26"/>
+                <w:szCs w:val="26"/>
+                <w:lang w:val="en-US" w:eastAsia="zh-CN" w:bidi="ar"/>
+              </w:rPr>
+              <w:t xml:space="preserve"> </w:t>
+            </w:r>
+            <w:proofErr w:type="spellStart"/>
+            <w:r>
+              <w:rPr>
+                <w:rFonts w:ascii="Times New Roman" w:eastAsia="SimSun" w:hAnsi="Times New Roman" w:cs="Times New Roman"/>
+                <w:sz w:val="26"/>
+                <w:szCs w:val="26"/>
+                <w:lang w:val="en-US" w:eastAsia="zh-CN" w:bidi="ar"/>
+              </w:rPr>
+              <w:t>trước</w:t>
+            </w:r>
+            <w:proofErr w:type="spellEnd"/>
+            <w:r>
+              <w:rPr>
+                <w:rFonts w:ascii="Times New Roman" w:eastAsia="SimSun" w:hAnsi="Times New Roman" w:cs="Times New Roman"/>
+                <w:sz w:val="26"/>
+                <w:szCs w:val="26"/>
+                <w:lang w:val="en-US" w:eastAsia="zh-CN" w:bidi="ar"/>
+              </w:rPr>
+              <w:t xml:space="preserve"> </w:t>
+            </w:r>
+            <w:proofErr w:type="spellStart"/>
+            <w:r>
+              <w:rPr>
+                <w:rFonts w:ascii="Times New Roman" w:eastAsia="SimSun" w:hAnsi="Times New Roman" w:cs="Times New Roman"/>
+                <w:sz w:val="26"/>
+                <w:szCs w:val="26"/>
+                <w:lang w:val="en-US" w:eastAsia="zh-CN" w:bidi="ar"/>
+              </w:rPr>
+              <w:t>khi</w:t>
+            </w:r>
+            <w:proofErr w:type="spellEnd"/>
+            <w:r>
+              <w:rPr>
+                <w:rFonts w:ascii="Times New Roman" w:eastAsia="SimSun" w:hAnsi="Times New Roman" w:cs="Times New Roman"/>
+                <w:sz w:val="26"/>
+                <w:szCs w:val="26"/>
+                <w:lang w:val="en-US" w:eastAsia="zh-CN" w:bidi="ar"/>
+              </w:rPr>
+              <w:t xml:space="preserve"> </w:t>
+            </w:r>
+            <w:proofErr w:type="spellStart"/>
+            <w:r>
+              <w:rPr>
+                <w:rFonts w:ascii="Times New Roman" w:eastAsia="SimSun" w:hAnsi="Times New Roman" w:cs="Times New Roman"/>
+                <w:sz w:val="26"/>
+                <w:szCs w:val="26"/>
+                <w:lang w:val="en-US" w:eastAsia="zh-CN" w:bidi="ar"/>
+              </w:rPr>
+              <w:t>được</w:t>
+            </w:r>
+            <w:proofErr w:type="spellEnd"/>
+            <w:r>
+              <w:rPr>
+                <w:rFonts w:ascii="Times New Roman" w:eastAsia="SimSun" w:hAnsi="Times New Roman" w:cs="Times New Roman"/>
+                <w:sz w:val="26"/>
+                <w:szCs w:val="26"/>
+                <w:lang w:val="en-US" w:eastAsia="zh-CN" w:bidi="ar"/>
+              </w:rPr>
+              <w:t xml:space="preserve"> </w:t>
+            </w:r>
+            <w:proofErr w:type="spellStart"/>
+            <w:r>
+              <w:rPr>
+                <w:rFonts w:ascii="Times New Roman" w:eastAsia="SimSun" w:hAnsi="Times New Roman" w:cs="Times New Roman"/>
+                <w:sz w:val="26"/>
+                <w:szCs w:val="26"/>
+                <w:lang w:val="en-US" w:eastAsia="zh-CN" w:bidi="ar"/>
               </w:rPr>
               <w:t>đăng</w:t>
             </w:r>
             <w:proofErr w:type="spellEnd"/>
             <w:r>
               <w:rPr>
-                <w:rFonts w:ascii="Times New Roman" w:eastAsia="Times New Roman" w:hAnsi="Times New Roman" w:cs="Times New Roman"/>
-                <w:sz w:val="26"/>
-                <w:szCs w:val="26"/>
-                <w:lang w:val="en-US"/>
-              </w:rPr>
-              <w:t xml:space="preserve"> </w:t>
-            </w:r>
-            <w:proofErr w:type="spellStart"/>
-            <w:r>
-              <w:rPr>
-                <w:rFonts w:ascii="Times New Roman" w:eastAsia="Times New Roman" w:hAnsi="Times New Roman" w:cs="Times New Roman"/>
-                <w:sz w:val="26"/>
-                <w:szCs w:val="26"/>
-                <w:lang w:val="en-US"/>
-              </w:rPr>
-              <w:t>ký</w:t>
-            </w:r>
-            <w:proofErr w:type="spellEnd"/>
-            <w:r>
-              <w:rPr>
-                <w:rFonts w:ascii="Times New Roman" w:eastAsia="Times New Roman" w:hAnsi="Times New Roman" w:cs="Times New Roman"/>
-                <w:sz w:val="26"/>
-                <w:szCs w:val="26"/>
-                <w:lang w:val="en-US"/>
-              </w:rPr>
-              <w:t xml:space="preserve"> </w:t>
-            </w:r>
-            <w:proofErr w:type="spellStart"/>
-            <w:r>
-              <w:rPr>
-                <w:rFonts w:ascii="Times New Roman" w:eastAsia="Times New Roman" w:hAnsi="Times New Roman" w:cs="Times New Roman"/>
-                <w:sz w:val="26"/>
-                <w:szCs w:val="26"/>
-                <w:lang w:val="en-US"/>
-              </w:rPr>
-              <w:t>của</w:t>
-            </w:r>
-            <w:proofErr w:type="spellEnd"/>
-            <w:r>
-              <w:rPr>
-                <w:rFonts w:ascii="Times New Roman" w:eastAsia="Times New Roman" w:hAnsi="Times New Roman" w:cs="Times New Roman"/>
-                <w:sz w:val="26"/>
-                <w:szCs w:val="26"/>
-                <w:lang w:val="en-US"/>
-              </w:rPr>
-              <w:t xml:space="preserve"> </w:t>
-            </w:r>
-            <w:r>
-              <w:rPr>
-                <w:rFonts w:ascii="Times New Roman" w:eastAsia="Times New Roman" w:hAnsi="Times New Roman" w:cs="Times New Roman"/>
-                <w:sz w:val="26"/>
-                <w:szCs w:val="26"/>
-              </w:rPr>
-              <w:t xml:space="preserve">chủ trọ và người thuê </w:t>
-            </w:r>
-            <w:r>
-              <w:rPr>
-                <w:rFonts w:ascii="Times New Roman" w:eastAsia="Times New Roman" w:hAnsi="Times New Roman" w:cs="Times New Roman"/>
-                <w:sz w:val="26"/>
-                <w:szCs w:val="26"/>
-                <w:lang w:val="vi-VN"/>
-              </w:rPr>
-              <w:t xml:space="preserve">để </w:t>
-            </w:r>
-            <w:proofErr w:type="spellStart"/>
-            <w:r>
-              <w:rPr>
-                <w:rFonts w:ascii="Times New Roman" w:eastAsia="Times New Roman" w:hAnsi="Times New Roman" w:cs="Times New Roman"/>
-                <w:sz w:val="26"/>
-                <w:szCs w:val="26"/>
-                <w:lang w:val="en-US"/>
-              </w:rPr>
-              <w:t>tránh</w:t>
-            </w:r>
-            <w:proofErr w:type="spellEnd"/>
-            <w:r>
-              <w:rPr>
-                <w:rFonts w:ascii="Times New Roman" w:eastAsia="Times New Roman" w:hAnsi="Times New Roman" w:cs="Times New Roman"/>
-                <w:sz w:val="26"/>
-                <w:szCs w:val="26"/>
-                <w:lang w:val="vi-VN"/>
-              </w:rPr>
-              <w:t xml:space="preserve"> các trường hợp mạo danh, lừa đảo</w:t>
+                <w:rFonts w:ascii="Times New Roman" w:eastAsia="SimSun" w:hAnsi="Times New Roman" w:cs="Times New Roman"/>
+                <w:sz w:val="26"/>
+                <w:szCs w:val="26"/>
+                <w:lang w:val="en-US" w:eastAsia="zh-CN" w:bidi="ar"/>
+              </w:rPr>
+              <w:t xml:space="preserve"> </w:t>
+            </w:r>
+            <w:proofErr w:type="spellStart"/>
+            <w:r>
+              <w:rPr>
+                <w:rFonts w:ascii="Times New Roman" w:eastAsia="SimSun" w:hAnsi="Times New Roman" w:cs="Times New Roman"/>
+                <w:sz w:val="26"/>
+                <w:szCs w:val="26"/>
+                <w:lang w:val="en-US" w:eastAsia="zh-CN" w:bidi="ar"/>
+              </w:rPr>
+              <w:t>tải</w:t>
+            </w:r>
+            <w:proofErr w:type="spellEnd"/>
+            <w:r>
+              <w:rPr>
+                <w:rFonts w:ascii="Times New Roman" w:eastAsia="SimSun" w:hAnsi="Times New Roman" w:cs="Times New Roman"/>
+                <w:sz w:val="26"/>
+                <w:szCs w:val="26"/>
+                <w:lang w:val="en-US" w:eastAsia="zh-CN" w:bidi="ar"/>
+              </w:rPr>
+              <w:t xml:space="preserve"> </w:t>
+            </w:r>
+            <w:proofErr w:type="spellStart"/>
+            <w:r>
+              <w:rPr>
+                <w:rFonts w:ascii="Times New Roman" w:eastAsia="SimSun" w:hAnsi="Times New Roman" w:cs="Times New Roman"/>
+                <w:sz w:val="26"/>
+                <w:szCs w:val="26"/>
+                <w:lang w:val="en-US" w:eastAsia="zh-CN" w:bidi="ar"/>
+              </w:rPr>
+              <w:t>lên</w:t>
+            </w:r>
+            <w:proofErr w:type="spellEnd"/>
+            <w:r>
+              <w:rPr>
+                <w:rFonts w:ascii="Times New Roman" w:eastAsia="SimSun" w:hAnsi="Times New Roman" w:cs="Times New Roman"/>
+                <w:sz w:val="26"/>
+                <w:szCs w:val="26"/>
+                <w:lang w:val="en-US" w:eastAsia="zh-CN" w:bidi="ar"/>
+              </w:rPr>
+              <w:t xml:space="preserve"> web </w:t>
+            </w:r>
+            <w:proofErr w:type="spellStart"/>
+            <w:r>
+              <w:rPr>
+                <w:rFonts w:ascii="Times New Roman" w:eastAsia="SimSun" w:hAnsi="Times New Roman" w:cs="Times New Roman"/>
+                <w:sz w:val="26"/>
+                <w:szCs w:val="26"/>
+                <w:lang w:val="en-US" w:eastAsia="zh-CN" w:bidi="ar"/>
+              </w:rPr>
+              <w:t>để</w:t>
+            </w:r>
+            <w:proofErr w:type="spellEnd"/>
+            <w:r>
+              <w:rPr>
+                <w:rFonts w:ascii="Times New Roman" w:eastAsia="SimSun" w:hAnsi="Times New Roman" w:cs="Times New Roman"/>
+                <w:sz w:val="26"/>
+                <w:szCs w:val="26"/>
+                <w:lang w:val="en-US" w:eastAsia="zh-CN" w:bidi="ar"/>
+              </w:rPr>
+              <w:t xml:space="preserve"> </w:t>
+            </w:r>
+            <w:proofErr w:type="spellStart"/>
+            <w:r>
+              <w:rPr>
+                <w:rFonts w:ascii="Times New Roman" w:eastAsia="SimSun" w:hAnsi="Times New Roman" w:cs="Times New Roman"/>
+                <w:sz w:val="26"/>
+                <w:szCs w:val="26"/>
+                <w:lang w:val="en-US" w:eastAsia="zh-CN" w:bidi="ar"/>
+              </w:rPr>
+              <w:t>đảm</w:t>
+            </w:r>
+            <w:proofErr w:type="spellEnd"/>
+            <w:r>
+              <w:rPr>
+                <w:rFonts w:ascii="Times New Roman" w:eastAsia="SimSun" w:hAnsi="Times New Roman" w:cs="Times New Roman"/>
+                <w:sz w:val="26"/>
+                <w:szCs w:val="26"/>
+                <w:lang w:val="en-US" w:eastAsia="zh-CN" w:bidi="ar"/>
+              </w:rPr>
+              <w:t xml:space="preserve"> </w:t>
+            </w:r>
+            <w:proofErr w:type="spellStart"/>
+            <w:r>
+              <w:rPr>
+                <w:rFonts w:ascii="Times New Roman" w:eastAsia="SimSun" w:hAnsi="Times New Roman" w:cs="Times New Roman"/>
+                <w:sz w:val="26"/>
+                <w:szCs w:val="26"/>
+                <w:lang w:val="en-US" w:eastAsia="zh-CN" w:bidi="ar"/>
+              </w:rPr>
+              <w:t>bảo</w:t>
+            </w:r>
+            <w:proofErr w:type="spellEnd"/>
+            <w:r>
+              <w:rPr>
+                <w:rFonts w:ascii="Times New Roman" w:eastAsia="SimSun" w:hAnsi="Times New Roman" w:cs="Times New Roman"/>
+                <w:sz w:val="26"/>
+                <w:szCs w:val="26"/>
+                <w:lang w:val="en-US" w:eastAsia="zh-CN" w:bidi="ar"/>
+              </w:rPr>
+              <w:t xml:space="preserve"> </w:t>
+            </w:r>
+            <w:proofErr w:type="spellStart"/>
+            <w:r>
+              <w:rPr>
+                <w:rFonts w:ascii="Times New Roman" w:eastAsia="SimSun" w:hAnsi="Times New Roman" w:cs="Times New Roman"/>
+                <w:sz w:val="26"/>
+                <w:szCs w:val="26"/>
+                <w:lang w:val="en-US" w:eastAsia="zh-CN" w:bidi="ar"/>
+              </w:rPr>
+              <w:t>thông</w:t>
+            </w:r>
+            <w:proofErr w:type="spellEnd"/>
+            <w:r>
+              <w:rPr>
+                <w:rFonts w:ascii="Times New Roman" w:eastAsia="SimSun" w:hAnsi="Times New Roman" w:cs="Times New Roman"/>
+                <w:sz w:val="26"/>
+                <w:szCs w:val="26"/>
+                <w:lang w:val="en-US" w:eastAsia="zh-CN" w:bidi="ar"/>
+              </w:rPr>
+              <w:t xml:space="preserve"> tin </w:t>
+            </w:r>
+            <w:proofErr w:type="spellStart"/>
+            <w:r>
+              <w:rPr>
+                <w:rFonts w:ascii="Times New Roman" w:eastAsia="SimSun" w:hAnsi="Times New Roman" w:cs="Times New Roman"/>
+                <w:sz w:val="26"/>
+                <w:szCs w:val="26"/>
+                <w:lang w:val="en-US" w:eastAsia="zh-CN" w:bidi="ar"/>
+              </w:rPr>
+              <w:t>về</w:t>
+            </w:r>
+            <w:proofErr w:type="spellEnd"/>
+            <w:r>
+              <w:rPr>
+                <w:rFonts w:ascii="Times New Roman" w:eastAsia="SimSun" w:hAnsi="Times New Roman" w:cs="Times New Roman"/>
+                <w:sz w:val="26"/>
+                <w:szCs w:val="26"/>
+                <w:lang w:val="en-US" w:eastAsia="zh-CN" w:bidi="ar"/>
+              </w:rPr>
+              <w:t xml:space="preserve"> </w:t>
+            </w:r>
+            <w:proofErr w:type="spellStart"/>
+            <w:r>
+              <w:rPr>
+                <w:rFonts w:ascii="Times New Roman" w:eastAsia="SimSun" w:hAnsi="Times New Roman" w:cs="Times New Roman"/>
+                <w:sz w:val="26"/>
+                <w:szCs w:val="26"/>
+                <w:lang w:val="en-US" w:eastAsia="zh-CN" w:bidi="ar"/>
+              </w:rPr>
+              <w:t>phòng</w:t>
+            </w:r>
+            <w:proofErr w:type="spellEnd"/>
+            <w:r>
+              <w:rPr>
+                <w:rFonts w:ascii="Times New Roman" w:eastAsia="SimSun" w:hAnsi="Times New Roman" w:cs="Times New Roman"/>
+                <w:sz w:val="26"/>
+                <w:szCs w:val="26"/>
+                <w:lang w:val="en-US" w:eastAsia="zh-CN" w:bidi="ar"/>
+              </w:rPr>
+              <w:t xml:space="preserve"> </w:t>
+            </w:r>
+            <w:proofErr w:type="spellStart"/>
+            <w:r>
+              <w:rPr>
+                <w:rFonts w:ascii="Times New Roman" w:eastAsia="SimSun" w:hAnsi="Times New Roman" w:cs="Times New Roman"/>
+                <w:sz w:val="26"/>
+                <w:szCs w:val="26"/>
+                <w:lang w:val="en-US" w:eastAsia="zh-CN" w:bidi="ar"/>
+              </w:rPr>
+              <w:t>trọ</w:t>
+            </w:r>
+            <w:proofErr w:type="spellEnd"/>
+            <w:r>
+              <w:rPr>
+                <w:rFonts w:ascii="Times New Roman" w:eastAsia="SimSun" w:hAnsi="Times New Roman" w:cs="Times New Roman"/>
+                <w:sz w:val="26"/>
+                <w:szCs w:val="26"/>
+                <w:lang w:val="en-US" w:eastAsia="zh-CN" w:bidi="ar"/>
+              </w:rPr>
+              <w:t xml:space="preserve"> </w:t>
+            </w:r>
+            <w:proofErr w:type="spellStart"/>
+            <w:r>
+              <w:rPr>
+                <w:rFonts w:ascii="Times New Roman" w:eastAsia="SimSun" w:hAnsi="Times New Roman" w:cs="Times New Roman"/>
+                <w:sz w:val="26"/>
+                <w:szCs w:val="26"/>
+                <w:lang w:val="en-US" w:eastAsia="zh-CN" w:bidi="ar"/>
+              </w:rPr>
+              <w:t>là</w:t>
+            </w:r>
+            <w:proofErr w:type="spellEnd"/>
+            <w:r>
+              <w:rPr>
+                <w:rFonts w:ascii="Times New Roman" w:eastAsia="SimSun" w:hAnsi="Times New Roman" w:cs="Times New Roman"/>
+                <w:sz w:val="26"/>
+                <w:szCs w:val="26"/>
+                <w:lang w:val="en-US" w:eastAsia="zh-CN" w:bidi="ar"/>
+              </w:rPr>
+              <w:t xml:space="preserve"> </w:t>
+            </w:r>
+            <w:proofErr w:type="spellStart"/>
+            <w:r>
+              <w:rPr>
+                <w:rFonts w:ascii="Times New Roman" w:eastAsia="SimSun" w:hAnsi="Times New Roman" w:cs="Times New Roman"/>
+                <w:sz w:val="26"/>
+                <w:szCs w:val="26"/>
+                <w:lang w:val="en-US" w:eastAsia="zh-CN" w:bidi="ar"/>
+              </w:rPr>
+              <w:t>chính</w:t>
+            </w:r>
+            <w:proofErr w:type="spellEnd"/>
+            <w:r>
+              <w:rPr>
+                <w:rFonts w:ascii="Times New Roman" w:eastAsia="SimSun" w:hAnsi="Times New Roman" w:cs="Times New Roman"/>
+                <w:sz w:val="26"/>
+                <w:szCs w:val="26"/>
+                <w:lang w:val="en-US" w:eastAsia="zh-CN" w:bidi="ar"/>
+              </w:rPr>
+              <w:t xml:space="preserve"> </w:t>
+            </w:r>
+            <w:proofErr w:type="spellStart"/>
+            <w:r>
+              <w:rPr>
+                <w:rFonts w:ascii="Times New Roman" w:eastAsia="SimSun" w:hAnsi="Times New Roman" w:cs="Times New Roman"/>
+                <w:sz w:val="26"/>
+                <w:szCs w:val="26"/>
+                <w:lang w:val="en-US" w:eastAsia="zh-CN" w:bidi="ar"/>
+              </w:rPr>
+              <w:t>xác</w:t>
+            </w:r>
+            <w:proofErr w:type="spellEnd"/>
+            <w:r>
+              <w:rPr>
+                <w:rFonts w:ascii="Times New Roman" w:eastAsia="SimSun" w:hAnsi="Times New Roman" w:cs="Times New Roman"/>
+                <w:sz w:val="26"/>
+                <w:szCs w:val="26"/>
+                <w:lang w:val="en-US" w:eastAsia="zh-CN" w:bidi="ar"/>
+              </w:rPr>
+              <w:t xml:space="preserve"> </w:t>
+            </w:r>
+            <w:proofErr w:type="spellStart"/>
+            <w:r>
+              <w:rPr>
+                <w:rFonts w:ascii="Times New Roman" w:eastAsia="SimSun" w:hAnsi="Times New Roman" w:cs="Times New Roman"/>
+                <w:sz w:val="26"/>
+                <w:szCs w:val="26"/>
+                <w:lang w:val="en-US" w:eastAsia="zh-CN" w:bidi="ar"/>
+              </w:rPr>
+              <w:t>và</w:t>
+            </w:r>
+            <w:proofErr w:type="spellEnd"/>
+            <w:r>
+              <w:rPr>
+                <w:rFonts w:ascii="Times New Roman" w:eastAsia="SimSun" w:hAnsi="Times New Roman" w:cs="Times New Roman"/>
+                <w:sz w:val="26"/>
+                <w:szCs w:val="26"/>
+                <w:lang w:val="en-US" w:eastAsia="zh-CN" w:bidi="ar"/>
+              </w:rPr>
+              <w:t xml:space="preserve"> </w:t>
+            </w:r>
+            <w:proofErr w:type="spellStart"/>
+            <w:r>
+              <w:rPr>
+                <w:rFonts w:ascii="Times New Roman" w:eastAsia="SimSun" w:hAnsi="Times New Roman" w:cs="Times New Roman"/>
+                <w:sz w:val="26"/>
+                <w:szCs w:val="26"/>
+                <w:lang w:val="en-US" w:eastAsia="zh-CN" w:bidi="ar"/>
+              </w:rPr>
+              <w:t>đáng</w:t>
+            </w:r>
+            <w:proofErr w:type="spellEnd"/>
+            <w:r>
+              <w:rPr>
+                <w:rFonts w:ascii="Times New Roman" w:eastAsia="SimSun" w:hAnsi="Times New Roman" w:cs="Times New Roman"/>
+                <w:sz w:val="26"/>
+                <w:szCs w:val="26"/>
+                <w:lang w:val="en-US" w:eastAsia="zh-CN" w:bidi="ar"/>
+              </w:rPr>
+              <w:t xml:space="preserve"> tin </w:t>
+            </w:r>
+            <w:proofErr w:type="spellStart"/>
+            <w:r>
+              <w:rPr>
+                <w:rFonts w:ascii="Times New Roman" w:eastAsia="SimSun" w:hAnsi="Times New Roman" w:cs="Times New Roman"/>
+                <w:sz w:val="26"/>
+                <w:szCs w:val="26"/>
+                <w:lang w:val="en-US" w:eastAsia="zh-CN" w:bidi="ar"/>
+              </w:rPr>
+              <w:t>cậy</w:t>
+            </w:r>
+            <w:proofErr w:type="spellEnd"/>
+            <w:r>
+              <w:rPr>
+                <w:rFonts w:ascii="Times New Roman" w:eastAsia="Times New Roman" w:hAnsi="Times New Roman" w:cs="Times New Roman"/>
+                <w:sz w:val="26"/>
+                <w:szCs w:val="26"/>
+                <w:lang w:val="en-US"/>
+              </w:rPr>
+              <w:t>.</w:t>
             </w:r>
           </w:p>
         </w:tc>
@@ -2056,679 +3025,43 @@
                 <w:rFonts w:ascii="Times New Roman" w:eastAsia="Times New Roman" w:hAnsi="Times New Roman" w:cs="Times New Roman"/>
                 <w:sz w:val="26"/>
                 <w:szCs w:val="26"/>
+                <w:lang w:val="en-US"/>
               </w:rPr>
             </w:pPr>
-            <w:proofErr w:type="spellStart"/>
-            <w:r>
-              <w:rPr>
-                <w:rFonts w:ascii="Times New Roman" w:eastAsia="SimSun" w:hAnsi="Times New Roman" w:cs="Times New Roman"/>
-                <w:sz w:val="26"/>
-                <w:szCs w:val="26"/>
-                <w:lang w:val="en-US" w:eastAsia="zh-CN" w:bidi="ar"/>
-              </w:rPr>
-              <w:t>Là</w:t>
-            </w:r>
-            <w:proofErr w:type="spellEnd"/>
-            <w:r>
-              <w:rPr>
-                <w:rFonts w:ascii="Times New Roman" w:eastAsia="SimSun" w:hAnsi="Times New Roman" w:cs="Times New Roman"/>
-                <w:sz w:val="26"/>
-                <w:szCs w:val="26"/>
-                <w:lang w:val="en-US" w:eastAsia="zh-CN" w:bidi="ar"/>
-              </w:rPr>
-              <w:t xml:space="preserve"> </w:t>
-            </w:r>
-            <w:proofErr w:type="spellStart"/>
-            <w:r>
-              <w:rPr>
-                <w:rFonts w:ascii="Times New Roman" w:eastAsia="SimSun" w:hAnsi="Times New Roman" w:cs="Times New Roman"/>
-                <w:sz w:val="26"/>
-                <w:szCs w:val="26"/>
-                <w:lang w:val="en-US" w:eastAsia="zh-CN" w:bidi="ar"/>
-              </w:rPr>
-              <w:t>người</w:t>
-            </w:r>
-            <w:proofErr w:type="spellEnd"/>
-            <w:r>
-              <w:rPr>
-                <w:rFonts w:ascii="Times New Roman" w:eastAsia="SimSun" w:hAnsi="Times New Roman" w:cs="Times New Roman"/>
-                <w:sz w:val="26"/>
-                <w:szCs w:val="26"/>
-                <w:lang w:val="en-US" w:eastAsia="zh-CN" w:bidi="ar"/>
-              </w:rPr>
-              <w:t xml:space="preserve"> </w:t>
-            </w:r>
-            <w:proofErr w:type="spellStart"/>
-            <w:r>
-              <w:rPr>
-                <w:rFonts w:ascii="Times New Roman" w:eastAsia="SimSun" w:hAnsi="Times New Roman" w:cs="Times New Roman"/>
-                <w:sz w:val="26"/>
-                <w:szCs w:val="26"/>
-                <w:lang w:val="en-US" w:eastAsia="zh-CN" w:bidi="ar"/>
-              </w:rPr>
-              <w:t>quản</w:t>
-            </w:r>
-            <w:proofErr w:type="spellEnd"/>
-            <w:r>
-              <w:rPr>
-                <w:rFonts w:ascii="Times New Roman" w:eastAsia="SimSun" w:hAnsi="Times New Roman" w:cs="Times New Roman"/>
-                <w:sz w:val="26"/>
-                <w:szCs w:val="26"/>
-                <w:lang w:val="en-US" w:eastAsia="zh-CN" w:bidi="ar"/>
-              </w:rPr>
-              <w:t xml:space="preserve"> </w:t>
-            </w:r>
-            <w:proofErr w:type="spellStart"/>
-            <w:r>
-              <w:rPr>
-                <w:rFonts w:ascii="Times New Roman" w:eastAsia="SimSun" w:hAnsi="Times New Roman" w:cs="Times New Roman"/>
-                <w:sz w:val="26"/>
-                <w:szCs w:val="26"/>
-                <w:lang w:val="en-US" w:eastAsia="zh-CN" w:bidi="ar"/>
-              </w:rPr>
-              <w:t>trị</w:t>
-            </w:r>
-            <w:proofErr w:type="spellEnd"/>
-            <w:r>
-              <w:rPr>
-                <w:rFonts w:ascii="Times New Roman" w:eastAsia="SimSun" w:hAnsi="Times New Roman" w:cs="Times New Roman"/>
-                <w:sz w:val="26"/>
-                <w:szCs w:val="26"/>
-                <w:lang w:val="en-US" w:eastAsia="zh-CN" w:bidi="ar"/>
-              </w:rPr>
-              <w:t xml:space="preserve"> web, </w:t>
-            </w:r>
-            <w:proofErr w:type="spellStart"/>
-            <w:r>
-              <w:rPr>
-                <w:rFonts w:ascii="Times New Roman" w:eastAsia="SimSun" w:hAnsi="Times New Roman" w:cs="Times New Roman"/>
-                <w:sz w:val="26"/>
-                <w:szCs w:val="26"/>
-                <w:lang w:val="en-US" w:eastAsia="zh-CN" w:bidi="ar"/>
-              </w:rPr>
-              <w:t>tôi</w:t>
-            </w:r>
-            <w:proofErr w:type="spellEnd"/>
-            <w:r>
-              <w:rPr>
-                <w:rFonts w:ascii="Times New Roman" w:eastAsia="SimSun" w:hAnsi="Times New Roman" w:cs="Times New Roman"/>
-                <w:sz w:val="26"/>
-                <w:szCs w:val="26"/>
-                <w:lang w:val="en-US" w:eastAsia="zh-CN" w:bidi="ar"/>
-              </w:rPr>
-              <w:t xml:space="preserve"> </w:t>
-            </w:r>
-            <w:proofErr w:type="spellStart"/>
-            <w:r>
-              <w:rPr>
-                <w:rFonts w:ascii="Times New Roman" w:eastAsia="SimSun" w:hAnsi="Times New Roman" w:cs="Times New Roman"/>
-                <w:sz w:val="26"/>
-                <w:szCs w:val="26"/>
-                <w:lang w:val="en-US" w:eastAsia="zh-CN" w:bidi="ar"/>
-              </w:rPr>
-              <w:t>muốn</w:t>
-            </w:r>
-            <w:proofErr w:type="spellEnd"/>
-            <w:r>
-              <w:rPr>
-                <w:rFonts w:ascii="Times New Roman" w:eastAsia="SimSun" w:hAnsi="Times New Roman" w:cs="Times New Roman"/>
-                <w:sz w:val="26"/>
-                <w:szCs w:val="26"/>
-                <w:lang w:val="en-US" w:eastAsia="zh-CN" w:bidi="ar"/>
-              </w:rPr>
-              <w:t xml:space="preserve"> </w:t>
-            </w:r>
-            <w:proofErr w:type="spellStart"/>
-            <w:r>
-              <w:rPr>
-                <w:rFonts w:ascii="Times New Roman" w:eastAsia="SimSun" w:hAnsi="Times New Roman" w:cs="Times New Roman"/>
-                <w:sz w:val="26"/>
-                <w:szCs w:val="26"/>
-                <w:lang w:val="en-US" w:eastAsia="zh-CN" w:bidi="ar"/>
-              </w:rPr>
-              <w:t>có</w:t>
-            </w:r>
-            <w:proofErr w:type="spellEnd"/>
-            <w:r>
-              <w:rPr>
-                <w:rFonts w:ascii="Times New Roman" w:eastAsia="SimSun" w:hAnsi="Times New Roman" w:cs="Times New Roman"/>
-                <w:sz w:val="26"/>
-                <w:szCs w:val="26"/>
-                <w:lang w:val="en-US" w:eastAsia="zh-CN" w:bidi="ar"/>
-              </w:rPr>
-              <w:t xml:space="preserve"> </w:t>
-            </w:r>
-            <w:proofErr w:type="spellStart"/>
-            <w:r>
-              <w:rPr>
-                <w:rFonts w:ascii="Times New Roman" w:eastAsia="SimSun" w:hAnsi="Times New Roman" w:cs="Times New Roman"/>
-                <w:sz w:val="26"/>
-                <w:szCs w:val="26"/>
-                <w:lang w:val="en-US" w:eastAsia="zh-CN" w:bidi="ar"/>
-              </w:rPr>
-              <w:t>chức</w:t>
-            </w:r>
-            <w:proofErr w:type="spellEnd"/>
-            <w:r>
-              <w:rPr>
-                <w:rFonts w:ascii="Times New Roman" w:eastAsia="SimSun" w:hAnsi="Times New Roman" w:cs="Times New Roman"/>
-                <w:sz w:val="26"/>
-                <w:szCs w:val="26"/>
-                <w:lang w:val="en-US" w:eastAsia="zh-CN" w:bidi="ar"/>
-              </w:rPr>
-              <w:t xml:space="preserve"> </w:t>
-            </w:r>
-            <w:proofErr w:type="spellStart"/>
-            <w:r>
-              <w:rPr>
-                <w:rFonts w:ascii="Times New Roman" w:eastAsia="SimSun" w:hAnsi="Times New Roman" w:cs="Times New Roman"/>
-                <w:sz w:val="26"/>
-                <w:szCs w:val="26"/>
-                <w:lang w:val="en-US" w:eastAsia="zh-CN" w:bidi="ar"/>
-              </w:rPr>
-              <w:t>năng</w:t>
-            </w:r>
-            <w:proofErr w:type="spellEnd"/>
-            <w:r>
-              <w:rPr>
-                <w:rFonts w:ascii="Times New Roman" w:eastAsia="SimSun" w:hAnsi="Times New Roman" w:cs="Times New Roman"/>
-                <w:sz w:val="26"/>
-                <w:szCs w:val="26"/>
-                <w:lang w:val="en-US" w:eastAsia="zh-CN" w:bidi="ar"/>
-              </w:rPr>
-              <w:t xml:space="preserve"> </w:t>
-            </w:r>
-            <w:proofErr w:type="spellStart"/>
-            <w:r>
-              <w:rPr>
-                <w:rFonts w:ascii="Times New Roman" w:eastAsia="SimSun" w:hAnsi="Times New Roman" w:cs="Times New Roman"/>
-                <w:sz w:val="26"/>
-                <w:szCs w:val="26"/>
-                <w:lang w:val="en-US" w:eastAsia="zh-CN" w:bidi="ar"/>
-              </w:rPr>
-              <w:t>kiểm</w:t>
-            </w:r>
-            <w:proofErr w:type="spellEnd"/>
-            <w:r>
-              <w:rPr>
-                <w:rFonts w:ascii="Times New Roman" w:eastAsia="SimSun" w:hAnsi="Times New Roman" w:cs="Times New Roman"/>
-                <w:sz w:val="26"/>
-                <w:szCs w:val="26"/>
-                <w:lang w:val="en-US" w:eastAsia="zh-CN" w:bidi="ar"/>
-              </w:rPr>
-              <w:t xml:space="preserve"> </w:t>
-            </w:r>
-            <w:proofErr w:type="spellStart"/>
-            <w:r>
-              <w:rPr>
-                <w:rFonts w:ascii="Times New Roman" w:eastAsia="SimSun" w:hAnsi="Times New Roman" w:cs="Times New Roman"/>
-                <w:sz w:val="26"/>
-                <w:szCs w:val="26"/>
-                <w:lang w:val="en-US" w:eastAsia="zh-CN" w:bidi="ar"/>
-              </w:rPr>
-              <w:t>duyệt</w:t>
-            </w:r>
-            <w:proofErr w:type="spellEnd"/>
-            <w:r>
-              <w:rPr>
-                <w:rFonts w:ascii="Times New Roman" w:eastAsia="SimSun" w:hAnsi="Times New Roman" w:cs="Times New Roman"/>
-                <w:sz w:val="26"/>
-                <w:szCs w:val="26"/>
-                <w:lang w:val="en-US" w:eastAsia="zh-CN" w:bidi="ar"/>
-              </w:rPr>
-              <w:t xml:space="preserve"> </w:t>
-            </w:r>
-            <w:proofErr w:type="spellStart"/>
-            <w:r>
-              <w:rPr>
-                <w:rFonts w:ascii="Times New Roman" w:eastAsia="SimSun" w:hAnsi="Times New Roman" w:cs="Times New Roman"/>
-                <w:sz w:val="26"/>
-                <w:szCs w:val="26"/>
-                <w:lang w:val="en-US" w:eastAsia="zh-CN" w:bidi="ar"/>
-              </w:rPr>
-              <w:t>thông</w:t>
-            </w:r>
-            <w:proofErr w:type="spellEnd"/>
-            <w:r>
-              <w:rPr>
-                <w:rFonts w:ascii="Times New Roman" w:eastAsia="SimSun" w:hAnsi="Times New Roman" w:cs="Times New Roman"/>
-                <w:sz w:val="26"/>
-                <w:szCs w:val="26"/>
-                <w:lang w:val="en-US" w:eastAsia="zh-CN" w:bidi="ar"/>
-              </w:rPr>
-              <w:t xml:space="preserve"> tin </w:t>
-            </w:r>
-            <w:proofErr w:type="spellStart"/>
-            <w:r>
-              <w:rPr>
-                <w:rFonts w:ascii="Times New Roman" w:eastAsia="SimSun" w:hAnsi="Times New Roman" w:cs="Times New Roman"/>
-                <w:sz w:val="26"/>
-                <w:szCs w:val="26"/>
-                <w:lang w:val="en-US" w:eastAsia="zh-CN" w:bidi="ar"/>
-              </w:rPr>
-              <w:t>của</w:t>
-            </w:r>
-            <w:proofErr w:type="spellEnd"/>
-            <w:r>
-              <w:rPr>
-                <w:rFonts w:ascii="Times New Roman" w:eastAsia="SimSun" w:hAnsi="Times New Roman" w:cs="Times New Roman"/>
-                <w:sz w:val="26"/>
-                <w:szCs w:val="26"/>
-                <w:lang w:val="en-US" w:eastAsia="zh-CN" w:bidi="ar"/>
-              </w:rPr>
-              <w:t xml:space="preserve"> </w:t>
-            </w:r>
-            <w:proofErr w:type="spellStart"/>
-            <w:r>
-              <w:rPr>
-                <w:rFonts w:ascii="Times New Roman" w:eastAsia="SimSun" w:hAnsi="Times New Roman" w:cs="Times New Roman"/>
-                <w:sz w:val="26"/>
-                <w:szCs w:val="26"/>
-                <w:lang w:val="en-US" w:eastAsia="zh-CN" w:bidi="ar"/>
-              </w:rPr>
-              <w:t>phòng</w:t>
-            </w:r>
-            <w:proofErr w:type="spellEnd"/>
-            <w:r>
-              <w:rPr>
-                <w:rFonts w:ascii="Times New Roman" w:eastAsia="SimSun" w:hAnsi="Times New Roman" w:cs="Times New Roman"/>
-                <w:sz w:val="26"/>
-                <w:szCs w:val="26"/>
-                <w:lang w:val="en-US" w:eastAsia="zh-CN" w:bidi="ar"/>
-              </w:rPr>
-              <w:t xml:space="preserve"> </w:t>
-            </w:r>
-            <w:proofErr w:type="spellStart"/>
-            <w:r>
-              <w:rPr>
-                <w:rFonts w:ascii="Times New Roman" w:eastAsia="SimSun" w:hAnsi="Times New Roman" w:cs="Times New Roman"/>
-                <w:sz w:val="26"/>
-                <w:szCs w:val="26"/>
-                <w:lang w:val="en-US" w:eastAsia="zh-CN" w:bidi="ar"/>
-              </w:rPr>
-              <w:t>trọ</w:t>
-            </w:r>
-            <w:proofErr w:type="spellEnd"/>
-            <w:r>
-              <w:rPr>
-                <w:rFonts w:ascii="Times New Roman" w:eastAsia="SimSun" w:hAnsi="Times New Roman" w:cs="Times New Roman"/>
-                <w:sz w:val="26"/>
-                <w:szCs w:val="26"/>
-                <w:lang w:val="en-US" w:eastAsia="zh-CN" w:bidi="ar"/>
-              </w:rPr>
-              <w:t xml:space="preserve"> </w:t>
-            </w:r>
-            <w:proofErr w:type="spellStart"/>
-            <w:r>
-              <w:rPr>
-                <w:rFonts w:ascii="Times New Roman" w:eastAsia="SimSun" w:hAnsi="Times New Roman" w:cs="Times New Roman"/>
-                <w:sz w:val="26"/>
-                <w:szCs w:val="26"/>
-                <w:lang w:val="en-US" w:eastAsia="zh-CN" w:bidi="ar"/>
-              </w:rPr>
-              <w:t>trước</w:t>
-            </w:r>
-            <w:proofErr w:type="spellEnd"/>
-            <w:r>
-              <w:rPr>
-                <w:rFonts w:ascii="Times New Roman" w:eastAsia="SimSun" w:hAnsi="Times New Roman" w:cs="Times New Roman"/>
-                <w:sz w:val="26"/>
-                <w:szCs w:val="26"/>
-                <w:lang w:val="en-US" w:eastAsia="zh-CN" w:bidi="ar"/>
-              </w:rPr>
-              <w:t xml:space="preserve"> </w:t>
-            </w:r>
-            <w:proofErr w:type="spellStart"/>
-            <w:r>
-              <w:rPr>
-                <w:rFonts w:ascii="Times New Roman" w:eastAsia="SimSun" w:hAnsi="Times New Roman" w:cs="Times New Roman"/>
-                <w:sz w:val="26"/>
-                <w:szCs w:val="26"/>
-                <w:lang w:val="en-US" w:eastAsia="zh-CN" w:bidi="ar"/>
-              </w:rPr>
-              <w:t>khi</w:t>
-            </w:r>
-            <w:proofErr w:type="spellEnd"/>
-            <w:r>
-              <w:rPr>
-                <w:rFonts w:ascii="Times New Roman" w:eastAsia="SimSun" w:hAnsi="Times New Roman" w:cs="Times New Roman"/>
-                <w:sz w:val="26"/>
-                <w:szCs w:val="26"/>
-                <w:lang w:val="en-US" w:eastAsia="zh-CN" w:bidi="ar"/>
-              </w:rPr>
-              <w:t xml:space="preserve"> </w:t>
-            </w:r>
-            <w:proofErr w:type="spellStart"/>
-            <w:r>
-              <w:rPr>
-                <w:rFonts w:ascii="Times New Roman" w:eastAsia="SimSun" w:hAnsi="Times New Roman" w:cs="Times New Roman"/>
-                <w:sz w:val="26"/>
-                <w:szCs w:val="26"/>
-                <w:lang w:val="en-US" w:eastAsia="zh-CN" w:bidi="ar"/>
-              </w:rPr>
-              <w:t>được</w:t>
-            </w:r>
-            <w:proofErr w:type="spellEnd"/>
-            <w:r>
-              <w:rPr>
-                <w:rFonts w:ascii="Times New Roman" w:eastAsia="SimSun" w:hAnsi="Times New Roman" w:cs="Times New Roman"/>
-                <w:sz w:val="26"/>
-                <w:szCs w:val="26"/>
-                <w:lang w:val="en-US" w:eastAsia="zh-CN" w:bidi="ar"/>
-              </w:rPr>
-              <w:t xml:space="preserve"> </w:t>
-            </w:r>
-            <w:proofErr w:type="spellStart"/>
-            <w:r>
-              <w:rPr>
-                <w:rFonts w:ascii="Times New Roman" w:eastAsia="SimSun" w:hAnsi="Times New Roman" w:cs="Times New Roman"/>
-                <w:sz w:val="26"/>
-                <w:szCs w:val="26"/>
-                <w:lang w:val="en-US" w:eastAsia="zh-CN" w:bidi="ar"/>
-              </w:rPr>
-              <w:t>đăng</w:t>
-            </w:r>
-            <w:proofErr w:type="spellEnd"/>
-            <w:r>
-              <w:rPr>
-                <w:rFonts w:ascii="Times New Roman" w:eastAsia="SimSun" w:hAnsi="Times New Roman" w:cs="Times New Roman"/>
-                <w:sz w:val="26"/>
-                <w:szCs w:val="26"/>
-                <w:lang w:val="en-US" w:eastAsia="zh-CN" w:bidi="ar"/>
-              </w:rPr>
-              <w:t xml:space="preserve"> </w:t>
-            </w:r>
-            <w:proofErr w:type="spellStart"/>
-            <w:r>
-              <w:rPr>
-                <w:rFonts w:ascii="Times New Roman" w:eastAsia="SimSun" w:hAnsi="Times New Roman" w:cs="Times New Roman"/>
-                <w:sz w:val="26"/>
-                <w:szCs w:val="26"/>
-                <w:lang w:val="en-US" w:eastAsia="zh-CN" w:bidi="ar"/>
-              </w:rPr>
-              <w:t>tải</w:t>
-            </w:r>
-            <w:proofErr w:type="spellEnd"/>
-            <w:r>
-              <w:rPr>
-                <w:rFonts w:ascii="Times New Roman" w:eastAsia="SimSun" w:hAnsi="Times New Roman" w:cs="Times New Roman"/>
-                <w:sz w:val="26"/>
-                <w:szCs w:val="26"/>
-                <w:lang w:val="en-US" w:eastAsia="zh-CN" w:bidi="ar"/>
-              </w:rPr>
-              <w:t xml:space="preserve"> </w:t>
-            </w:r>
-            <w:proofErr w:type="spellStart"/>
-            <w:r>
-              <w:rPr>
-                <w:rFonts w:ascii="Times New Roman" w:eastAsia="SimSun" w:hAnsi="Times New Roman" w:cs="Times New Roman"/>
-                <w:sz w:val="26"/>
-                <w:szCs w:val="26"/>
-                <w:lang w:val="en-US" w:eastAsia="zh-CN" w:bidi="ar"/>
-              </w:rPr>
-              <w:t>lên</w:t>
-            </w:r>
-            <w:proofErr w:type="spellEnd"/>
-            <w:r>
-              <w:rPr>
-                <w:rFonts w:ascii="Times New Roman" w:eastAsia="SimSun" w:hAnsi="Times New Roman" w:cs="Times New Roman"/>
-                <w:sz w:val="26"/>
-                <w:szCs w:val="26"/>
-                <w:lang w:val="en-US" w:eastAsia="zh-CN" w:bidi="ar"/>
-              </w:rPr>
-              <w:t xml:space="preserve"> web </w:t>
-            </w:r>
-            <w:proofErr w:type="spellStart"/>
-            <w:r>
-              <w:rPr>
-                <w:rFonts w:ascii="Times New Roman" w:eastAsia="SimSun" w:hAnsi="Times New Roman" w:cs="Times New Roman"/>
-                <w:sz w:val="26"/>
-                <w:szCs w:val="26"/>
-                <w:lang w:val="en-US" w:eastAsia="zh-CN" w:bidi="ar"/>
-              </w:rPr>
-              <w:t>để</w:t>
-            </w:r>
-            <w:proofErr w:type="spellEnd"/>
-            <w:r>
-              <w:rPr>
-                <w:rFonts w:ascii="Times New Roman" w:eastAsia="SimSun" w:hAnsi="Times New Roman" w:cs="Times New Roman"/>
-                <w:sz w:val="26"/>
-                <w:szCs w:val="26"/>
-                <w:lang w:val="en-US" w:eastAsia="zh-CN" w:bidi="ar"/>
-              </w:rPr>
-              <w:t xml:space="preserve"> </w:t>
-            </w:r>
-            <w:proofErr w:type="spellStart"/>
-            <w:r>
-              <w:rPr>
-                <w:rFonts w:ascii="Times New Roman" w:eastAsia="SimSun" w:hAnsi="Times New Roman" w:cs="Times New Roman"/>
-                <w:sz w:val="26"/>
-                <w:szCs w:val="26"/>
-                <w:lang w:val="en-US" w:eastAsia="zh-CN" w:bidi="ar"/>
-              </w:rPr>
-              <w:t>đảm</w:t>
-            </w:r>
-            <w:proofErr w:type="spellEnd"/>
-            <w:r>
-              <w:rPr>
-                <w:rFonts w:ascii="Times New Roman" w:eastAsia="SimSun" w:hAnsi="Times New Roman" w:cs="Times New Roman"/>
-                <w:sz w:val="26"/>
-                <w:szCs w:val="26"/>
-                <w:lang w:val="en-US" w:eastAsia="zh-CN" w:bidi="ar"/>
-              </w:rPr>
-              <w:t xml:space="preserve"> </w:t>
-            </w:r>
-            <w:proofErr w:type="spellStart"/>
-            <w:r>
-              <w:rPr>
-                <w:rFonts w:ascii="Times New Roman" w:eastAsia="SimSun" w:hAnsi="Times New Roman" w:cs="Times New Roman"/>
-                <w:sz w:val="26"/>
-                <w:szCs w:val="26"/>
-                <w:lang w:val="en-US" w:eastAsia="zh-CN" w:bidi="ar"/>
-              </w:rPr>
-              <w:t>bảo</w:t>
-            </w:r>
-            <w:proofErr w:type="spellEnd"/>
-            <w:r>
-              <w:rPr>
-                <w:rFonts w:ascii="Times New Roman" w:eastAsia="SimSun" w:hAnsi="Times New Roman" w:cs="Times New Roman"/>
-                <w:sz w:val="26"/>
-                <w:szCs w:val="26"/>
-                <w:lang w:val="en-US" w:eastAsia="zh-CN" w:bidi="ar"/>
-              </w:rPr>
-              <w:t xml:space="preserve"> </w:t>
-            </w:r>
-            <w:proofErr w:type="spellStart"/>
-            <w:r>
-              <w:rPr>
-                <w:rFonts w:ascii="Times New Roman" w:eastAsia="SimSun" w:hAnsi="Times New Roman" w:cs="Times New Roman"/>
-                <w:sz w:val="26"/>
-                <w:szCs w:val="26"/>
-                <w:lang w:val="en-US" w:eastAsia="zh-CN" w:bidi="ar"/>
-              </w:rPr>
-              <w:t>thông</w:t>
-            </w:r>
-            <w:proofErr w:type="spellEnd"/>
-            <w:r>
-              <w:rPr>
-                <w:rFonts w:ascii="Times New Roman" w:eastAsia="SimSun" w:hAnsi="Times New Roman" w:cs="Times New Roman"/>
-                <w:sz w:val="26"/>
-                <w:szCs w:val="26"/>
-                <w:lang w:val="en-US" w:eastAsia="zh-CN" w:bidi="ar"/>
-              </w:rPr>
-              <w:t xml:space="preserve"> tin </w:t>
-            </w:r>
-            <w:proofErr w:type="spellStart"/>
-            <w:r>
-              <w:rPr>
-                <w:rFonts w:ascii="Times New Roman" w:eastAsia="SimSun" w:hAnsi="Times New Roman" w:cs="Times New Roman"/>
-                <w:sz w:val="26"/>
-                <w:szCs w:val="26"/>
-                <w:lang w:val="en-US" w:eastAsia="zh-CN" w:bidi="ar"/>
-              </w:rPr>
-              <w:t>về</w:t>
-            </w:r>
-            <w:proofErr w:type="spellEnd"/>
-            <w:r>
-              <w:rPr>
-                <w:rFonts w:ascii="Times New Roman" w:eastAsia="SimSun" w:hAnsi="Times New Roman" w:cs="Times New Roman"/>
-                <w:sz w:val="26"/>
-                <w:szCs w:val="26"/>
-                <w:lang w:val="en-US" w:eastAsia="zh-CN" w:bidi="ar"/>
-              </w:rPr>
-              <w:t xml:space="preserve"> </w:t>
-            </w:r>
-            <w:proofErr w:type="spellStart"/>
-            <w:r>
-              <w:rPr>
-                <w:rFonts w:ascii="Times New Roman" w:eastAsia="SimSun" w:hAnsi="Times New Roman" w:cs="Times New Roman"/>
-                <w:sz w:val="26"/>
-                <w:szCs w:val="26"/>
-                <w:lang w:val="en-US" w:eastAsia="zh-CN" w:bidi="ar"/>
-              </w:rPr>
-              <w:t>phòng</w:t>
-            </w:r>
-            <w:proofErr w:type="spellEnd"/>
-            <w:r>
-              <w:rPr>
-                <w:rFonts w:ascii="Times New Roman" w:eastAsia="SimSun" w:hAnsi="Times New Roman" w:cs="Times New Roman"/>
-                <w:sz w:val="26"/>
-                <w:szCs w:val="26"/>
-                <w:lang w:val="en-US" w:eastAsia="zh-CN" w:bidi="ar"/>
-              </w:rPr>
-              <w:t xml:space="preserve"> </w:t>
-            </w:r>
-            <w:proofErr w:type="spellStart"/>
-            <w:r>
-              <w:rPr>
-                <w:rFonts w:ascii="Times New Roman" w:eastAsia="SimSun" w:hAnsi="Times New Roman" w:cs="Times New Roman"/>
-                <w:sz w:val="26"/>
-                <w:szCs w:val="26"/>
-                <w:lang w:val="en-US" w:eastAsia="zh-CN" w:bidi="ar"/>
-              </w:rPr>
-              <w:t>trọ</w:t>
-            </w:r>
-            <w:proofErr w:type="spellEnd"/>
-            <w:r>
-              <w:rPr>
-                <w:rFonts w:ascii="Times New Roman" w:eastAsia="SimSun" w:hAnsi="Times New Roman" w:cs="Times New Roman"/>
-                <w:sz w:val="26"/>
-                <w:szCs w:val="26"/>
-                <w:lang w:val="en-US" w:eastAsia="zh-CN" w:bidi="ar"/>
-              </w:rPr>
-              <w:t xml:space="preserve"> </w:t>
-            </w:r>
-            <w:proofErr w:type="spellStart"/>
-            <w:r>
-              <w:rPr>
-                <w:rFonts w:ascii="Times New Roman" w:eastAsia="SimSun" w:hAnsi="Times New Roman" w:cs="Times New Roman"/>
-                <w:sz w:val="26"/>
-                <w:szCs w:val="26"/>
-                <w:lang w:val="en-US" w:eastAsia="zh-CN" w:bidi="ar"/>
-              </w:rPr>
-              <w:t>là</w:t>
-            </w:r>
-            <w:proofErr w:type="spellEnd"/>
-            <w:r>
-              <w:rPr>
-                <w:rFonts w:ascii="Times New Roman" w:eastAsia="SimSun" w:hAnsi="Times New Roman" w:cs="Times New Roman"/>
-                <w:sz w:val="26"/>
-                <w:szCs w:val="26"/>
-                <w:lang w:val="en-US" w:eastAsia="zh-CN" w:bidi="ar"/>
-              </w:rPr>
-              <w:t xml:space="preserve"> </w:t>
-            </w:r>
-            <w:proofErr w:type="spellStart"/>
-            <w:r>
-              <w:rPr>
-                <w:rFonts w:ascii="Times New Roman" w:eastAsia="SimSun" w:hAnsi="Times New Roman" w:cs="Times New Roman"/>
-                <w:sz w:val="26"/>
-                <w:szCs w:val="26"/>
-                <w:lang w:val="en-US" w:eastAsia="zh-CN" w:bidi="ar"/>
-              </w:rPr>
-              <w:t>chính</w:t>
-            </w:r>
-            <w:proofErr w:type="spellEnd"/>
-            <w:r>
-              <w:rPr>
-                <w:rFonts w:ascii="Times New Roman" w:eastAsia="SimSun" w:hAnsi="Times New Roman" w:cs="Times New Roman"/>
-                <w:sz w:val="26"/>
-                <w:szCs w:val="26"/>
-                <w:lang w:val="en-US" w:eastAsia="zh-CN" w:bidi="ar"/>
-              </w:rPr>
-              <w:t xml:space="preserve"> </w:t>
-            </w:r>
-            <w:proofErr w:type="spellStart"/>
-            <w:r>
-              <w:rPr>
-                <w:rFonts w:ascii="Times New Roman" w:eastAsia="SimSun" w:hAnsi="Times New Roman" w:cs="Times New Roman"/>
-                <w:sz w:val="26"/>
-                <w:szCs w:val="26"/>
-                <w:lang w:val="en-US" w:eastAsia="zh-CN" w:bidi="ar"/>
-              </w:rPr>
-              <w:t>xác</w:t>
-            </w:r>
-            <w:proofErr w:type="spellEnd"/>
-            <w:r>
-              <w:rPr>
-                <w:rFonts w:ascii="Times New Roman" w:eastAsia="SimSun" w:hAnsi="Times New Roman" w:cs="Times New Roman"/>
-                <w:sz w:val="26"/>
-                <w:szCs w:val="26"/>
-                <w:lang w:val="en-US" w:eastAsia="zh-CN" w:bidi="ar"/>
-              </w:rPr>
-              <w:t xml:space="preserve"> </w:t>
-            </w:r>
-            <w:proofErr w:type="spellStart"/>
-            <w:r>
-              <w:rPr>
-                <w:rFonts w:ascii="Times New Roman" w:eastAsia="SimSun" w:hAnsi="Times New Roman" w:cs="Times New Roman"/>
-                <w:sz w:val="26"/>
-                <w:szCs w:val="26"/>
-                <w:lang w:val="en-US" w:eastAsia="zh-CN" w:bidi="ar"/>
-              </w:rPr>
-              <w:t>và</w:t>
-            </w:r>
-            <w:proofErr w:type="spellEnd"/>
-            <w:r>
-              <w:rPr>
-                <w:rFonts w:ascii="Times New Roman" w:eastAsia="SimSun" w:hAnsi="Times New Roman" w:cs="Times New Roman"/>
-                <w:sz w:val="26"/>
-                <w:szCs w:val="26"/>
-                <w:lang w:val="en-US" w:eastAsia="zh-CN" w:bidi="ar"/>
-              </w:rPr>
-              <w:t xml:space="preserve"> </w:t>
-            </w:r>
-            <w:proofErr w:type="spellStart"/>
-            <w:r>
-              <w:rPr>
-                <w:rFonts w:ascii="Times New Roman" w:eastAsia="SimSun" w:hAnsi="Times New Roman" w:cs="Times New Roman"/>
-                <w:sz w:val="26"/>
-                <w:szCs w:val="26"/>
-                <w:lang w:val="en-US" w:eastAsia="zh-CN" w:bidi="ar"/>
-              </w:rPr>
-              <w:t>đáng</w:t>
-            </w:r>
-            <w:proofErr w:type="spellEnd"/>
-            <w:r>
-              <w:rPr>
-                <w:rFonts w:ascii="Times New Roman" w:eastAsia="SimSun" w:hAnsi="Times New Roman" w:cs="Times New Roman"/>
-                <w:sz w:val="26"/>
-                <w:szCs w:val="26"/>
-                <w:lang w:val="en-US" w:eastAsia="zh-CN" w:bidi="ar"/>
-              </w:rPr>
-              <w:t xml:space="preserve"> tin </w:t>
-            </w:r>
-            <w:proofErr w:type="spellStart"/>
-            <w:r>
-              <w:rPr>
-                <w:rFonts w:ascii="Times New Roman" w:eastAsia="SimSun" w:hAnsi="Times New Roman" w:cs="Times New Roman"/>
-                <w:sz w:val="26"/>
-                <w:szCs w:val="26"/>
-                <w:lang w:val="en-US" w:eastAsia="zh-CN" w:bidi="ar"/>
-              </w:rPr>
-              <w:t>cậy</w:t>
-            </w:r>
-            <w:proofErr w:type="spellEnd"/>
+            <w:r>
+              <w:rPr>
+                <w:rFonts w:ascii="Times New Roman" w:eastAsia="Times New Roman" w:hAnsi="Times New Roman" w:cs="Times New Roman"/>
+                <w:sz w:val="26"/>
+                <w:szCs w:val="26"/>
+              </w:rPr>
+              <w:t xml:space="preserve">Là người thuê, tôi muốn muốn có tính năng trò chuyện </w:t>
+            </w:r>
+            <w:r>
+              <w:rPr>
+                <w:rFonts w:ascii="Times New Roman" w:eastAsia="Times New Roman" w:hAnsi="Times New Roman" w:cs="Times New Roman"/>
+                <w:sz w:val="26"/>
+                <w:szCs w:val="26"/>
+                <w:lang w:val="vi-VN"/>
+              </w:rPr>
+              <w:t xml:space="preserve"> </w:t>
+            </w:r>
+            <w:r>
+              <w:rPr>
+                <w:rFonts w:ascii="Times New Roman" w:eastAsia="Times New Roman" w:hAnsi="Times New Roman" w:cs="Times New Roman"/>
+                <w:sz w:val="26"/>
+                <w:szCs w:val="26"/>
+              </w:rPr>
+              <w:t>để trao đổi với chủ trọ nhằm dễ dàng tiến tới thỏa thuận hợp đồng giữa đôi bên, giúp việc thuê trọ diễn ra suôn sẻ hơn</w:t>
+            </w:r>
+            <w:r>
+              <w:rPr>
+                <w:rFonts w:ascii="Times New Roman" w:eastAsia="Times New Roman" w:hAnsi="Times New Roman" w:cs="Times New Roman"/>
+                <w:sz w:val="26"/>
+                <w:szCs w:val="26"/>
+                <w:lang w:val="en-US"/>
+              </w:rPr>
+              <w:t>.</w:t>
+            </w:r>
           </w:p>
         </w:tc>
         <w:tc>
@@ -3619,6 +3952,15 @@
               <w:t>lượng</w:t>
             </w:r>
             <w:proofErr w:type="spellEnd"/>
+            <w:r>
+              <w:rPr>
+                <w:rFonts w:ascii="Times New Roman" w:hAnsi="Times New Roman" w:cs="Times New Roman"/>
+                <w:sz w:val="26"/>
+                <w:szCs w:val="26"/>
+                <w:lang w:val="en-US"/>
+              </w:rPr>
+              <w:t>.</w:t>
+            </w:r>
           </w:p>
         </w:tc>
         <w:tc>
@@ -3707,6 +4049,7 @@
                 <w:rFonts w:ascii="Times New Roman" w:eastAsia="Times New Roman" w:hAnsi="Times New Roman" w:cs="Times New Roman"/>
                 <w:sz w:val="26"/>
                 <w:szCs w:val="26"/>
+                <w:lang w:val="en-US"/>
               </w:rPr>
             </w:pPr>
             <w:r>
@@ -3717,6 +4060,15 @@
                 <w:lang w:val="vi-VN"/>
               </w:rPr>
               <w:t>Là người thuê trọ, tôi muốn có tính năng lọc tìm những căn trọ phù hợp với nhu cầu của mình để tiết kiệm thời gian tìm kiếm</w:t>
+            </w:r>
+            <w:r>
+              <w:rPr>
+                <w:rFonts w:ascii="Times New Roman" w:eastAsia="Times New Roman" w:hAnsi="Times New Roman" w:cs="Times New Roman"/>
+                <w:sz w:val="26"/>
+                <w:szCs w:val="26"/>
+                <w:lang w:val="en-US"/>
+              </w:rPr>
+              <w:t>.</w:t>
             </w:r>
           </w:p>
         </w:tc>
@@ -3811,13 +4163,67 @@
             </w:pPr>
             <w:r>
               <w:rPr>
-                <w:rFonts w:ascii="Times New Roman" w:eastAsia="Times New Roman" w:hAnsi="Times New Roman" w:cs="Times New Roman"/>
-                <w:color w:val="FF0000"/>
-                <w:sz w:val="26"/>
-                <w:szCs w:val="26"/>
-                <w:lang w:val="vi-VN"/>
-              </w:rPr>
-              <w:t>Là người chủ trọ, tôi muốn có tính năng đăng tin cho thuê trọ để tìm kiếm kiếm người thuê trọ một cách nhanh chóng</w:t>
+                <w:rFonts w:ascii="Times New Roman" w:hAnsi="Times New Roman" w:cs="Times New Roman"/>
+                <w:sz w:val="26"/>
+                <w:szCs w:val="26"/>
+              </w:rPr>
+              <w:t xml:space="preserve">Là </w:t>
+            </w:r>
+            <w:proofErr w:type="spellStart"/>
+            <w:r>
+              <w:rPr>
+                <w:rFonts w:ascii="Times New Roman" w:hAnsi="Times New Roman" w:cs="Times New Roman"/>
+                <w:sz w:val="26"/>
+                <w:szCs w:val="26"/>
+                <w:lang w:val="en-US"/>
+              </w:rPr>
+              <w:t>người</w:t>
+            </w:r>
+            <w:proofErr w:type="spellEnd"/>
+            <w:r>
+              <w:rPr>
+                <w:rFonts w:ascii="Times New Roman" w:hAnsi="Times New Roman" w:cs="Times New Roman"/>
+                <w:sz w:val="26"/>
+                <w:szCs w:val="26"/>
+                <w:lang w:val="en-US"/>
+              </w:rPr>
+              <w:t xml:space="preserve"> </w:t>
+            </w:r>
+            <w:proofErr w:type="spellStart"/>
+            <w:r>
+              <w:rPr>
+                <w:rFonts w:ascii="Times New Roman" w:hAnsi="Times New Roman" w:cs="Times New Roman"/>
+                <w:sz w:val="26"/>
+                <w:szCs w:val="26"/>
+                <w:lang w:val="en-US"/>
+              </w:rPr>
+              <w:t>thuê</w:t>
+            </w:r>
+            <w:proofErr w:type="spellEnd"/>
+            <w:r>
+              <w:rPr>
+                <w:rFonts w:ascii="Times New Roman" w:hAnsi="Times New Roman" w:cs="Times New Roman"/>
+                <w:sz w:val="26"/>
+                <w:szCs w:val="26"/>
+              </w:rPr>
+              <w:t>, tôi muốn có tính năng lưu lại bài viết yêu thích để có thể xem lại và lựa chọn những căn trọ mình ưng ý nhất, đồng thời cũng có thể nhận th</w:t>
+            </w:r>
+            <w:r>
+              <w:rPr>
+                <w:rFonts w:ascii="Times New Roman" w:hAnsi="Times New Roman" w:cs="Times New Roman"/>
+                <w:sz w:val="26"/>
+                <w:szCs w:val="26"/>
+                <w:lang w:val="en-US"/>
+              </w:rPr>
+              <w:t>ô</w:t>
+            </w:r>
+            <w:r>
+              <w:rPr>
+                <w:rFonts w:ascii="Times New Roman" w:hAnsi="Times New Roman" w:cs="Times New Roman"/>
+                <w:sz w:val="26"/>
+                <w:szCs w:val="26"/>
+              </w:rPr>
+              <w:t>ng báo khi có thông tin mới nhất từ chủ cho thuê căn trọ.</w:t>
             </w:r>
           </w:p>
         </w:tc>
@@ -3907,17 +4313,53 @@
                 <w:rFonts w:ascii="Times New Roman" w:eastAsia="Times New Roman" w:hAnsi="Times New Roman" w:cs="Times New Roman"/>
                 <w:sz w:val="26"/>
                 <w:szCs w:val="26"/>
+                <w:lang w:val="en-US"/>
               </w:rPr>
             </w:pPr>
             <w:r>
               <w:rPr>
                 <w:rFonts w:ascii="Times New Roman" w:eastAsia="Times New Roman" w:hAnsi="Times New Roman" w:cs="Times New Roman"/>
-                <w:color w:val="FF0000"/>
                 <w:sz w:val="26"/>
                 <w:szCs w:val="26"/>
                 <w:lang w:val="vi-VN"/>
               </w:rPr>
-              <w:t>Là người quản trị web, tôi muốn tiếp thị trang web của mình đến với cộng đồng sinh viên và chủ nhà trọ thông qua mạng xã hội để tăng số lượng người biết đến web, tăng số lượng người xem và truy cập từ đó web sẽ có thêm nhiều người biết đến trang web là nơi tin cậy để đi tìm thuê phòng trọ.</w:t>
+              <w:t xml:space="preserve">Là </w:t>
+            </w:r>
+            <w:r>
+              <w:rPr>
+                <w:rFonts w:ascii="Times New Roman" w:eastAsia="Times New Roman" w:hAnsi="Times New Roman" w:cs="Times New Roman"/>
+                <w:sz w:val="26"/>
+                <w:szCs w:val="26"/>
+                <w:lang w:val="vi-VN"/>
+              </w:rPr>
+              <w:t>chủ trọ</w:t>
+            </w:r>
+            <w:r>
+              <w:rPr>
+                <w:rFonts w:ascii="Times New Roman" w:eastAsia="Times New Roman" w:hAnsi="Times New Roman" w:cs="Times New Roman"/>
+                <w:sz w:val="26"/>
+                <w:szCs w:val="26"/>
+                <w:lang w:val="vi-VN"/>
+              </w:rPr>
+              <w:t xml:space="preserve">, tôi muốn </w:t>
+            </w:r>
+            <w:r>
+              <w:rPr>
+                <w:rFonts w:ascii="Times New Roman" w:eastAsia="Times New Roman" w:hAnsi="Times New Roman" w:cs="Times New Roman"/>
+                <w:sz w:val="26"/>
+                <w:szCs w:val="26"/>
+                <w:lang w:val="vi-VN"/>
+              </w:rPr>
+              <w:t>có tính năng báo cáo với quản trị viên những bài đánh giá ác ý, không đúng sự thật</w:t>
+            </w:r>
+            <w:r>
+              <w:rPr>
+                <w:rFonts w:ascii="Times New Roman" w:eastAsia="Times New Roman" w:hAnsi="Times New Roman" w:cs="Times New Roman"/>
+                <w:sz w:val="26"/>
+                <w:szCs w:val="26"/>
+                <w:lang w:val="en-US"/>
+              </w:rPr>
+              <w:t>.</w:t>
             </w:r>
           </w:p>
         </w:tc>
@@ -4011,67 +4453,12 @@
             </w:pPr>
             <w:r>
               <w:rPr>
-                <w:rFonts w:ascii="Times New Roman" w:hAnsi="Times New Roman" w:cs="Times New Roman"/>
-                <w:sz w:val="26"/>
-                <w:szCs w:val="26"/>
-              </w:rPr>
-              <w:t xml:space="preserve">Là </w:t>
-            </w:r>
-            <w:proofErr w:type="spellStart"/>
-            <w:r>
-              <w:rPr>
-                <w:rFonts w:ascii="Times New Roman" w:hAnsi="Times New Roman" w:cs="Times New Roman"/>
-                <w:sz w:val="26"/>
-                <w:szCs w:val="26"/>
-                <w:lang w:val="en-US"/>
-              </w:rPr>
-              <w:t>người</w:t>
-            </w:r>
-            <w:proofErr w:type="spellEnd"/>
-            <w:r>
-              <w:rPr>
-                <w:rFonts w:ascii="Times New Roman" w:hAnsi="Times New Roman" w:cs="Times New Roman"/>
-                <w:sz w:val="26"/>
-                <w:szCs w:val="26"/>
-                <w:lang w:val="en-US"/>
-              </w:rPr>
-              <w:t xml:space="preserve"> </w:t>
-            </w:r>
-            <w:proofErr w:type="spellStart"/>
-            <w:r>
-              <w:rPr>
-                <w:rFonts w:ascii="Times New Roman" w:hAnsi="Times New Roman" w:cs="Times New Roman"/>
-                <w:sz w:val="26"/>
-                <w:szCs w:val="26"/>
-                <w:lang w:val="en-US"/>
-              </w:rPr>
-              <w:t>thuê</w:t>
-            </w:r>
-            <w:proofErr w:type="spellEnd"/>
-            <w:r>
-              <w:rPr>
-                <w:rFonts w:ascii="Times New Roman" w:hAnsi="Times New Roman" w:cs="Times New Roman"/>
-                <w:sz w:val="26"/>
-                <w:szCs w:val="26"/>
-              </w:rPr>
-              <w:t>, tôi muốn có tính năng lưu lại bài viết yêu thích để có thể xem lại và lựa chọn những căn trọ mình ưng ý nhất, đồng thời cũng có thể nhận th</w:t>
-            </w:r>
-            <w:r>
-              <w:rPr>
-                <w:rFonts w:ascii="Times New Roman" w:hAnsi="Times New Roman" w:cs="Times New Roman"/>
-                <w:sz w:val="26"/>
-                <w:szCs w:val="26"/>
-                <w:lang w:val="en-US"/>
-              </w:rPr>
-              <w:t>ô</w:t>
-            </w:r>
-            <w:r>
-              <w:rPr>
-                <w:rFonts w:ascii="Times New Roman" w:hAnsi="Times New Roman" w:cs="Times New Roman"/>
-                <w:sz w:val="26"/>
-                <w:szCs w:val="26"/>
-              </w:rPr>
-              <w:t>ng báo khi có thông tin mới nhất từ chủ cho thuê căn trọ.</w:t>
+                <w:rFonts w:ascii="Times New Roman" w:eastAsia="Times New Roman" w:hAnsi="Times New Roman" w:cs="Times New Roman"/>
+                <w:sz w:val="26"/>
+                <w:szCs w:val="26"/>
+                <w:lang w:val="vi-VN"/>
+              </w:rPr>
+              <w:t>Là người dùng, tôi muốn trang web liên tục có những cập nhật và phát triển dựa trên phản hồi của người dùng để từ đó giúp cho trang web ngày một hoàn thiện cũng như tăng tính tương tác hơn giữa người sử dụng và bộ phận CSKH.</w:t>
             </w:r>
           </w:p>
         </w:tc>

</xml_diff>

<commit_message>
Dang Hieu - fix hoan chinh
</commit_message>
<xml_diff>
--- a/NV2/BTTH2-Nhom 64CNTT3_8.docx
+++ b/NV2/BTTH2-Nhom 64CNTT3_8.docx
@@ -872,8 +872,8 @@
         <w:ind w:left="360"/>
         <w:rPr>
           <w:rFonts w:ascii="Times New Roman" w:eastAsia="Times New Roman" w:hAnsi="Times New Roman" w:cs="Times New Roman"/>
-          <w:sz w:val="26"/>
-          <w:szCs w:val="26"/>
+          <w:sz w:val="30"/>
+          <w:szCs w:val="30"/>
         </w:rPr>
       </w:pPr>
       <w:r>
@@ -921,10 +921,22 @@
           <w:rFonts w:ascii="Times New Roman" w:eastAsia="Times New Roman" w:hAnsi="Times New Roman" w:cs="Times New Roman"/>
           <w:b/>
           <w:i/>
-          <w:sz w:val="26"/>
-          <w:szCs w:val="26"/>
-        </w:rPr>
-      </w:pPr>
+          <w:sz w:val="32"/>
+          <w:szCs w:val="32"/>
+          <w:lang w:val="en-US"/>
+        </w:rPr>
+      </w:pPr>
+      <w:r>
+        <w:rPr>
+          <w:rFonts w:ascii="Times New Roman" w:eastAsia="Times New Roman" w:hAnsi="Times New Roman" w:cs="Times New Roman"/>
+          <w:b/>
+          <w:i/>
+          <w:sz w:val="32"/>
+          <w:szCs w:val="32"/>
+          <w:lang w:val="en-US"/>
+        </w:rPr>
+        <w:t>Nguyễn Thị Thu Hương</w:t>
+      </w:r>
     </w:p>
     <w:p>
       <w:pPr>
@@ -1677,181 +1689,199 @@
                 <w:sz w:val="26"/>
                 <w:szCs w:val="26"/>
               </w:rPr>
-              <w:t xml:space="preserve">Là người quản trị web, tôi muốn </w:t>
-            </w:r>
-            <w:proofErr w:type="spellStart"/>
-            <w:r>
-              <w:rPr>
-                <w:rFonts w:ascii="Times New Roman" w:eastAsia="Times New Roman" w:hAnsi="Times New Roman" w:cs="Times New Roman"/>
-                <w:sz w:val="26"/>
-                <w:szCs w:val="26"/>
-                <w:lang w:val="en-US"/>
-              </w:rPr>
-              <w:t>có</w:t>
-            </w:r>
-            <w:proofErr w:type="spellEnd"/>
-            <w:r>
-              <w:rPr>
-                <w:rFonts w:ascii="Times New Roman" w:eastAsia="Times New Roman" w:hAnsi="Times New Roman" w:cs="Times New Roman"/>
-                <w:sz w:val="26"/>
-                <w:szCs w:val="26"/>
-                <w:lang w:val="en-US"/>
-              </w:rPr>
-              <w:t xml:space="preserve"> </w:t>
-            </w:r>
-            <w:proofErr w:type="spellStart"/>
-            <w:r>
-              <w:rPr>
-                <w:rFonts w:ascii="Times New Roman" w:eastAsia="Times New Roman" w:hAnsi="Times New Roman" w:cs="Times New Roman"/>
-                <w:sz w:val="26"/>
-                <w:szCs w:val="26"/>
-                <w:lang w:val="en-US"/>
-              </w:rPr>
-              <w:t>chức</w:t>
-            </w:r>
-            <w:proofErr w:type="spellEnd"/>
-            <w:r>
-              <w:rPr>
-                <w:rFonts w:ascii="Times New Roman" w:eastAsia="Times New Roman" w:hAnsi="Times New Roman" w:cs="Times New Roman"/>
-                <w:sz w:val="26"/>
-                <w:szCs w:val="26"/>
-                <w:lang w:val="en-US"/>
-              </w:rPr>
-              <w:t xml:space="preserve"> </w:t>
-            </w:r>
-            <w:proofErr w:type="spellStart"/>
-            <w:r>
-              <w:rPr>
-                <w:rFonts w:ascii="Times New Roman" w:eastAsia="Times New Roman" w:hAnsi="Times New Roman" w:cs="Times New Roman"/>
-                <w:sz w:val="26"/>
-                <w:szCs w:val="26"/>
-                <w:lang w:val="en-US"/>
-              </w:rPr>
-              <w:t>năng</w:t>
-            </w:r>
-            <w:proofErr w:type="spellEnd"/>
-            <w:r>
-              <w:rPr>
-                <w:rFonts w:ascii="Times New Roman" w:eastAsia="Times New Roman" w:hAnsi="Times New Roman" w:cs="Times New Roman"/>
-                <w:sz w:val="26"/>
-                <w:szCs w:val="26"/>
-                <w:lang w:val="en-US"/>
-              </w:rPr>
-              <w:t xml:space="preserve"> </w:t>
-            </w:r>
-            <w:r>
-              <w:rPr>
-                <w:rFonts w:ascii="Times New Roman" w:eastAsia="Times New Roman" w:hAnsi="Times New Roman" w:cs="Times New Roman"/>
-                <w:sz w:val="26"/>
-                <w:szCs w:val="26"/>
-              </w:rPr>
-              <w:t>xác thực và kiểm duyệt về thông tin</w:t>
-            </w:r>
-            <w:r>
-              <w:rPr>
-                <w:rFonts w:ascii="Times New Roman" w:eastAsia="Times New Roman" w:hAnsi="Times New Roman" w:cs="Times New Roman"/>
-                <w:sz w:val="26"/>
-                <w:szCs w:val="26"/>
-                <w:lang w:val="en-US"/>
-              </w:rPr>
-              <w:t xml:space="preserve"> </w:t>
-            </w:r>
-            <w:proofErr w:type="spellStart"/>
-            <w:r>
-              <w:rPr>
-                <w:rFonts w:ascii="Times New Roman" w:eastAsia="Times New Roman" w:hAnsi="Times New Roman" w:cs="Times New Roman"/>
-                <w:sz w:val="26"/>
-                <w:szCs w:val="26"/>
-                <w:lang w:val="en-US"/>
-              </w:rPr>
-              <w:t>đăng</w:t>
-            </w:r>
-            <w:proofErr w:type="spellEnd"/>
-            <w:r>
-              <w:rPr>
-                <w:rFonts w:ascii="Times New Roman" w:eastAsia="Times New Roman" w:hAnsi="Times New Roman" w:cs="Times New Roman"/>
-                <w:sz w:val="26"/>
-                <w:szCs w:val="26"/>
-                <w:lang w:val="en-US"/>
-              </w:rPr>
-              <w:t xml:space="preserve"> </w:t>
-            </w:r>
-            <w:proofErr w:type="spellStart"/>
-            <w:r>
-              <w:rPr>
-                <w:rFonts w:ascii="Times New Roman" w:eastAsia="Times New Roman" w:hAnsi="Times New Roman" w:cs="Times New Roman"/>
-                <w:sz w:val="26"/>
-                <w:szCs w:val="26"/>
-                <w:lang w:val="en-US"/>
-              </w:rPr>
-              <w:t>ký</w:t>
-            </w:r>
-            <w:proofErr w:type="spellEnd"/>
-            <w:r>
-              <w:rPr>
-                <w:rFonts w:ascii="Times New Roman" w:eastAsia="Times New Roman" w:hAnsi="Times New Roman" w:cs="Times New Roman"/>
-                <w:sz w:val="26"/>
-                <w:szCs w:val="26"/>
-                <w:lang w:val="en-US"/>
-              </w:rPr>
-              <w:t xml:space="preserve"> </w:t>
-            </w:r>
-            <w:proofErr w:type="spellStart"/>
-            <w:r>
-              <w:rPr>
-                <w:rFonts w:ascii="Times New Roman" w:eastAsia="Times New Roman" w:hAnsi="Times New Roman" w:cs="Times New Roman"/>
-                <w:sz w:val="26"/>
-                <w:szCs w:val="26"/>
-                <w:lang w:val="en-US"/>
-              </w:rPr>
-              <w:t>của</w:t>
-            </w:r>
-            <w:proofErr w:type="spellEnd"/>
-            <w:r>
-              <w:rPr>
-                <w:rFonts w:ascii="Times New Roman" w:eastAsia="Times New Roman" w:hAnsi="Times New Roman" w:cs="Times New Roman"/>
-                <w:sz w:val="26"/>
-                <w:szCs w:val="26"/>
-                <w:lang w:val="en-US"/>
-              </w:rPr>
-              <w:t xml:space="preserve"> </w:t>
-            </w:r>
-            <w:r>
-              <w:rPr>
-                <w:rFonts w:ascii="Times New Roman" w:eastAsia="Times New Roman" w:hAnsi="Times New Roman" w:cs="Times New Roman"/>
-                <w:sz w:val="26"/>
-                <w:szCs w:val="26"/>
-              </w:rPr>
-              <w:t xml:space="preserve">chủ trọ và người thuê </w:t>
-            </w:r>
-            <w:r>
-              <w:rPr>
-                <w:rFonts w:ascii="Times New Roman" w:eastAsia="Times New Roman" w:hAnsi="Times New Roman" w:cs="Times New Roman"/>
-                <w:sz w:val="26"/>
-                <w:szCs w:val="26"/>
-                <w:lang w:val="vi-VN"/>
-              </w:rPr>
-              <w:t xml:space="preserve">để </w:t>
-            </w:r>
-            <w:proofErr w:type="spellStart"/>
-            <w:r>
-              <w:rPr>
-                <w:rFonts w:ascii="Times New Roman" w:eastAsia="Times New Roman" w:hAnsi="Times New Roman" w:cs="Times New Roman"/>
-                <w:sz w:val="26"/>
-                <w:szCs w:val="26"/>
-                <w:lang w:val="en-US"/>
-              </w:rPr>
-              <w:t>tránh</w:t>
-            </w:r>
-            <w:proofErr w:type="spellEnd"/>
-            <w:r>
-              <w:rPr>
-                <w:rFonts w:ascii="Times New Roman" w:eastAsia="Times New Roman" w:hAnsi="Times New Roman" w:cs="Times New Roman"/>
-                <w:sz w:val="26"/>
-                <w:szCs w:val="26"/>
-                <w:lang w:val="vi-VN"/>
-              </w:rPr>
-              <w:t xml:space="preserve"> các trường hợp mạo danh, lừa đảo</w:t>
+              <w:t xml:space="preserve">Là </w:t>
+            </w:r>
+            <w:proofErr w:type="spellStart"/>
+            <w:r>
+              <w:rPr>
+                <w:rFonts w:ascii="Times New Roman" w:eastAsia="Times New Roman" w:hAnsi="Times New Roman" w:cs="Times New Roman"/>
+                <w:sz w:val="26"/>
+                <w:szCs w:val="26"/>
+                <w:lang w:val="en-US"/>
+              </w:rPr>
+              <w:t>người</w:t>
+            </w:r>
+            <w:proofErr w:type="spellEnd"/>
+            <w:r>
+              <w:rPr>
+                <w:rFonts w:ascii="Times New Roman" w:eastAsia="Times New Roman" w:hAnsi="Times New Roman" w:cs="Times New Roman"/>
+                <w:sz w:val="26"/>
+                <w:szCs w:val="26"/>
+                <w:lang w:val="en-US"/>
+              </w:rPr>
+              <w:t xml:space="preserve"> </w:t>
+            </w:r>
+            <w:proofErr w:type="spellStart"/>
+            <w:r>
+              <w:rPr>
+                <w:rFonts w:ascii="Times New Roman" w:eastAsia="Times New Roman" w:hAnsi="Times New Roman" w:cs="Times New Roman"/>
+                <w:sz w:val="26"/>
+                <w:szCs w:val="26"/>
+                <w:lang w:val="en-US"/>
+              </w:rPr>
+              <w:t>cho</w:t>
+            </w:r>
+            <w:proofErr w:type="spellEnd"/>
+            <w:r>
+              <w:rPr>
+                <w:rFonts w:ascii="Times New Roman" w:eastAsia="Times New Roman" w:hAnsi="Times New Roman" w:cs="Times New Roman"/>
+                <w:sz w:val="26"/>
+                <w:szCs w:val="26"/>
+                <w:lang w:val="en-US"/>
+              </w:rPr>
+              <w:t xml:space="preserve"> </w:t>
+            </w:r>
+            <w:proofErr w:type="spellStart"/>
+            <w:r>
+              <w:rPr>
+                <w:rFonts w:ascii="Times New Roman" w:eastAsia="Times New Roman" w:hAnsi="Times New Roman" w:cs="Times New Roman"/>
+                <w:sz w:val="26"/>
+                <w:szCs w:val="26"/>
+                <w:lang w:val="en-US"/>
+              </w:rPr>
+              <w:t>thuê</w:t>
+            </w:r>
+            <w:proofErr w:type="spellEnd"/>
+            <w:r>
+              <w:rPr>
+                <w:rFonts w:ascii="Times New Roman" w:eastAsia="Times New Roman" w:hAnsi="Times New Roman" w:cs="Times New Roman"/>
+                <w:sz w:val="26"/>
+                <w:szCs w:val="26"/>
+                <w:lang w:val="en-US"/>
+              </w:rPr>
+              <w:t xml:space="preserve"> </w:t>
+            </w:r>
+            <w:proofErr w:type="spellStart"/>
+            <w:r>
+              <w:rPr>
+                <w:rFonts w:ascii="Times New Roman" w:eastAsia="Times New Roman" w:hAnsi="Times New Roman" w:cs="Times New Roman"/>
+                <w:sz w:val="26"/>
+                <w:szCs w:val="26"/>
+                <w:lang w:val="en-US"/>
+              </w:rPr>
+              <w:t>trọ</w:t>
+            </w:r>
+            <w:proofErr w:type="spellEnd"/>
+            <w:r>
+              <w:rPr>
+                <w:rFonts w:ascii="Times New Roman" w:eastAsia="Times New Roman" w:hAnsi="Times New Roman" w:cs="Times New Roman"/>
+                <w:sz w:val="26"/>
+                <w:szCs w:val="26"/>
+              </w:rPr>
+              <w:t xml:space="preserve">, tôi muốn muốn có chức năng đăng bài và sửa bài để có thể đăng thông tin, hình ảnh </w:t>
+            </w:r>
+            <w:r>
+              <w:rPr>
+                <w:rFonts w:ascii="Times New Roman" w:eastAsia="Times New Roman" w:hAnsi="Times New Roman" w:cs="Times New Roman"/>
+                <w:sz w:val="26"/>
+                <w:szCs w:val="26"/>
+                <w:lang w:val="en-US"/>
+              </w:rPr>
+              <w:t xml:space="preserve">chi </w:t>
+            </w:r>
+            <w:proofErr w:type="spellStart"/>
+            <w:r>
+              <w:rPr>
+                <w:rFonts w:ascii="Times New Roman" w:eastAsia="Times New Roman" w:hAnsi="Times New Roman" w:cs="Times New Roman"/>
+                <w:sz w:val="26"/>
+                <w:szCs w:val="26"/>
+                <w:lang w:val="en-US"/>
+              </w:rPr>
+              <w:t>tiết</w:t>
+            </w:r>
+            <w:proofErr w:type="spellEnd"/>
+            <w:r>
+              <w:rPr>
+                <w:rFonts w:ascii="Times New Roman" w:eastAsia="Times New Roman" w:hAnsi="Times New Roman" w:cs="Times New Roman"/>
+                <w:sz w:val="26"/>
+                <w:szCs w:val="26"/>
+                <w:lang w:val="en-US"/>
+              </w:rPr>
+              <w:t xml:space="preserve"> </w:t>
+            </w:r>
+            <w:r>
+              <w:rPr>
+                <w:rFonts w:ascii="Times New Roman" w:eastAsia="Times New Roman" w:hAnsi="Times New Roman" w:cs="Times New Roman"/>
+                <w:sz w:val="26"/>
+                <w:szCs w:val="26"/>
+              </w:rPr>
+              <w:t>về</w:t>
+            </w:r>
+            <w:r>
+              <w:rPr>
+                <w:rFonts w:ascii="Times New Roman" w:eastAsia="Times New Roman" w:hAnsi="Times New Roman" w:cs="Times New Roman"/>
+                <w:sz w:val="26"/>
+                <w:szCs w:val="26"/>
+                <w:lang w:val="en-US"/>
+              </w:rPr>
+              <w:t xml:space="preserve"> </w:t>
+            </w:r>
+            <w:proofErr w:type="spellStart"/>
+            <w:r>
+              <w:rPr>
+                <w:rFonts w:ascii="Times New Roman" w:eastAsia="Times New Roman" w:hAnsi="Times New Roman" w:cs="Times New Roman"/>
+                <w:sz w:val="26"/>
+                <w:szCs w:val="26"/>
+                <w:lang w:val="en-US"/>
+              </w:rPr>
+              <w:t>các</w:t>
+            </w:r>
+            <w:proofErr w:type="spellEnd"/>
+            <w:r>
+              <w:rPr>
+                <w:rFonts w:ascii="Times New Roman" w:eastAsia="Times New Roman" w:hAnsi="Times New Roman" w:cs="Times New Roman"/>
+                <w:sz w:val="26"/>
+                <w:szCs w:val="26"/>
+              </w:rPr>
+              <w:t xml:space="preserve"> phòng trọ</w:t>
+            </w:r>
+            <w:r>
+              <w:rPr>
+                <w:rFonts w:ascii="Times New Roman" w:eastAsia="Times New Roman" w:hAnsi="Times New Roman" w:cs="Times New Roman"/>
+                <w:sz w:val="26"/>
+                <w:szCs w:val="26"/>
+                <w:lang w:val="en-US"/>
+              </w:rPr>
+              <w:t xml:space="preserve"> </w:t>
+            </w:r>
+            <w:proofErr w:type="spellStart"/>
+            <w:r>
+              <w:rPr>
+                <w:rFonts w:ascii="Times New Roman" w:eastAsia="Times New Roman" w:hAnsi="Times New Roman" w:cs="Times New Roman"/>
+                <w:sz w:val="26"/>
+                <w:szCs w:val="26"/>
+                <w:lang w:val="en-US"/>
+              </w:rPr>
+              <w:t>cho</w:t>
+            </w:r>
+            <w:proofErr w:type="spellEnd"/>
+            <w:r>
+              <w:rPr>
+                <w:rFonts w:ascii="Times New Roman" w:eastAsia="Times New Roman" w:hAnsi="Times New Roman" w:cs="Times New Roman"/>
+                <w:sz w:val="26"/>
+                <w:szCs w:val="26"/>
+                <w:lang w:val="en-US"/>
+              </w:rPr>
+              <w:t xml:space="preserve"> </w:t>
+            </w:r>
+            <w:proofErr w:type="spellStart"/>
+            <w:r>
+              <w:rPr>
+                <w:rFonts w:ascii="Times New Roman" w:eastAsia="Times New Roman" w:hAnsi="Times New Roman" w:cs="Times New Roman"/>
+                <w:sz w:val="26"/>
+                <w:szCs w:val="26"/>
+                <w:lang w:val="en-US"/>
+              </w:rPr>
+              <w:t>thuê</w:t>
+            </w:r>
+            <w:proofErr w:type="spellEnd"/>
+            <w:r>
+              <w:rPr>
+                <w:rFonts w:ascii="Times New Roman" w:eastAsia="Times New Roman" w:hAnsi="Times New Roman" w:cs="Times New Roman"/>
+                <w:sz w:val="26"/>
+                <w:szCs w:val="26"/>
+              </w:rPr>
+              <w:t xml:space="preserve"> của mình</w:t>
             </w:r>
             <w:r>
               <w:rPr>
@@ -1957,199 +1987,181 @@
                 <w:sz w:val="26"/>
                 <w:szCs w:val="26"/>
               </w:rPr>
-              <w:t xml:space="preserve">Là </w:t>
-            </w:r>
-            <w:proofErr w:type="spellStart"/>
-            <w:r>
-              <w:rPr>
-                <w:rFonts w:ascii="Times New Roman" w:eastAsia="Times New Roman" w:hAnsi="Times New Roman" w:cs="Times New Roman"/>
-                <w:sz w:val="26"/>
-                <w:szCs w:val="26"/>
-                <w:lang w:val="en-US"/>
-              </w:rPr>
-              <w:t>người</w:t>
-            </w:r>
-            <w:proofErr w:type="spellEnd"/>
-            <w:r>
-              <w:rPr>
-                <w:rFonts w:ascii="Times New Roman" w:eastAsia="Times New Roman" w:hAnsi="Times New Roman" w:cs="Times New Roman"/>
-                <w:sz w:val="26"/>
-                <w:szCs w:val="26"/>
-                <w:lang w:val="en-US"/>
-              </w:rPr>
-              <w:t xml:space="preserve"> </w:t>
-            </w:r>
-            <w:proofErr w:type="spellStart"/>
-            <w:r>
-              <w:rPr>
-                <w:rFonts w:ascii="Times New Roman" w:eastAsia="Times New Roman" w:hAnsi="Times New Roman" w:cs="Times New Roman"/>
-                <w:sz w:val="26"/>
-                <w:szCs w:val="26"/>
-                <w:lang w:val="en-US"/>
-              </w:rPr>
-              <w:t>cho</w:t>
-            </w:r>
-            <w:proofErr w:type="spellEnd"/>
-            <w:r>
-              <w:rPr>
-                <w:rFonts w:ascii="Times New Roman" w:eastAsia="Times New Roman" w:hAnsi="Times New Roman" w:cs="Times New Roman"/>
-                <w:sz w:val="26"/>
-                <w:szCs w:val="26"/>
-                <w:lang w:val="en-US"/>
-              </w:rPr>
-              <w:t xml:space="preserve"> </w:t>
-            </w:r>
-            <w:proofErr w:type="spellStart"/>
-            <w:r>
-              <w:rPr>
-                <w:rFonts w:ascii="Times New Roman" w:eastAsia="Times New Roman" w:hAnsi="Times New Roman" w:cs="Times New Roman"/>
-                <w:sz w:val="26"/>
-                <w:szCs w:val="26"/>
-                <w:lang w:val="en-US"/>
-              </w:rPr>
-              <w:t>thuê</w:t>
-            </w:r>
-            <w:proofErr w:type="spellEnd"/>
-            <w:r>
-              <w:rPr>
-                <w:rFonts w:ascii="Times New Roman" w:eastAsia="Times New Roman" w:hAnsi="Times New Roman" w:cs="Times New Roman"/>
-                <w:sz w:val="26"/>
-                <w:szCs w:val="26"/>
-                <w:lang w:val="en-US"/>
-              </w:rPr>
-              <w:t xml:space="preserve"> </w:t>
-            </w:r>
-            <w:proofErr w:type="spellStart"/>
-            <w:r>
-              <w:rPr>
-                <w:rFonts w:ascii="Times New Roman" w:eastAsia="Times New Roman" w:hAnsi="Times New Roman" w:cs="Times New Roman"/>
-                <w:sz w:val="26"/>
-                <w:szCs w:val="26"/>
-                <w:lang w:val="en-US"/>
-              </w:rPr>
-              <w:t>trọ</w:t>
-            </w:r>
-            <w:proofErr w:type="spellEnd"/>
-            <w:r>
-              <w:rPr>
-                <w:rFonts w:ascii="Times New Roman" w:eastAsia="Times New Roman" w:hAnsi="Times New Roman" w:cs="Times New Roman"/>
-                <w:sz w:val="26"/>
-                <w:szCs w:val="26"/>
-              </w:rPr>
-              <w:t xml:space="preserve">, tôi muốn muốn có chức năng đăng bài và sửa bài để có thể đăng thông tin, hình ảnh </w:t>
-            </w:r>
-            <w:r>
-              <w:rPr>
-                <w:rFonts w:ascii="Times New Roman" w:eastAsia="Times New Roman" w:hAnsi="Times New Roman" w:cs="Times New Roman"/>
-                <w:sz w:val="26"/>
-                <w:szCs w:val="26"/>
-                <w:lang w:val="en-US"/>
-              </w:rPr>
-              <w:t xml:space="preserve">chi </w:t>
-            </w:r>
-            <w:proofErr w:type="spellStart"/>
-            <w:r>
-              <w:rPr>
-                <w:rFonts w:ascii="Times New Roman" w:eastAsia="Times New Roman" w:hAnsi="Times New Roman" w:cs="Times New Roman"/>
-                <w:sz w:val="26"/>
-                <w:szCs w:val="26"/>
-                <w:lang w:val="en-US"/>
-              </w:rPr>
-              <w:t>tiết</w:t>
-            </w:r>
-            <w:proofErr w:type="spellEnd"/>
-            <w:r>
-              <w:rPr>
-                <w:rFonts w:ascii="Times New Roman" w:eastAsia="Times New Roman" w:hAnsi="Times New Roman" w:cs="Times New Roman"/>
-                <w:sz w:val="26"/>
-                <w:szCs w:val="26"/>
-                <w:lang w:val="en-US"/>
-              </w:rPr>
-              <w:t xml:space="preserve"> </w:t>
-            </w:r>
-            <w:r>
-              <w:rPr>
-                <w:rFonts w:ascii="Times New Roman" w:eastAsia="Times New Roman" w:hAnsi="Times New Roman" w:cs="Times New Roman"/>
-                <w:sz w:val="26"/>
-                <w:szCs w:val="26"/>
-              </w:rPr>
-              <w:t>về</w:t>
-            </w:r>
-            <w:r>
-              <w:rPr>
-                <w:rFonts w:ascii="Times New Roman" w:eastAsia="Times New Roman" w:hAnsi="Times New Roman" w:cs="Times New Roman"/>
-                <w:sz w:val="26"/>
-                <w:szCs w:val="26"/>
-                <w:lang w:val="en-US"/>
-              </w:rPr>
-              <w:t xml:space="preserve"> </w:t>
-            </w:r>
-            <w:proofErr w:type="spellStart"/>
-            <w:r>
-              <w:rPr>
-                <w:rFonts w:ascii="Times New Roman" w:eastAsia="Times New Roman" w:hAnsi="Times New Roman" w:cs="Times New Roman"/>
-                <w:sz w:val="26"/>
-                <w:szCs w:val="26"/>
-                <w:lang w:val="en-US"/>
-              </w:rPr>
-              <w:t>các</w:t>
-            </w:r>
-            <w:proofErr w:type="spellEnd"/>
-            <w:r>
-              <w:rPr>
-                <w:rFonts w:ascii="Times New Roman" w:eastAsia="Times New Roman" w:hAnsi="Times New Roman" w:cs="Times New Roman"/>
-                <w:sz w:val="26"/>
-                <w:szCs w:val="26"/>
-              </w:rPr>
-              <w:t xml:space="preserve"> phòng trọ</w:t>
-            </w:r>
-            <w:r>
-              <w:rPr>
-                <w:rFonts w:ascii="Times New Roman" w:eastAsia="Times New Roman" w:hAnsi="Times New Roman" w:cs="Times New Roman"/>
-                <w:sz w:val="26"/>
-                <w:szCs w:val="26"/>
-                <w:lang w:val="en-US"/>
-              </w:rPr>
-              <w:t xml:space="preserve"> </w:t>
-            </w:r>
-            <w:proofErr w:type="spellStart"/>
-            <w:r>
-              <w:rPr>
-                <w:rFonts w:ascii="Times New Roman" w:eastAsia="Times New Roman" w:hAnsi="Times New Roman" w:cs="Times New Roman"/>
-                <w:sz w:val="26"/>
-                <w:szCs w:val="26"/>
-                <w:lang w:val="en-US"/>
-              </w:rPr>
-              <w:t>cho</w:t>
-            </w:r>
-            <w:proofErr w:type="spellEnd"/>
-            <w:r>
-              <w:rPr>
-                <w:rFonts w:ascii="Times New Roman" w:eastAsia="Times New Roman" w:hAnsi="Times New Roman" w:cs="Times New Roman"/>
-                <w:sz w:val="26"/>
-                <w:szCs w:val="26"/>
-                <w:lang w:val="en-US"/>
-              </w:rPr>
-              <w:t xml:space="preserve"> </w:t>
-            </w:r>
-            <w:proofErr w:type="spellStart"/>
-            <w:r>
-              <w:rPr>
-                <w:rFonts w:ascii="Times New Roman" w:eastAsia="Times New Roman" w:hAnsi="Times New Roman" w:cs="Times New Roman"/>
-                <w:sz w:val="26"/>
-                <w:szCs w:val="26"/>
-                <w:lang w:val="en-US"/>
-              </w:rPr>
-              <w:t>thuê</w:t>
-            </w:r>
-            <w:proofErr w:type="spellEnd"/>
-            <w:r>
-              <w:rPr>
-                <w:rFonts w:ascii="Times New Roman" w:eastAsia="Times New Roman" w:hAnsi="Times New Roman" w:cs="Times New Roman"/>
-                <w:sz w:val="26"/>
-                <w:szCs w:val="26"/>
-              </w:rPr>
-              <w:t xml:space="preserve"> của mình</w:t>
+              <w:t xml:space="preserve">Là người quản trị web, tôi muốn </w:t>
+            </w:r>
+            <w:proofErr w:type="spellStart"/>
+            <w:r>
+              <w:rPr>
+                <w:rFonts w:ascii="Times New Roman" w:eastAsia="Times New Roman" w:hAnsi="Times New Roman" w:cs="Times New Roman"/>
+                <w:sz w:val="26"/>
+                <w:szCs w:val="26"/>
+                <w:lang w:val="en-US"/>
+              </w:rPr>
+              <w:t>có</w:t>
+            </w:r>
+            <w:proofErr w:type="spellEnd"/>
+            <w:r>
+              <w:rPr>
+                <w:rFonts w:ascii="Times New Roman" w:eastAsia="Times New Roman" w:hAnsi="Times New Roman" w:cs="Times New Roman"/>
+                <w:sz w:val="26"/>
+                <w:szCs w:val="26"/>
+                <w:lang w:val="en-US"/>
+              </w:rPr>
+              <w:t xml:space="preserve"> </w:t>
+            </w:r>
+            <w:proofErr w:type="spellStart"/>
+            <w:r>
+              <w:rPr>
+                <w:rFonts w:ascii="Times New Roman" w:eastAsia="Times New Roman" w:hAnsi="Times New Roman" w:cs="Times New Roman"/>
+                <w:sz w:val="26"/>
+                <w:szCs w:val="26"/>
+                <w:lang w:val="en-US"/>
+              </w:rPr>
+              <w:t>chức</w:t>
+            </w:r>
+            <w:proofErr w:type="spellEnd"/>
+            <w:r>
+              <w:rPr>
+                <w:rFonts w:ascii="Times New Roman" w:eastAsia="Times New Roman" w:hAnsi="Times New Roman" w:cs="Times New Roman"/>
+                <w:sz w:val="26"/>
+                <w:szCs w:val="26"/>
+                <w:lang w:val="en-US"/>
+              </w:rPr>
+              <w:t xml:space="preserve"> </w:t>
+            </w:r>
+            <w:proofErr w:type="spellStart"/>
+            <w:r>
+              <w:rPr>
+                <w:rFonts w:ascii="Times New Roman" w:eastAsia="Times New Roman" w:hAnsi="Times New Roman" w:cs="Times New Roman"/>
+                <w:sz w:val="26"/>
+                <w:szCs w:val="26"/>
+                <w:lang w:val="en-US"/>
+              </w:rPr>
+              <w:t>năng</w:t>
+            </w:r>
+            <w:proofErr w:type="spellEnd"/>
+            <w:r>
+              <w:rPr>
+                <w:rFonts w:ascii="Times New Roman" w:eastAsia="Times New Roman" w:hAnsi="Times New Roman" w:cs="Times New Roman"/>
+                <w:sz w:val="26"/>
+                <w:szCs w:val="26"/>
+                <w:lang w:val="en-US"/>
+              </w:rPr>
+              <w:t xml:space="preserve"> </w:t>
+            </w:r>
+            <w:r>
+              <w:rPr>
+                <w:rFonts w:ascii="Times New Roman" w:eastAsia="Times New Roman" w:hAnsi="Times New Roman" w:cs="Times New Roman"/>
+                <w:sz w:val="26"/>
+                <w:szCs w:val="26"/>
+              </w:rPr>
+              <w:t>xác thực và kiểm duyệt về thông tin</w:t>
+            </w:r>
+            <w:r>
+              <w:rPr>
+                <w:rFonts w:ascii="Times New Roman" w:eastAsia="Times New Roman" w:hAnsi="Times New Roman" w:cs="Times New Roman"/>
+                <w:sz w:val="26"/>
+                <w:szCs w:val="26"/>
+                <w:lang w:val="en-US"/>
+              </w:rPr>
+              <w:t xml:space="preserve"> </w:t>
+            </w:r>
+            <w:proofErr w:type="spellStart"/>
+            <w:r>
+              <w:rPr>
+                <w:rFonts w:ascii="Times New Roman" w:eastAsia="Times New Roman" w:hAnsi="Times New Roman" w:cs="Times New Roman"/>
+                <w:sz w:val="26"/>
+                <w:szCs w:val="26"/>
+                <w:lang w:val="en-US"/>
+              </w:rPr>
+              <w:t>đăng</w:t>
+            </w:r>
+            <w:proofErr w:type="spellEnd"/>
+            <w:r>
+              <w:rPr>
+                <w:rFonts w:ascii="Times New Roman" w:eastAsia="Times New Roman" w:hAnsi="Times New Roman" w:cs="Times New Roman"/>
+                <w:sz w:val="26"/>
+                <w:szCs w:val="26"/>
+                <w:lang w:val="en-US"/>
+              </w:rPr>
+              <w:t xml:space="preserve"> </w:t>
+            </w:r>
+            <w:proofErr w:type="spellStart"/>
+            <w:r>
+              <w:rPr>
+                <w:rFonts w:ascii="Times New Roman" w:eastAsia="Times New Roman" w:hAnsi="Times New Roman" w:cs="Times New Roman"/>
+                <w:sz w:val="26"/>
+                <w:szCs w:val="26"/>
+                <w:lang w:val="en-US"/>
+              </w:rPr>
+              <w:t>ký</w:t>
+            </w:r>
+            <w:proofErr w:type="spellEnd"/>
+            <w:r>
+              <w:rPr>
+                <w:rFonts w:ascii="Times New Roman" w:eastAsia="Times New Roman" w:hAnsi="Times New Roman" w:cs="Times New Roman"/>
+                <w:sz w:val="26"/>
+                <w:szCs w:val="26"/>
+                <w:lang w:val="en-US"/>
+              </w:rPr>
+              <w:t xml:space="preserve"> </w:t>
+            </w:r>
+            <w:proofErr w:type="spellStart"/>
+            <w:r>
+              <w:rPr>
+                <w:rFonts w:ascii="Times New Roman" w:eastAsia="Times New Roman" w:hAnsi="Times New Roman" w:cs="Times New Roman"/>
+                <w:sz w:val="26"/>
+                <w:szCs w:val="26"/>
+                <w:lang w:val="en-US"/>
+              </w:rPr>
+              <w:t>của</w:t>
+            </w:r>
+            <w:proofErr w:type="spellEnd"/>
+            <w:r>
+              <w:rPr>
+                <w:rFonts w:ascii="Times New Roman" w:eastAsia="Times New Roman" w:hAnsi="Times New Roman" w:cs="Times New Roman"/>
+                <w:sz w:val="26"/>
+                <w:szCs w:val="26"/>
+                <w:lang w:val="en-US"/>
+              </w:rPr>
+              <w:t xml:space="preserve"> </w:t>
+            </w:r>
+            <w:r>
+              <w:rPr>
+                <w:rFonts w:ascii="Times New Roman" w:eastAsia="Times New Roman" w:hAnsi="Times New Roman" w:cs="Times New Roman"/>
+                <w:sz w:val="26"/>
+                <w:szCs w:val="26"/>
+              </w:rPr>
+              <w:t xml:space="preserve">chủ trọ và người thuê </w:t>
+            </w:r>
+            <w:r>
+              <w:rPr>
+                <w:rFonts w:ascii="Times New Roman" w:eastAsia="Times New Roman" w:hAnsi="Times New Roman" w:cs="Times New Roman"/>
+                <w:sz w:val="26"/>
+                <w:szCs w:val="26"/>
+                <w:lang w:val="vi-VN"/>
+              </w:rPr>
+              <w:t xml:space="preserve">để </w:t>
+            </w:r>
+            <w:proofErr w:type="spellStart"/>
+            <w:r>
+              <w:rPr>
+                <w:rFonts w:ascii="Times New Roman" w:eastAsia="Times New Roman" w:hAnsi="Times New Roman" w:cs="Times New Roman"/>
+                <w:sz w:val="26"/>
+                <w:szCs w:val="26"/>
+                <w:lang w:val="en-US"/>
+              </w:rPr>
+              <w:t>tránh</w:t>
+            </w:r>
+            <w:proofErr w:type="spellEnd"/>
+            <w:r>
+              <w:rPr>
+                <w:rFonts w:ascii="Times New Roman" w:eastAsia="Times New Roman" w:hAnsi="Times New Roman" w:cs="Times New Roman"/>
+                <w:sz w:val="26"/>
+                <w:szCs w:val="26"/>
+                <w:lang w:val="vi-VN"/>
+              </w:rPr>
+              <w:t xml:space="preserve"> các trường hợp mạo danh, lừa đảo</w:t>
             </w:r>
             <w:r>
               <w:rPr>
@@ -3033,25 +3045,9 @@
                 <w:rFonts w:ascii="Times New Roman" w:eastAsia="Times New Roman" w:hAnsi="Times New Roman" w:cs="Times New Roman"/>
                 <w:sz w:val="26"/>
                 <w:szCs w:val="26"/>
-              </w:rPr>
-              <w:t xml:space="preserve">Là người thuê, tôi muốn muốn có tính năng trò chuyện </w:t>
-            </w:r>
-            <w:r>
-              <w:rPr>
-                <w:rFonts w:ascii="Times New Roman" w:eastAsia="Times New Roman" w:hAnsi="Times New Roman" w:cs="Times New Roman"/>
-                <w:sz w:val="26"/>
-                <w:szCs w:val="26"/>
                 <w:lang w:val="vi-VN"/>
               </w:rPr>
-              <w:t xml:space="preserve"> </w:t>
-            </w:r>
-            <w:r>
-              <w:rPr>
-                <w:rFonts w:ascii="Times New Roman" w:eastAsia="Times New Roman" w:hAnsi="Times New Roman" w:cs="Times New Roman"/>
-                <w:sz w:val="26"/>
-                <w:szCs w:val="26"/>
-              </w:rPr>
-              <w:t>để trao đổi với chủ trọ nhằm dễ dàng tiến tới thỏa thuận hợp đồng giữa đôi bên, giúp việc thuê trọ diễn ra suôn sẻ hơn</w:t>
+              <w:t>Là người thuê trọ, tôi muốn có tính năng lọc tìm những căn trọ phù hợp với nhu cầu của mình để tiết kiệm thời gian tìm kiếm</w:t>
             </w:r>
             <w:r>
               <w:rPr>
@@ -3152,809 +3148,34 @@
                 <w:szCs w:val="26"/>
               </w:rPr>
             </w:pPr>
-            <w:proofErr w:type="spellStart"/>
-            <w:r>
-              <w:rPr>
-                <w:rFonts w:ascii="Times New Roman" w:hAnsi="Times New Roman" w:cs="Times New Roman"/>
-                <w:sz w:val="26"/>
-                <w:szCs w:val="26"/>
-                <w:lang w:val="en-US"/>
-              </w:rPr>
-              <w:t>Là</w:t>
-            </w:r>
-            <w:proofErr w:type="spellEnd"/>
-            <w:r>
-              <w:rPr>
-                <w:rFonts w:ascii="Times New Roman" w:hAnsi="Times New Roman" w:cs="Times New Roman"/>
-                <w:sz w:val="26"/>
-                <w:szCs w:val="26"/>
-                <w:lang w:val="en-US"/>
-              </w:rPr>
-              <w:t xml:space="preserve"> </w:t>
-            </w:r>
-            <w:proofErr w:type="spellStart"/>
-            <w:r>
-              <w:rPr>
-                <w:rFonts w:ascii="Times New Roman" w:hAnsi="Times New Roman" w:cs="Times New Roman"/>
-                <w:sz w:val="26"/>
-                <w:szCs w:val="26"/>
-                <w:lang w:val="en-US"/>
-              </w:rPr>
-              <w:t>người</w:t>
-            </w:r>
-            <w:proofErr w:type="spellEnd"/>
-            <w:r>
-              <w:rPr>
-                <w:rFonts w:ascii="Times New Roman" w:hAnsi="Times New Roman" w:cs="Times New Roman"/>
-                <w:sz w:val="26"/>
-                <w:szCs w:val="26"/>
-                <w:lang w:val="en-US"/>
-              </w:rPr>
-              <w:t xml:space="preserve"> </w:t>
-            </w:r>
-            <w:proofErr w:type="spellStart"/>
-            <w:r>
-              <w:rPr>
-                <w:rFonts w:ascii="Times New Roman" w:hAnsi="Times New Roman" w:cs="Times New Roman"/>
-                <w:sz w:val="26"/>
-                <w:szCs w:val="26"/>
-                <w:lang w:val="en-US"/>
-              </w:rPr>
-              <w:t>cho</w:t>
-            </w:r>
-            <w:proofErr w:type="spellEnd"/>
-            <w:r>
-              <w:rPr>
-                <w:rFonts w:ascii="Times New Roman" w:hAnsi="Times New Roman" w:cs="Times New Roman"/>
-                <w:sz w:val="26"/>
-                <w:szCs w:val="26"/>
-                <w:lang w:val="en-US"/>
-              </w:rPr>
-              <w:t xml:space="preserve"> </w:t>
-            </w:r>
-            <w:proofErr w:type="spellStart"/>
-            <w:r>
-              <w:rPr>
-                <w:rFonts w:ascii="Times New Roman" w:hAnsi="Times New Roman" w:cs="Times New Roman"/>
-                <w:sz w:val="26"/>
-                <w:szCs w:val="26"/>
-                <w:lang w:val="en-US"/>
-              </w:rPr>
-              <w:t>thuê</w:t>
-            </w:r>
-            <w:proofErr w:type="spellEnd"/>
-            <w:r>
-              <w:rPr>
-                <w:rFonts w:ascii="Times New Roman" w:hAnsi="Times New Roman" w:cs="Times New Roman"/>
-                <w:sz w:val="26"/>
-                <w:szCs w:val="26"/>
-                <w:lang w:val="en-US"/>
-              </w:rPr>
-              <w:t xml:space="preserve"> </w:t>
-            </w:r>
-            <w:proofErr w:type="spellStart"/>
-            <w:r>
-              <w:rPr>
-                <w:rFonts w:ascii="Times New Roman" w:hAnsi="Times New Roman" w:cs="Times New Roman"/>
-                <w:sz w:val="26"/>
-                <w:szCs w:val="26"/>
-                <w:lang w:val="en-US"/>
-              </w:rPr>
-              <w:t>trọ</w:t>
-            </w:r>
-            <w:proofErr w:type="spellEnd"/>
-            <w:r>
-              <w:rPr>
-                <w:rFonts w:ascii="Times New Roman" w:hAnsi="Times New Roman" w:cs="Times New Roman"/>
-                <w:sz w:val="26"/>
-                <w:szCs w:val="26"/>
-                <w:lang w:val="en-US"/>
-              </w:rPr>
-              <w:t>,</w:t>
-            </w:r>
-            <w:r>
-              <w:rPr>
-                <w:rFonts w:ascii="Times New Roman" w:hAnsi="Times New Roman" w:cs="Times New Roman"/>
-                <w:sz w:val="26"/>
-                <w:szCs w:val="26"/>
-                <w:lang w:val="en-US"/>
-              </w:rPr>
-              <w:t xml:space="preserve"> </w:t>
-            </w:r>
-            <w:proofErr w:type="spellStart"/>
-            <w:r>
-              <w:rPr>
-                <w:rFonts w:ascii="Times New Roman" w:hAnsi="Times New Roman" w:cs="Times New Roman"/>
-                <w:sz w:val="26"/>
-                <w:szCs w:val="26"/>
-                <w:lang w:val="en-US"/>
-              </w:rPr>
-              <w:t>tôi</w:t>
-            </w:r>
-            <w:proofErr w:type="spellEnd"/>
-            <w:r>
-              <w:rPr>
-                <w:rFonts w:ascii="Times New Roman" w:hAnsi="Times New Roman" w:cs="Times New Roman"/>
-                <w:sz w:val="26"/>
-                <w:szCs w:val="26"/>
-                <w:lang w:val="en-US"/>
-              </w:rPr>
-              <w:t xml:space="preserve"> </w:t>
-            </w:r>
-            <w:proofErr w:type="spellStart"/>
-            <w:r>
-              <w:rPr>
-                <w:rFonts w:ascii="Times New Roman" w:hAnsi="Times New Roman" w:cs="Times New Roman"/>
-                <w:sz w:val="26"/>
-                <w:szCs w:val="26"/>
-                <w:lang w:val="en-US"/>
-              </w:rPr>
-              <w:t>muốn</w:t>
-            </w:r>
-            <w:proofErr w:type="spellEnd"/>
-            <w:r>
-              <w:rPr>
-                <w:rFonts w:ascii="Times New Roman" w:hAnsi="Times New Roman" w:cs="Times New Roman"/>
-                <w:sz w:val="26"/>
-                <w:szCs w:val="26"/>
-                <w:lang w:val="en-US"/>
-              </w:rPr>
-              <w:t xml:space="preserve"> </w:t>
-            </w:r>
-            <w:proofErr w:type="spellStart"/>
-            <w:r>
-              <w:rPr>
-                <w:rFonts w:ascii="Times New Roman" w:hAnsi="Times New Roman" w:cs="Times New Roman"/>
-                <w:sz w:val="26"/>
-                <w:szCs w:val="26"/>
-                <w:lang w:val="en-US"/>
-              </w:rPr>
-              <w:t>nhận</w:t>
-            </w:r>
-            <w:proofErr w:type="spellEnd"/>
-            <w:r>
-              <w:rPr>
-                <w:rFonts w:ascii="Times New Roman" w:hAnsi="Times New Roman" w:cs="Times New Roman"/>
-                <w:sz w:val="26"/>
-                <w:szCs w:val="26"/>
-                <w:lang w:val="en-US"/>
-              </w:rPr>
-              <w:t xml:space="preserve"> </w:t>
-            </w:r>
-            <w:proofErr w:type="spellStart"/>
-            <w:r>
-              <w:rPr>
-                <w:rFonts w:ascii="Times New Roman" w:hAnsi="Times New Roman" w:cs="Times New Roman"/>
-                <w:sz w:val="26"/>
-                <w:szCs w:val="26"/>
-                <w:lang w:val="en-US"/>
-              </w:rPr>
-              <w:t>được</w:t>
-            </w:r>
-            <w:proofErr w:type="spellEnd"/>
-            <w:r>
-              <w:rPr>
-                <w:rFonts w:ascii="Times New Roman" w:hAnsi="Times New Roman" w:cs="Times New Roman"/>
-                <w:sz w:val="26"/>
-                <w:szCs w:val="26"/>
-                <w:lang w:val="en-US"/>
-              </w:rPr>
-              <w:t xml:space="preserve"> </w:t>
-            </w:r>
-            <w:proofErr w:type="spellStart"/>
-            <w:r>
-              <w:rPr>
-                <w:rFonts w:ascii="Times New Roman" w:hAnsi="Times New Roman" w:cs="Times New Roman"/>
-                <w:sz w:val="26"/>
-                <w:szCs w:val="26"/>
-                <w:lang w:val="en-US"/>
-              </w:rPr>
-              <w:t>thông</w:t>
-            </w:r>
-            <w:proofErr w:type="spellEnd"/>
-            <w:r>
-              <w:rPr>
-                <w:rFonts w:ascii="Times New Roman" w:hAnsi="Times New Roman" w:cs="Times New Roman"/>
-                <w:sz w:val="26"/>
-                <w:szCs w:val="26"/>
-                <w:lang w:val="en-US"/>
-              </w:rPr>
-              <w:t xml:space="preserve"> </w:t>
-            </w:r>
-            <w:proofErr w:type="spellStart"/>
-            <w:r>
-              <w:rPr>
-                <w:rFonts w:ascii="Times New Roman" w:hAnsi="Times New Roman" w:cs="Times New Roman"/>
-                <w:sz w:val="26"/>
-                <w:szCs w:val="26"/>
-                <w:lang w:val="en-US"/>
-              </w:rPr>
-              <w:t>báo</w:t>
-            </w:r>
-            <w:proofErr w:type="spellEnd"/>
-            <w:r>
-              <w:rPr>
-                <w:rFonts w:ascii="Times New Roman" w:hAnsi="Times New Roman" w:cs="Times New Roman"/>
-                <w:sz w:val="26"/>
-                <w:szCs w:val="26"/>
-                <w:lang w:val="en-US"/>
-              </w:rPr>
-              <w:t xml:space="preserve"> </w:t>
-            </w:r>
-            <w:proofErr w:type="spellStart"/>
-            <w:r>
-              <w:rPr>
-                <w:rFonts w:ascii="Times New Roman" w:hAnsi="Times New Roman" w:cs="Times New Roman"/>
-                <w:sz w:val="26"/>
-                <w:szCs w:val="26"/>
-                <w:lang w:val="en-US"/>
-              </w:rPr>
-              <w:t>mỗi</w:t>
-            </w:r>
-            <w:proofErr w:type="spellEnd"/>
-            <w:r>
-              <w:rPr>
-                <w:rFonts w:ascii="Times New Roman" w:hAnsi="Times New Roman" w:cs="Times New Roman"/>
-                <w:sz w:val="26"/>
-                <w:szCs w:val="26"/>
-                <w:lang w:val="en-US"/>
-              </w:rPr>
-              <w:t xml:space="preserve"> </w:t>
-            </w:r>
-            <w:proofErr w:type="spellStart"/>
-            <w:r>
-              <w:rPr>
-                <w:rFonts w:ascii="Times New Roman" w:hAnsi="Times New Roman" w:cs="Times New Roman"/>
-                <w:sz w:val="26"/>
-                <w:szCs w:val="26"/>
-                <w:lang w:val="en-US"/>
-              </w:rPr>
-              <w:t>khi</w:t>
-            </w:r>
-            <w:proofErr w:type="spellEnd"/>
-            <w:r>
-              <w:rPr>
-                <w:rFonts w:ascii="Times New Roman" w:hAnsi="Times New Roman" w:cs="Times New Roman"/>
-                <w:sz w:val="26"/>
-                <w:szCs w:val="26"/>
-                <w:lang w:val="en-US"/>
-              </w:rPr>
-              <w:t xml:space="preserve"> </w:t>
-            </w:r>
-            <w:proofErr w:type="spellStart"/>
-            <w:r>
-              <w:rPr>
-                <w:rFonts w:ascii="Times New Roman" w:hAnsi="Times New Roman" w:cs="Times New Roman"/>
-                <w:sz w:val="26"/>
-                <w:szCs w:val="26"/>
-                <w:lang w:val="en-US"/>
-              </w:rPr>
-              <w:t>có</w:t>
-            </w:r>
-            <w:proofErr w:type="spellEnd"/>
-            <w:r>
-              <w:rPr>
-                <w:rFonts w:ascii="Times New Roman" w:hAnsi="Times New Roman" w:cs="Times New Roman"/>
-                <w:sz w:val="26"/>
-                <w:szCs w:val="26"/>
-                <w:lang w:val="en-US"/>
-              </w:rPr>
-              <w:t xml:space="preserve"> </w:t>
-            </w:r>
-            <w:proofErr w:type="spellStart"/>
-            <w:r>
-              <w:rPr>
-                <w:rFonts w:ascii="Times New Roman" w:hAnsi="Times New Roman" w:cs="Times New Roman"/>
-                <w:sz w:val="26"/>
-                <w:szCs w:val="26"/>
-                <w:lang w:val="en-US"/>
-              </w:rPr>
-              <w:t>người</w:t>
-            </w:r>
-            <w:proofErr w:type="spellEnd"/>
-            <w:r>
-              <w:rPr>
-                <w:rFonts w:ascii="Times New Roman" w:hAnsi="Times New Roman" w:cs="Times New Roman"/>
-                <w:sz w:val="26"/>
-                <w:szCs w:val="26"/>
-                <w:lang w:val="en-US"/>
-              </w:rPr>
-              <w:t xml:space="preserve"> </w:t>
-            </w:r>
-            <w:proofErr w:type="spellStart"/>
-            <w:r>
-              <w:rPr>
-                <w:rFonts w:ascii="Times New Roman" w:hAnsi="Times New Roman" w:cs="Times New Roman"/>
-                <w:sz w:val="26"/>
-                <w:szCs w:val="26"/>
-                <w:lang w:val="en-US"/>
-              </w:rPr>
-              <w:t>thuê</w:t>
-            </w:r>
-            <w:proofErr w:type="spellEnd"/>
-            <w:r>
-              <w:rPr>
-                <w:rFonts w:ascii="Times New Roman" w:hAnsi="Times New Roman" w:cs="Times New Roman"/>
-                <w:sz w:val="26"/>
-                <w:szCs w:val="26"/>
-                <w:lang w:val="en-US"/>
-              </w:rPr>
-              <w:t xml:space="preserve"> </w:t>
-            </w:r>
-            <w:proofErr w:type="spellStart"/>
-            <w:r>
-              <w:rPr>
-                <w:rFonts w:ascii="Times New Roman" w:hAnsi="Times New Roman" w:cs="Times New Roman"/>
-                <w:sz w:val="26"/>
-                <w:szCs w:val="26"/>
-                <w:lang w:val="en-US"/>
-              </w:rPr>
-              <w:t>trọ</w:t>
-            </w:r>
-            <w:proofErr w:type="spellEnd"/>
-            <w:r>
-              <w:rPr>
-                <w:rFonts w:ascii="Times New Roman" w:hAnsi="Times New Roman" w:cs="Times New Roman"/>
-                <w:sz w:val="26"/>
-                <w:szCs w:val="26"/>
-                <w:lang w:val="en-US"/>
-              </w:rPr>
-              <w:t xml:space="preserve"> </w:t>
-            </w:r>
-            <w:proofErr w:type="spellStart"/>
-            <w:r>
-              <w:rPr>
-                <w:rFonts w:ascii="Times New Roman" w:hAnsi="Times New Roman" w:cs="Times New Roman"/>
-                <w:sz w:val="26"/>
-                <w:szCs w:val="26"/>
-                <w:lang w:val="en-US"/>
-              </w:rPr>
-              <w:t>liên</w:t>
-            </w:r>
-            <w:proofErr w:type="spellEnd"/>
-            <w:r>
-              <w:rPr>
-                <w:rFonts w:ascii="Times New Roman" w:hAnsi="Times New Roman" w:cs="Times New Roman"/>
-                <w:sz w:val="26"/>
-                <w:szCs w:val="26"/>
-                <w:lang w:val="en-US"/>
-              </w:rPr>
-              <w:t xml:space="preserve"> </w:t>
-            </w:r>
-            <w:proofErr w:type="spellStart"/>
-            <w:r>
-              <w:rPr>
-                <w:rFonts w:ascii="Times New Roman" w:hAnsi="Times New Roman" w:cs="Times New Roman"/>
-                <w:sz w:val="26"/>
-                <w:szCs w:val="26"/>
-                <w:lang w:val="en-US"/>
-              </w:rPr>
-              <w:t>hệ</w:t>
-            </w:r>
-            <w:proofErr w:type="spellEnd"/>
-            <w:r>
-              <w:rPr>
-                <w:rFonts w:ascii="Times New Roman" w:hAnsi="Times New Roman" w:cs="Times New Roman"/>
-                <w:sz w:val="26"/>
-                <w:szCs w:val="26"/>
-                <w:lang w:val="en-US"/>
-              </w:rPr>
-              <w:t xml:space="preserve"> </w:t>
-            </w:r>
-            <w:proofErr w:type="spellStart"/>
-            <w:r>
-              <w:rPr>
-                <w:rFonts w:ascii="Times New Roman" w:hAnsi="Times New Roman" w:cs="Times New Roman"/>
-                <w:sz w:val="26"/>
-                <w:szCs w:val="26"/>
-                <w:lang w:val="en-US"/>
-              </w:rPr>
-              <w:t>đến</w:t>
-            </w:r>
-            <w:proofErr w:type="spellEnd"/>
-            <w:r>
-              <w:rPr>
-                <w:rFonts w:ascii="Times New Roman" w:hAnsi="Times New Roman" w:cs="Times New Roman"/>
-                <w:sz w:val="26"/>
-                <w:szCs w:val="26"/>
-                <w:lang w:val="en-US"/>
-              </w:rPr>
-              <w:t xml:space="preserve"> </w:t>
-            </w:r>
-            <w:proofErr w:type="spellStart"/>
-            <w:r>
-              <w:rPr>
-                <w:rFonts w:ascii="Times New Roman" w:hAnsi="Times New Roman" w:cs="Times New Roman"/>
-                <w:sz w:val="26"/>
-                <w:szCs w:val="26"/>
-                <w:lang w:val="en-US"/>
-              </w:rPr>
-              <w:t>hoặc</w:t>
-            </w:r>
-            <w:proofErr w:type="spellEnd"/>
-            <w:r>
-              <w:rPr>
-                <w:rFonts w:ascii="Times New Roman" w:hAnsi="Times New Roman" w:cs="Times New Roman"/>
-                <w:sz w:val="26"/>
-                <w:szCs w:val="26"/>
-                <w:lang w:val="en-US"/>
-              </w:rPr>
-              <w:t xml:space="preserve"> </w:t>
-            </w:r>
-            <w:proofErr w:type="spellStart"/>
-            <w:r>
-              <w:rPr>
-                <w:rFonts w:ascii="Times New Roman" w:hAnsi="Times New Roman" w:cs="Times New Roman"/>
-                <w:sz w:val="26"/>
-                <w:szCs w:val="26"/>
-                <w:lang w:val="en-US"/>
-              </w:rPr>
-              <w:t>đánh</w:t>
-            </w:r>
-            <w:proofErr w:type="spellEnd"/>
-            <w:r>
-              <w:rPr>
-                <w:rFonts w:ascii="Times New Roman" w:hAnsi="Times New Roman" w:cs="Times New Roman"/>
-                <w:sz w:val="26"/>
-                <w:szCs w:val="26"/>
-                <w:lang w:val="en-US"/>
-              </w:rPr>
-              <w:t xml:space="preserve"> </w:t>
-            </w:r>
-            <w:proofErr w:type="spellStart"/>
-            <w:r>
-              <w:rPr>
-                <w:rFonts w:ascii="Times New Roman" w:hAnsi="Times New Roman" w:cs="Times New Roman"/>
-                <w:sz w:val="26"/>
-                <w:szCs w:val="26"/>
-                <w:lang w:val="en-US"/>
-              </w:rPr>
-              <w:t>giá</w:t>
-            </w:r>
-            <w:proofErr w:type="spellEnd"/>
-            <w:r>
-              <w:rPr>
-                <w:rFonts w:ascii="Times New Roman" w:hAnsi="Times New Roman" w:cs="Times New Roman"/>
-                <w:sz w:val="26"/>
-                <w:szCs w:val="26"/>
-                <w:lang w:val="en-US"/>
-              </w:rPr>
-              <w:t xml:space="preserve"> </w:t>
-            </w:r>
-            <w:proofErr w:type="spellStart"/>
-            <w:r>
-              <w:rPr>
-                <w:rFonts w:ascii="Times New Roman" w:hAnsi="Times New Roman" w:cs="Times New Roman"/>
-                <w:sz w:val="26"/>
-                <w:szCs w:val="26"/>
-                <w:lang w:val="en-US"/>
-              </w:rPr>
-              <w:t>phòng</w:t>
-            </w:r>
-            <w:proofErr w:type="spellEnd"/>
-            <w:r>
-              <w:rPr>
-                <w:rFonts w:ascii="Times New Roman" w:hAnsi="Times New Roman" w:cs="Times New Roman"/>
-                <w:sz w:val="26"/>
-                <w:szCs w:val="26"/>
-                <w:lang w:val="en-US"/>
-              </w:rPr>
-              <w:t xml:space="preserve"> </w:t>
-            </w:r>
-            <w:proofErr w:type="spellStart"/>
-            <w:r>
-              <w:rPr>
-                <w:rFonts w:ascii="Times New Roman" w:hAnsi="Times New Roman" w:cs="Times New Roman"/>
-                <w:sz w:val="26"/>
-                <w:szCs w:val="26"/>
-                <w:lang w:val="en-US"/>
-              </w:rPr>
-              <w:t>trọ</w:t>
-            </w:r>
-            <w:proofErr w:type="spellEnd"/>
-            <w:r>
-              <w:rPr>
-                <w:rFonts w:ascii="Times New Roman" w:hAnsi="Times New Roman" w:cs="Times New Roman"/>
-                <w:sz w:val="26"/>
-                <w:szCs w:val="26"/>
-                <w:lang w:val="en-US"/>
-              </w:rPr>
-              <w:t xml:space="preserve"> </w:t>
-            </w:r>
-            <w:proofErr w:type="spellStart"/>
-            <w:r>
-              <w:rPr>
-                <w:rFonts w:ascii="Times New Roman" w:hAnsi="Times New Roman" w:cs="Times New Roman"/>
-                <w:sz w:val="26"/>
-                <w:szCs w:val="26"/>
-                <w:lang w:val="en-US"/>
-              </w:rPr>
-              <w:t>của</w:t>
-            </w:r>
-            <w:proofErr w:type="spellEnd"/>
-            <w:r>
-              <w:rPr>
-                <w:rFonts w:ascii="Times New Roman" w:hAnsi="Times New Roman" w:cs="Times New Roman"/>
-                <w:sz w:val="26"/>
-                <w:szCs w:val="26"/>
-                <w:lang w:val="en-US"/>
-              </w:rPr>
-              <w:t xml:space="preserve"> </w:t>
-            </w:r>
-            <w:proofErr w:type="spellStart"/>
-            <w:r>
-              <w:rPr>
-                <w:rFonts w:ascii="Times New Roman" w:hAnsi="Times New Roman" w:cs="Times New Roman"/>
-                <w:sz w:val="26"/>
-                <w:szCs w:val="26"/>
-                <w:lang w:val="en-US"/>
-              </w:rPr>
-              <w:t>mình</w:t>
-            </w:r>
-            <w:proofErr w:type="spellEnd"/>
-            <w:r>
-              <w:rPr>
-                <w:rFonts w:ascii="Times New Roman" w:hAnsi="Times New Roman" w:cs="Times New Roman"/>
-                <w:sz w:val="26"/>
-                <w:szCs w:val="26"/>
-                <w:lang w:val="en-US"/>
-              </w:rPr>
-              <w:t xml:space="preserve"> </w:t>
-            </w:r>
-            <w:proofErr w:type="spellStart"/>
-            <w:r>
-              <w:rPr>
-                <w:rFonts w:ascii="Times New Roman" w:hAnsi="Times New Roman" w:cs="Times New Roman"/>
-                <w:sz w:val="26"/>
-                <w:szCs w:val="26"/>
-                <w:lang w:val="en-US"/>
-              </w:rPr>
-              <w:t>để</w:t>
-            </w:r>
-            <w:proofErr w:type="spellEnd"/>
-            <w:r>
-              <w:rPr>
-                <w:rFonts w:ascii="Times New Roman" w:hAnsi="Times New Roman" w:cs="Times New Roman"/>
-                <w:sz w:val="26"/>
-                <w:szCs w:val="26"/>
-                <w:lang w:val="en-US"/>
-              </w:rPr>
-              <w:t xml:space="preserve"> </w:t>
-            </w:r>
-            <w:proofErr w:type="spellStart"/>
-            <w:r>
-              <w:rPr>
-                <w:rFonts w:ascii="Times New Roman" w:hAnsi="Times New Roman" w:cs="Times New Roman"/>
-                <w:sz w:val="26"/>
-                <w:szCs w:val="26"/>
-                <w:lang w:val="en-US"/>
-              </w:rPr>
-              <w:t>có</w:t>
-            </w:r>
-            <w:proofErr w:type="spellEnd"/>
-            <w:r>
-              <w:rPr>
-                <w:rFonts w:ascii="Times New Roman" w:hAnsi="Times New Roman" w:cs="Times New Roman"/>
-                <w:sz w:val="26"/>
-                <w:szCs w:val="26"/>
-                <w:lang w:val="en-US"/>
-              </w:rPr>
-              <w:t xml:space="preserve"> </w:t>
-            </w:r>
-            <w:proofErr w:type="spellStart"/>
-            <w:r>
-              <w:rPr>
-                <w:rFonts w:ascii="Times New Roman" w:hAnsi="Times New Roman" w:cs="Times New Roman"/>
-                <w:sz w:val="26"/>
-                <w:szCs w:val="26"/>
-                <w:lang w:val="en-US"/>
-              </w:rPr>
-              <w:t>thể</w:t>
-            </w:r>
-            <w:proofErr w:type="spellEnd"/>
-            <w:r>
-              <w:rPr>
-                <w:rFonts w:ascii="Times New Roman" w:hAnsi="Times New Roman" w:cs="Times New Roman"/>
-                <w:sz w:val="26"/>
-                <w:szCs w:val="26"/>
-                <w:lang w:val="en-US"/>
-              </w:rPr>
-              <w:t xml:space="preserve"> </w:t>
-            </w:r>
-            <w:proofErr w:type="spellStart"/>
-            <w:r>
-              <w:rPr>
-                <w:rFonts w:ascii="Times New Roman" w:hAnsi="Times New Roman" w:cs="Times New Roman"/>
-                <w:sz w:val="26"/>
-                <w:szCs w:val="26"/>
-                <w:lang w:val="en-US"/>
-              </w:rPr>
-              <w:t>phản</w:t>
-            </w:r>
-            <w:proofErr w:type="spellEnd"/>
-            <w:r>
-              <w:rPr>
-                <w:rFonts w:ascii="Times New Roman" w:hAnsi="Times New Roman" w:cs="Times New Roman"/>
-                <w:sz w:val="26"/>
-                <w:szCs w:val="26"/>
-                <w:lang w:val="en-US"/>
-              </w:rPr>
-              <w:t xml:space="preserve"> </w:t>
-            </w:r>
-            <w:proofErr w:type="spellStart"/>
-            <w:r>
-              <w:rPr>
-                <w:rFonts w:ascii="Times New Roman" w:hAnsi="Times New Roman" w:cs="Times New Roman"/>
-                <w:sz w:val="26"/>
-                <w:szCs w:val="26"/>
-                <w:lang w:val="en-US"/>
-              </w:rPr>
-              <w:t>hồi</w:t>
-            </w:r>
-            <w:proofErr w:type="spellEnd"/>
-            <w:r>
-              <w:rPr>
-                <w:rFonts w:ascii="Times New Roman" w:hAnsi="Times New Roman" w:cs="Times New Roman"/>
-                <w:sz w:val="26"/>
-                <w:szCs w:val="26"/>
-                <w:lang w:val="en-US"/>
-              </w:rPr>
-              <w:t xml:space="preserve"> </w:t>
-            </w:r>
-            <w:proofErr w:type="spellStart"/>
-            <w:r>
-              <w:rPr>
-                <w:rFonts w:ascii="Times New Roman" w:hAnsi="Times New Roman" w:cs="Times New Roman"/>
-                <w:sz w:val="26"/>
-                <w:szCs w:val="26"/>
-                <w:lang w:val="en-US"/>
-              </w:rPr>
-              <w:t>kịp</w:t>
-            </w:r>
-            <w:proofErr w:type="spellEnd"/>
-            <w:r>
-              <w:rPr>
-                <w:rFonts w:ascii="Times New Roman" w:hAnsi="Times New Roman" w:cs="Times New Roman"/>
-                <w:sz w:val="26"/>
-                <w:szCs w:val="26"/>
-                <w:lang w:val="en-US"/>
-              </w:rPr>
-              <w:t xml:space="preserve"> </w:t>
-            </w:r>
-            <w:proofErr w:type="spellStart"/>
-            <w:r>
-              <w:rPr>
-                <w:rFonts w:ascii="Times New Roman" w:hAnsi="Times New Roman" w:cs="Times New Roman"/>
-                <w:sz w:val="26"/>
-                <w:szCs w:val="26"/>
-                <w:lang w:val="en-US"/>
-              </w:rPr>
-              <w:t>thời</w:t>
-            </w:r>
-            <w:proofErr w:type="spellEnd"/>
-            <w:r>
-              <w:rPr>
-                <w:rFonts w:ascii="Times New Roman" w:hAnsi="Times New Roman" w:cs="Times New Roman"/>
-                <w:sz w:val="26"/>
-                <w:szCs w:val="26"/>
-                <w:lang w:val="en-US"/>
-              </w:rPr>
-              <w:t xml:space="preserve"> </w:t>
-            </w:r>
-            <w:proofErr w:type="spellStart"/>
-            <w:r>
-              <w:rPr>
-                <w:rFonts w:ascii="Times New Roman" w:hAnsi="Times New Roman" w:cs="Times New Roman"/>
-                <w:sz w:val="26"/>
-                <w:szCs w:val="26"/>
-                <w:lang w:val="en-US"/>
-              </w:rPr>
-              <w:t>cũng</w:t>
-            </w:r>
-            <w:proofErr w:type="spellEnd"/>
-            <w:r>
-              <w:rPr>
-                <w:rFonts w:ascii="Times New Roman" w:hAnsi="Times New Roman" w:cs="Times New Roman"/>
-                <w:sz w:val="26"/>
-                <w:szCs w:val="26"/>
-                <w:lang w:val="en-US"/>
-              </w:rPr>
-              <w:t xml:space="preserve"> </w:t>
-            </w:r>
-            <w:proofErr w:type="spellStart"/>
-            <w:r>
-              <w:rPr>
-                <w:rFonts w:ascii="Times New Roman" w:hAnsi="Times New Roman" w:cs="Times New Roman"/>
-                <w:sz w:val="26"/>
-                <w:szCs w:val="26"/>
-                <w:lang w:val="en-US"/>
-              </w:rPr>
-              <w:t>như</w:t>
-            </w:r>
-            <w:proofErr w:type="spellEnd"/>
-            <w:r>
-              <w:rPr>
-                <w:rFonts w:ascii="Times New Roman" w:hAnsi="Times New Roman" w:cs="Times New Roman"/>
-                <w:sz w:val="26"/>
-                <w:szCs w:val="26"/>
-                <w:lang w:val="en-US"/>
-              </w:rPr>
-              <w:t xml:space="preserve"> </w:t>
-            </w:r>
-            <w:proofErr w:type="spellStart"/>
-            <w:r>
-              <w:rPr>
-                <w:rFonts w:ascii="Times New Roman" w:hAnsi="Times New Roman" w:cs="Times New Roman"/>
-                <w:sz w:val="26"/>
-                <w:szCs w:val="26"/>
-                <w:lang w:val="en-US"/>
-              </w:rPr>
-              <w:t>cải</w:t>
-            </w:r>
-            <w:proofErr w:type="spellEnd"/>
-            <w:r>
-              <w:rPr>
-                <w:rFonts w:ascii="Times New Roman" w:hAnsi="Times New Roman" w:cs="Times New Roman"/>
-                <w:sz w:val="26"/>
-                <w:szCs w:val="26"/>
-                <w:lang w:val="en-US"/>
-              </w:rPr>
-              <w:t xml:space="preserve"> </w:t>
-            </w:r>
-            <w:proofErr w:type="spellStart"/>
-            <w:r>
-              <w:rPr>
-                <w:rFonts w:ascii="Times New Roman" w:hAnsi="Times New Roman" w:cs="Times New Roman"/>
-                <w:sz w:val="26"/>
-                <w:szCs w:val="26"/>
-                <w:lang w:val="en-US"/>
-              </w:rPr>
-              <w:t>thiện</w:t>
-            </w:r>
-            <w:proofErr w:type="spellEnd"/>
-            <w:r>
-              <w:rPr>
-                <w:rFonts w:ascii="Times New Roman" w:hAnsi="Times New Roman" w:cs="Times New Roman"/>
-                <w:sz w:val="26"/>
-                <w:szCs w:val="26"/>
-                <w:lang w:val="en-US"/>
-              </w:rPr>
-              <w:t xml:space="preserve"> </w:t>
-            </w:r>
-            <w:proofErr w:type="spellStart"/>
-            <w:r>
-              <w:rPr>
-                <w:rFonts w:ascii="Times New Roman" w:hAnsi="Times New Roman" w:cs="Times New Roman"/>
-                <w:sz w:val="26"/>
-                <w:szCs w:val="26"/>
-                <w:lang w:val="en-US"/>
-              </w:rPr>
-              <w:t>chất</w:t>
-            </w:r>
-            <w:proofErr w:type="spellEnd"/>
-            <w:r>
-              <w:rPr>
-                <w:rFonts w:ascii="Times New Roman" w:hAnsi="Times New Roman" w:cs="Times New Roman"/>
-                <w:sz w:val="26"/>
-                <w:szCs w:val="26"/>
-                <w:lang w:val="en-US"/>
-              </w:rPr>
-              <w:t xml:space="preserve"> </w:t>
-            </w:r>
-            <w:proofErr w:type="spellStart"/>
-            <w:r>
-              <w:rPr>
-                <w:rFonts w:ascii="Times New Roman" w:hAnsi="Times New Roman" w:cs="Times New Roman"/>
-                <w:sz w:val="26"/>
-                <w:szCs w:val="26"/>
-                <w:lang w:val="en-US"/>
-              </w:rPr>
-              <w:t>lượng</w:t>
-            </w:r>
-            <w:proofErr w:type="spellEnd"/>
-            <w:r>
-              <w:rPr>
-                <w:rFonts w:ascii="Times New Roman" w:hAnsi="Times New Roman" w:cs="Times New Roman"/>
+            <w:r>
+              <w:rPr>
+                <w:rFonts w:ascii="Times New Roman" w:eastAsia="Times New Roman" w:hAnsi="Times New Roman" w:cs="Times New Roman"/>
+                <w:sz w:val="26"/>
+                <w:szCs w:val="26"/>
+              </w:rPr>
+              <w:t xml:space="preserve">Là người thuê, tôi muốn muốn có tính năng trò chuyện </w:t>
+            </w:r>
+            <w:r>
+              <w:rPr>
+                <w:rFonts w:ascii="Times New Roman" w:eastAsia="Times New Roman" w:hAnsi="Times New Roman" w:cs="Times New Roman"/>
+                <w:sz w:val="26"/>
+                <w:szCs w:val="26"/>
+                <w:lang w:val="vi-VN"/>
+              </w:rPr>
+              <w:t xml:space="preserve"> </w:t>
+            </w:r>
+            <w:r>
+              <w:rPr>
+                <w:rFonts w:ascii="Times New Roman" w:eastAsia="Times New Roman" w:hAnsi="Times New Roman" w:cs="Times New Roman"/>
+                <w:sz w:val="26"/>
+                <w:szCs w:val="26"/>
+              </w:rPr>
+              <w:t>để trao đổi với chủ trọ nhằm dễ dàng tiến tới thỏa thuận hợp đồng giữa đôi bên, giúp việc thuê trọ diễn ra suôn sẻ hơn</w:t>
+            </w:r>
+            <w:r>
+              <w:rPr>
+                <w:rFonts w:ascii="Times New Roman" w:eastAsia="Times New Roman" w:hAnsi="Times New Roman" w:cs="Times New Roman"/>
                 <w:sz w:val="26"/>
                 <w:szCs w:val="26"/>
                 <w:lang w:val="en-US"/>
@@ -4052,18 +3273,809 @@
                 <w:lang w:val="en-US"/>
               </w:rPr>
             </w:pPr>
-            <w:r>
-              <w:rPr>
-                <w:rFonts w:ascii="Times New Roman" w:eastAsia="Times New Roman" w:hAnsi="Times New Roman" w:cs="Times New Roman"/>
-                <w:sz w:val="26"/>
-                <w:szCs w:val="26"/>
-                <w:lang w:val="vi-VN"/>
-              </w:rPr>
-              <w:t>Là người thuê trọ, tôi muốn có tính năng lọc tìm những căn trọ phù hợp với nhu cầu của mình để tiết kiệm thời gian tìm kiếm</w:t>
-            </w:r>
-            <w:r>
-              <w:rPr>
-                <w:rFonts w:ascii="Times New Roman" w:eastAsia="Times New Roman" w:hAnsi="Times New Roman" w:cs="Times New Roman"/>
+            <w:proofErr w:type="spellStart"/>
+            <w:r>
+              <w:rPr>
+                <w:rFonts w:ascii="Times New Roman" w:hAnsi="Times New Roman" w:cs="Times New Roman"/>
+                <w:sz w:val="26"/>
+                <w:szCs w:val="26"/>
+                <w:lang w:val="en-US"/>
+              </w:rPr>
+              <w:t>Là</w:t>
+            </w:r>
+            <w:proofErr w:type="spellEnd"/>
+            <w:r>
+              <w:rPr>
+                <w:rFonts w:ascii="Times New Roman" w:hAnsi="Times New Roman" w:cs="Times New Roman"/>
+                <w:sz w:val="26"/>
+                <w:szCs w:val="26"/>
+                <w:lang w:val="en-US"/>
+              </w:rPr>
+              <w:t xml:space="preserve"> </w:t>
+            </w:r>
+            <w:proofErr w:type="spellStart"/>
+            <w:r>
+              <w:rPr>
+                <w:rFonts w:ascii="Times New Roman" w:hAnsi="Times New Roman" w:cs="Times New Roman"/>
+                <w:sz w:val="26"/>
+                <w:szCs w:val="26"/>
+                <w:lang w:val="en-US"/>
+              </w:rPr>
+              <w:t>người</w:t>
+            </w:r>
+            <w:proofErr w:type="spellEnd"/>
+            <w:r>
+              <w:rPr>
+                <w:rFonts w:ascii="Times New Roman" w:hAnsi="Times New Roman" w:cs="Times New Roman"/>
+                <w:sz w:val="26"/>
+                <w:szCs w:val="26"/>
+                <w:lang w:val="en-US"/>
+              </w:rPr>
+              <w:t xml:space="preserve"> </w:t>
+            </w:r>
+            <w:proofErr w:type="spellStart"/>
+            <w:r>
+              <w:rPr>
+                <w:rFonts w:ascii="Times New Roman" w:hAnsi="Times New Roman" w:cs="Times New Roman"/>
+                <w:sz w:val="26"/>
+                <w:szCs w:val="26"/>
+                <w:lang w:val="en-US"/>
+              </w:rPr>
+              <w:t>cho</w:t>
+            </w:r>
+            <w:proofErr w:type="spellEnd"/>
+            <w:r>
+              <w:rPr>
+                <w:rFonts w:ascii="Times New Roman" w:hAnsi="Times New Roman" w:cs="Times New Roman"/>
+                <w:sz w:val="26"/>
+                <w:szCs w:val="26"/>
+                <w:lang w:val="en-US"/>
+              </w:rPr>
+              <w:t xml:space="preserve"> </w:t>
+            </w:r>
+            <w:proofErr w:type="spellStart"/>
+            <w:r>
+              <w:rPr>
+                <w:rFonts w:ascii="Times New Roman" w:hAnsi="Times New Roman" w:cs="Times New Roman"/>
+                <w:sz w:val="26"/>
+                <w:szCs w:val="26"/>
+                <w:lang w:val="en-US"/>
+              </w:rPr>
+              <w:t>thuê</w:t>
+            </w:r>
+            <w:proofErr w:type="spellEnd"/>
+            <w:r>
+              <w:rPr>
+                <w:rFonts w:ascii="Times New Roman" w:hAnsi="Times New Roman" w:cs="Times New Roman"/>
+                <w:sz w:val="26"/>
+                <w:szCs w:val="26"/>
+                <w:lang w:val="en-US"/>
+              </w:rPr>
+              <w:t xml:space="preserve"> </w:t>
+            </w:r>
+            <w:proofErr w:type="spellStart"/>
+            <w:r>
+              <w:rPr>
+                <w:rFonts w:ascii="Times New Roman" w:hAnsi="Times New Roman" w:cs="Times New Roman"/>
+                <w:sz w:val="26"/>
+                <w:szCs w:val="26"/>
+                <w:lang w:val="en-US"/>
+              </w:rPr>
+              <w:t>trọ</w:t>
+            </w:r>
+            <w:proofErr w:type="spellEnd"/>
+            <w:r>
+              <w:rPr>
+                <w:rFonts w:ascii="Times New Roman" w:hAnsi="Times New Roman" w:cs="Times New Roman"/>
+                <w:sz w:val="26"/>
+                <w:szCs w:val="26"/>
+                <w:lang w:val="en-US"/>
+              </w:rPr>
+              <w:t>,</w:t>
+            </w:r>
+            <w:r>
+              <w:rPr>
+                <w:rFonts w:ascii="Times New Roman" w:hAnsi="Times New Roman" w:cs="Times New Roman"/>
+                <w:sz w:val="26"/>
+                <w:szCs w:val="26"/>
+                <w:lang w:val="en-US"/>
+              </w:rPr>
+              <w:t xml:space="preserve"> </w:t>
+            </w:r>
+            <w:proofErr w:type="spellStart"/>
+            <w:r>
+              <w:rPr>
+                <w:rFonts w:ascii="Times New Roman" w:hAnsi="Times New Roman" w:cs="Times New Roman"/>
+                <w:sz w:val="26"/>
+                <w:szCs w:val="26"/>
+                <w:lang w:val="en-US"/>
+              </w:rPr>
+              <w:t>tôi</w:t>
+            </w:r>
+            <w:proofErr w:type="spellEnd"/>
+            <w:r>
+              <w:rPr>
+                <w:rFonts w:ascii="Times New Roman" w:hAnsi="Times New Roman" w:cs="Times New Roman"/>
+                <w:sz w:val="26"/>
+                <w:szCs w:val="26"/>
+                <w:lang w:val="en-US"/>
+              </w:rPr>
+              <w:t xml:space="preserve"> </w:t>
+            </w:r>
+            <w:proofErr w:type="spellStart"/>
+            <w:r>
+              <w:rPr>
+                <w:rFonts w:ascii="Times New Roman" w:hAnsi="Times New Roman" w:cs="Times New Roman"/>
+                <w:sz w:val="26"/>
+                <w:szCs w:val="26"/>
+                <w:lang w:val="en-US"/>
+              </w:rPr>
+              <w:t>muốn</w:t>
+            </w:r>
+            <w:proofErr w:type="spellEnd"/>
+            <w:r>
+              <w:rPr>
+                <w:rFonts w:ascii="Times New Roman" w:hAnsi="Times New Roman" w:cs="Times New Roman"/>
+                <w:sz w:val="26"/>
+                <w:szCs w:val="26"/>
+                <w:lang w:val="en-US"/>
+              </w:rPr>
+              <w:t xml:space="preserve"> </w:t>
+            </w:r>
+            <w:proofErr w:type="spellStart"/>
+            <w:r>
+              <w:rPr>
+                <w:rFonts w:ascii="Times New Roman" w:hAnsi="Times New Roman" w:cs="Times New Roman"/>
+                <w:sz w:val="26"/>
+                <w:szCs w:val="26"/>
+                <w:lang w:val="en-US"/>
+              </w:rPr>
+              <w:t>nhận</w:t>
+            </w:r>
+            <w:proofErr w:type="spellEnd"/>
+            <w:r>
+              <w:rPr>
+                <w:rFonts w:ascii="Times New Roman" w:hAnsi="Times New Roman" w:cs="Times New Roman"/>
+                <w:sz w:val="26"/>
+                <w:szCs w:val="26"/>
+                <w:lang w:val="en-US"/>
+              </w:rPr>
+              <w:t xml:space="preserve"> </w:t>
+            </w:r>
+            <w:proofErr w:type="spellStart"/>
+            <w:r>
+              <w:rPr>
+                <w:rFonts w:ascii="Times New Roman" w:hAnsi="Times New Roman" w:cs="Times New Roman"/>
+                <w:sz w:val="26"/>
+                <w:szCs w:val="26"/>
+                <w:lang w:val="en-US"/>
+              </w:rPr>
+              <w:t>được</w:t>
+            </w:r>
+            <w:proofErr w:type="spellEnd"/>
+            <w:r>
+              <w:rPr>
+                <w:rFonts w:ascii="Times New Roman" w:hAnsi="Times New Roman" w:cs="Times New Roman"/>
+                <w:sz w:val="26"/>
+                <w:szCs w:val="26"/>
+                <w:lang w:val="en-US"/>
+              </w:rPr>
+              <w:t xml:space="preserve"> </w:t>
+            </w:r>
+            <w:proofErr w:type="spellStart"/>
+            <w:r>
+              <w:rPr>
+                <w:rFonts w:ascii="Times New Roman" w:hAnsi="Times New Roman" w:cs="Times New Roman"/>
+                <w:sz w:val="26"/>
+                <w:szCs w:val="26"/>
+                <w:lang w:val="en-US"/>
+              </w:rPr>
+              <w:t>thông</w:t>
+            </w:r>
+            <w:proofErr w:type="spellEnd"/>
+            <w:r>
+              <w:rPr>
+                <w:rFonts w:ascii="Times New Roman" w:hAnsi="Times New Roman" w:cs="Times New Roman"/>
+                <w:sz w:val="26"/>
+                <w:szCs w:val="26"/>
+                <w:lang w:val="en-US"/>
+              </w:rPr>
+              <w:t xml:space="preserve"> </w:t>
+            </w:r>
+            <w:proofErr w:type="spellStart"/>
+            <w:r>
+              <w:rPr>
+                <w:rFonts w:ascii="Times New Roman" w:hAnsi="Times New Roman" w:cs="Times New Roman"/>
+                <w:sz w:val="26"/>
+                <w:szCs w:val="26"/>
+                <w:lang w:val="en-US"/>
+              </w:rPr>
+              <w:t>báo</w:t>
+            </w:r>
+            <w:proofErr w:type="spellEnd"/>
+            <w:r>
+              <w:rPr>
+                <w:rFonts w:ascii="Times New Roman" w:hAnsi="Times New Roman" w:cs="Times New Roman"/>
+                <w:sz w:val="26"/>
+                <w:szCs w:val="26"/>
+                <w:lang w:val="en-US"/>
+              </w:rPr>
+              <w:t xml:space="preserve"> </w:t>
+            </w:r>
+            <w:proofErr w:type="spellStart"/>
+            <w:r>
+              <w:rPr>
+                <w:rFonts w:ascii="Times New Roman" w:hAnsi="Times New Roman" w:cs="Times New Roman"/>
+                <w:sz w:val="26"/>
+                <w:szCs w:val="26"/>
+                <w:lang w:val="en-US"/>
+              </w:rPr>
+              <w:t>mỗi</w:t>
+            </w:r>
+            <w:proofErr w:type="spellEnd"/>
+            <w:r>
+              <w:rPr>
+                <w:rFonts w:ascii="Times New Roman" w:hAnsi="Times New Roman" w:cs="Times New Roman"/>
+                <w:sz w:val="26"/>
+                <w:szCs w:val="26"/>
+                <w:lang w:val="en-US"/>
+              </w:rPr>
+              <w:t xml:space="preserve"> </w:t>
+            </w:r>
+            <w:proofErr w:type="spellStart"/>
+            <w:r>
+              <w:rPr>
+                <w:rFonts w:ascii="Times New Roman" w:hAnsi="Times New Roman" w:cs="Times New Roman"/>
+                <w:sz w:val="26"/>
+                <w:szCs w:val="26"/>
+                <w:lang w:val="en-US"/>
+              </w:rPr>
+              <w:t>khi</w:t>
+            </w:r>
+            <w:proofErr w:type="spellEnd"/>
+            <w:r>
+              <w:rPr>
+                <w:rFonts w:ascii="Times New Roman" w:hAnsi="Times New Roman" w:cs="Times New Roman"/>
+                <w:sz w:val="26"/>
+                <w:szCs w:val="26"/>
+                <w:lang w:val="en-US"/>
+              </w:rPr>
+              <w:t xml:space="preserve"> </w:t>
+            </w:r>
+            <w:proofErr w:type="spellStart"/>
+            <w:r>
+              <w:rPr>
+                <w:rFonts w:ascii="Times New Roman" w:hAnsi="Times New Roman" w:cs="Times New Roman"/>
+                <w:sz w:val="26"/>
+                <w:szCs w:val="26"/>
+                <w:lang w:val="en-US"/>
+              </w:rPr>
+              <w:t>có</w:t>
+            </w:r>
+            <w:proofErr w:type="spellEnd"/>
+            <w:r>
+              <w:rPr>
+                <w:rFonts w:ascii="Times New Roman" w:hAnsi="Times New Roman" w:cs="Times New Roman"/>
+                <w:sz w:val="26"/>
+                <w:szCs w:val="26"/>
+                <w:lang w:val="en-US"/>
+              </w:rPr>
+              <w:t xml:space="preserve"> </w:t>
+            </w:r>
+            <w:proofErr w:type="spellStart"/>
+            <w:r>
+              <w:rPr>
+                <w:rFonts w:ascii="Times New Roman" w:hAnsi="Times New Roman" w:cs="Times New Roman"/>
+                <w:sz w:val="26"/>
+                <w:szCs w:val="26"/>
+                <w:lang w:val="en-US"/>
+              </w:rPr>
+              <w:t>người</w:t>
+            </w:r>
+            <w:proofErr w:type="spellEnd"/>
+            <w:r>
+              <w:rPr>
+                <w:rFonts w:ascii="Times New Roman" w:hAnsi="Times New Roman" w:cs="Times New Roman"/>
+                <w:sz w:val="26"/>
+                <w:szCs w:val="26"/>
+                <w:lang w:val="en-US"/>
+              </w:rPr>
+              <w:t xml:space="preserve"> </w:t>
+            </w:r>
+            <w:proofErr w:type="spellStart"/>
+            <w:r>
+              <w:rPr>
+                <w:rFonts w:ascii="Times New Roman" w:hAnsi="Times New Roman" w:cs="Times New Roman"/>
+                <w:sz w:val="26"/>
+                <w:szCs w:val="26"/>
+                <w:lang w:val="en-US"/>
+              </w:rPr>
+              <w:t>thuê</w:t>
+            </w:r>
+            <w:proofErr w:type="spellEnd"/>
+            <w:r>
+              <w:rPr>
+                <w:rFonts w:ascii="Times New Roman" w:hAnsi="Times New Roman" w:cs="Times New Roman"/>
+                <w:sz w:val="26"/>
+                <w:szCs w:val="26"/>
+                <w:lang w:val="en-US"/>
+              </w:rPr>
+              <w:t xml:space="preserve"> </w:t>
+            </w:r>
+            <w:proofErr w:type="spellStart"/>
+            <w:r>
+              <w:rPr>
+                <w:rFonts w:ascii="Times New Roman" w:hAnsi="Times New Roman" w:cs="Times New Roman"/>
+                <w:sz w:val="26"/>
+                <w:szCs w:val="26"/>
+                <w:lang w:val="en-US"/>
+              </w:rPr>
+              <w:t>trọ</w:t>
+            </w:r>
+            <w:proofErr w:type="spellEnd"/>
+            <w:r>
+              <w:rPr>
+                <w:rFonts w:ascii="Times New Roman" w:hAnsi="Times New Roman" w:cs="Times New Roman"/>
+                <w:sz w:val="26"/>
+                <w:szCs w:val="26"/>
+                <w:lang w:val="en-US"/>
+              </w:rPr>
+              <w:t xml:space="preserve"> </w:t>
+            </w:r>
+            <w:proofErr w:type="spellStart"/>
+            <w:r>
+              <w:rPr>
+                <w:rFonts w:ascii="Times New Roman" w:hAnsi="Times New Roman" w:cs="Times New Roman"/>
+                <w:sz w:val="26"/>
+                <w:szCs w:val="26"/>
+                <w:lang w:val="en-US"/>
+              </w:rPr>
+              <w:t>liên</w:t>
+            </w:r>
+            <w:proofErr w:type="spellEnd"/>
+            <w:r>
+              <w:rPr>
+                <w:rFonts w:ascii="Times New Roman" w:hAnsi="Times New Roman" w:cs="Times New Roman"/>
+                <w:sz w:val="26"/>
+                <w:szCs w:val="26"/>
+                <w:lang w:val="en-US"/>
+              </w:rPr>
+              <w:t xml:space="preserve"> </w:t>
+            </w:r>
+            <w:proofErr w:type="spellStart"/>
+            <w:r>
+              <w:rPr>
+                <w:rFonts w:ascii="Times New Roman" w:hAnsi="Times New Roman" w:cs="Times New Roman"/>
+                <w:sz w:val="26"/>
+                <w:szCs w:val="26"/>
+                <w:lang w:val="en-US"/>
+              </w:rPr>
+              <w:t>hệ</w:t>
+            </w:r>
+            <w:proofErr w:type="spellEnd"/>
+            <w:r>
+              <w:rPr>
+                <w:rFonts w:ascii="Times New Roman" w:hAnsi="Times New Roman" w:cs="Times New Roman"/>
+                <w:sz w:val="26"/>
+                <w:szCs w:val="26"/>
+                <w:lang w:val="en-US"/>
+              </w:rPr>
+              <w:t xml:space="preserve"> </w:t>
+            </w:r>
+            <w:proofErr w:type="spellStart"/>
+            <w:r>
+              <w:rPr>
+                <w:rFonts w:ascii="Times New Roman" w:hAnsi="Times New Roman" w:cs="Times New Roman"/>
+                <w:sz w:val="26"/>
+                <w:szCs w:val="26"/>
+                <w:lang w:val="en-US"/>
+              </w:rPr>
+              <w:t>đến</w:t>
+            </w:r>
+            <w:proofErr w:type="spellEnd"/>
+            <w:r>
+              <w:rPr>
+                <w:rFonts w:ascii="Times New Roman" w:hAnsi="Times New Roman" w:cs="Times New Roman"/>
+                <w:sz w:val="26"/>
+                <w:szCs w:val="26"/>
+                <w:lang w:val="en-US"/>
+              </w:rPr>
+              <w:t xml:space="preserve"> </w:t>
+            </w:r>
+            <w:proofErr w:type="spellStart"/>
+            <w:r>
+              <w:rPr>
+                <w:rFonts w:ascii="Times New Roman" w:hAnsi="Times New Roman" w:cs="Times New Roman"/>
+                <w:sz w:val="26"/>
+                <w:szCs w:val="26"/>
+                <w:lang w:val="en-US"/>
+              </w:rPr>
+              <w:t>hoặc</w:t>
+            </w:r>
+            <w:proofErr w:type="spellEnd"/>
+            <w:r>
+              <w:rPr>
+                <w:rFonts w:ascii="Times New Roman" w:hAnsi="Times New Roman" w:cs="Times New Roman"/>
+                <w:sz w:val="26"/>
+                <w:szCs w:val="26"/>
+                <w:lang w:val="en-US"/>
+              </w:rPr>
+              <w:t xml:space="preserve"> </w:t>
+            </w:r>
+            <w:proofErr w:type="spellStart"/>
+            <w:r>
+              <w:rPr>
+                <w:rFonts w:ascii="Times New Roman" w:hAnsi="Times New Roman" w:cs="Times New Roman"/>
+                <w:sz w:val="26"/>
+                <w:szCs w:val="26"/>
+                <w:lang w:val="en-US"/>
+              </w:rPr>
+              <w:t>đánh</w:t>
+            </w:r>
+            <w:proofErr w:type="spellEnd"/>
+            <w:r>
+              <w:rPr>
+                <w:rFonts w:ascii="Times New Roman" w:hAnsi="Times New Roman" w:cs="Times New Roman"/>
+                <w:sz w:val="26"/>
+                <w:szCs w:val="26"/>
+                <w:lang w:val="en-US"/>
+              </w:rPr>
+              <w:t xml:space="preserve"> </w:t>
+            </w:r>
+            <w:proofErr w:type="spellStart"/>
+            <w:r>
+              <w:rPr>
+                <w:rFonts w:ascii="Times New Roman" w:hAnsi="Times New Roman" w:cs="Times New Roman"/>
+                <w:sz w:val="26"/>
+                <w:szCs w:val="26"/>
+                <w:lang w:val="en-US"/>
+              </w:rPr>
+              <w:t>giá</w:t>
+            </w:r>
+            <w:proofErr w:type="spellEnd"/>
+            <w:r>
+              <w:rPr>
+                <w:rFonts w:ascii="Times New Roman" w:hAnsi="Times New Roman" w:cs="Times New Roman"/>
+                <w:sz w:val="26"/>
+                <w:szCs w:val="26"/>
+                <w:lang w:val="en-US"/>
+              </w:rPr>
+              <w:t xml:space="preserve"> </w:t>
+            </w:r>
+            <w:proofErr w:type="spellStart"/>
+            <w:r>
+              <w:rPr>
+                <w:rFonts w:ascii="Times New Roman" w:hAnsi="Times New Roman" w:cs="Times New Roman"/>
+                <w:sz w:val="26"/>
+                <w:szCs w:val="26"/>
+                <w:lang w:val="en-US"/>
+              </w:rPr>
+              <w:t>phòng</w:t>
+            </w:r>
+            <w:proofErr w:type="spellEnd"/>
+            <w:r>
+              <w:rPr>
+                <w:rFonts w:ascii="Times New Roman" w:hAnsi="Times New Roman" w:cs="Times New Roman"/>
+                <w:sz w:val="26"/>
+                <w:szCs w:val="26"/>
+                <w:lang w:val="en-US"/>
+              </w:rPr>
+              <w:t xml:space="preserve"> </w:t>
+            </w:r>
+            <w:proofErr w:type="spellStart"/>
+            <w:r>
+              <w:rPr>
+                <w:rFonts w:ascii="Times New Roman" w:hAnsi="Times New Roman" w:cs="Times New Roman"/>
+                <w:sz w:val="26"/>
+                <w:szCs w:val="26"/>
+                <w:lang w:val="en-US"/>
+              </w:rPr>
+              <w:t>trọ</w:t>
+            </w:r>
+            <w:proofErr w:type="spellEnd"/>
+            <w:r>
+              <w:rPr>
+                <w:rFonts w:ascii="Times New Roman" w:hAnsi="Times New Roman" w:cs="Times New Roman"/>
+                <w:sz w:val="26"/>
+                <w:szCs w:val="26"/>
+                <w:lang w:val="en-US"/>
+              </w:rPr>
+              <w:t xml:space="preserve"> </w:t>
+            </w:r>
+            <w:proofErr w:type="spellStart"/>
+            <w:r>
+              <w:rPr>
+                <w:rFonts w:ascii="Times New Roman" w:hAnsi="Times New Roman" w:cs="Times New Roman"/>
+                <w:sz w:val="26"/>
+                <w:szCs w:val="26"/>
+                <w:lang w:val="en-US"/>
+              </w:rPr>
+              <w:t>của</w:t>
+            </w:r>
+            <w:proofErr w:type="spellEnd"/>
+            <w:r>
+              <w:rPr>
+                <w:rFonts w:ascii="Times New Roman" w:hAnsi="Times New Roman" w:cs="Times New Roman"/>
+                <w:sz w:val="26"/>
+                <w:szCs w:val="26"/>
+                <w:lang w:val="en-US"/>
+              </w:rPr>
+              <w:t xml:space="preserve"> </w:t>
+            </w:r>
+            <w:proofErr w:type="spellStart"/>
+            <w:r>
+              <w:rPr>
+                <w:rFonts w:ascii="Times New Roman" w:hAnsi="Times New Roman" w:cs="Times New Roman"/>
+                <w:sz w:val="26"/>
+                <w:szCs w:val="26"/>
+                <w:lang w:val="en-US"/>
+              </w:rPr>
+              <w:t>mình</w:t>
+            </w:r>
+            <w:proofErr w:type="spellEnd"/>
+            <w:r>
+              <w:rPr>
+                <w:rFonts w:ascii="Times New Roman" w:hAnsi="Times New Roman" w:cs="Times New Roman"/>
+                <w:sz w:val="26"/>
+                <w:szCs w:val="26"/>
+                <w:lang w:val="en-US"/>
+              </w:rPr>
+              <w:t xml:space="preserve"> </w:t>
+            </w:r>
+            <w:proofErr w:type="spellStart"/>
+            <w:r>
+              <w:rPr>
+                <w:rFonts w:ascii="Times New Roman" w:hAnsi="Times New Roman" w:cs="Times New Roman"/>
+                <w:sz w:val="26"/>
+                <w:szCs w:val="26"/>
+                <w:lang w:val="en-US"/>
+              </w:rPr>
+              <w:t>để</w:t>
+            </w:r>
+            <w:proofErr w:type="spellEnd"/>
+            <w:r>
+              <w:rPr>
+                <w:rFonts w:ascii="Times New Roman" w:hAnsi="Times New Roman" w:cs="Times New Roman"/>
+                <w:sz w:val="26"/>
+                <w:szCs w:val="26"/>
+                <w:lang w:val="en-US"/>
+              </w:rPr>
+              <w:t xml:space="preserve"> </w:t>
+            </w:r>
+            <w:proofErr w:type="spellStart"/>
+            <w:r>
+              <w:rPr>
+                <w:rFonts w:ascii="Times New Roman" w:hAnsi="Times New Roman" w:cs="Times New Roman"/>
+                <w:sz w:val="26"/>
+                <w:szCs w:val="26"/>
+                <w:lang w:val="en-US"/>
+              </w:rPr>
+              <w:t>có</w:t>
+            </w:r>
+            <w:proofErr w:type="spellEnd"/>
+            <w:r>
+              <w:rPr>
+                <w:rFonts w:ascii="Times New Roman" w:hAnsi="Times New Roman" w:cs="Times New Roman"/>
+                <w:sz w:val="26"/>
+                <w:szCs w:val="26"/>
+                <w:lang w:val="en-US"/>
+              </w:rPr>
+              <w:t xml:space="preserve"> </w:t>
+            </w:r>
+            <w:proofErr w:type="spellStart"/>
+            <w:r>
+              <w:rPr>
+                <w:rFonts w:ascii="Times New Roman" w:hAnsi="Times New Roman" w:cs="Times New Roman"/>
+                <w:sz w:val="26"/>
+                <w:szCs w:val="26"/>
+                <w:lang w:val="en-US"/>
+              </w:rPr>
+              <w:t>thể</w:t>
+            </w:r>
+            <w:proofErr w:type="spellEnd"/>
+            <w:r>
+              <w:rPr>
+                <w:rFonts w:ascii="Times New Roman" w:hAnsi="Times New Roman" w:cs="Times New Roman"/>
+                <w:sz w:val="26"/>
+                <w:szCs w:val="26"/>
+                <w:lang w:val="en-US"/>
+              </w:rPr>
+              <w:t xml:space="preserve"> </w:t>
+            </w:r>
+            <w:proofErr w:type="spellStart"/>
+            <w:r>
+              <w:rPr>
+                <w:rFonts w:ascii="Times New Roman" w:hAnsi="Times New Roman" w:cs="Times New Roman"/>
+                <w:sz w:val="26"/>
+                <w:szCs w:val="26"/>
+                <w:lang w:val="en-US"/>
+              </w:rPr>
+              <w:t>phản</w:t>
+            </w:r>
+            <w:proofErr w:type="spellEnd"/>
+            <w:r>
+              <w:rPr>
+                <w:rFonts w:ascii="Times New Roman" w:hAnsi="Times New Roman" w:cs="Times New Roman"/>
+                <w:sz w:val="26"/>
+                <w:szCs w:val="26"/>
+                <w:lang w:val="en-US"/>
+              </w:rPr>
+              <w:t xml:space="preserve"> </w:t>
+            </w:r>
+            <w:proofErr w:type="spellStart"/>
+            <w:r>
+              <w:rPr>
+                <w:rFonts w:ascii="Times New Roman" w:hAnsi="Times New Roman" w:cs="Times New Roman"/>
+                <w:sz w:val="26"/>
+                <w:szCs w:val="26"/>
+                <w:lang w:val="en-US"/>
+              </w:rPr>
+              <w:t>hồi</w:t>
+            </w:r>
+            <w:proofErr w:type="spellEnd"/>
+            <w:r>
+              <w:rPr>
+                <w:rFonts w:ascii="Times New Roman" w:hAnsi="Times New Roman" w:cs="Times New Roman"/>
+                <w:sz w:val="26"/>
+                <w:szCs w:val="26"/>
+                <w:lang w:val="en-US"/>
+              </w:rPr>
+              <w:t xml:space="preserve"> </w:t>
+            </w:r>
+            <w:proofErr w:type="spellStart"/>
+            <w:r>
+              <w:rPr>
+                <w:rFonts w:ascii="Times New Roman" w:hAnsi="Times New Roman" w:cs="Times New Roman"/>
+                <w:sz w:val="26"/>
+                <w:szCs w:val="26"/>
+                <w:lang w:val="en-US"/>
+              </w:rPr>
+              <w:t>kịp</w:t>
+            </w:r>
+            <w:proofErr w:type="spellEnd"/>
+            <w:r>
+              <w:rPr>
+                <w:rFonts w:ascii="Times New Roman" w:hAnsi="Times New Roman" w:cs="Times New Roman"/>
+                <w:sz w:val="26"/>
+                <w:szCs w:val="26"/>
+                <w:lang w:val="en-US"/>
+              </w:rPr>
+              <w:t xml:space="preserve"> </w:t>
+            </w:r>
+            <w:proofErr w:type="spellStart"/>
+            <w:r>
+              <w:rPr>
+                <w:rFonts w:ascii="Times New Roman" w:hAnsi="Times New Roman" w:cs="Times New Roman"/>
+                <w:sz w:val="26"/>
+                <w:szCs w:val="26"/>
+                <w:lang w:val="en-US"/>
+              </w:rPr>
+              <w:t>thời</w:t>
+            </w:r>
+            <w:proofErr w:type="spellEnd"/>
+            <w:r>
+              <w:rPr>
+                <w:rFonts w:ascii="Times New Roman" w:hAnsi="Times New Roman" w:cs="Times New Roman"/>
+                <w:sz w:val="26"/>
+                <w:szCs w:val="26"/>
+                <w:lang w:val="en-US"/>
+              </w:rPr>
+              <w:t xml:space="preserve"> </w:t>
+            </w:r>
+            <w:proofErr w:type="spellStart"/>
+            <w:r>
+              <w:rPr>
+                <w:rFonts w:ascii="Times New Roman" w:hAnsi="Times New Roman" w:cs="Times New Roman"/>
+                <w:sz w:val="26"/>
+                <w:szCs w:val="26"/>
+                <w:lang w:val="en-US"/>
+              </w:rPr>
+              <w:t>cũng</w:t>
+            </w:r>
+            <w:proofErr w:type="spellEnd"/>
+            <w:r>
+              <w:rPr>
+                <w:rFonts w:ascii="Times New Roman" w:hAnsi="Times New Roman" w:cs="Times New Roman"/>
+                <w:sz w:val="26"/>
+                <w:szCs w:val="26"/>
+                <w:lang w:val="en-US"/>
+              </w:rPr>
+              <w:t xml:space="preserve"> </w:t>
+            </w:r>
+            <w:proofErr w:type="spellStart"/>
+            <w:r>
+              <w:rPr>
+                <w:rFonts w:ascii="Times New Roman" w:hAnsi="Times New Roman" w:cs="Times New Roman"/>
+                <w:sz w:val="26"/>
+                <w:szCs w:val="26"/>
+                <w:lang w:val="en-US"/>
+              </w:rPr>
+              <w:t>như</w:t>
+            </w:r>
+            <w:proofErr w:type="spellEnd"/>
+            <w:r>
+              <w:rPr>
+                <w:rFonts w:ascii="Times New Roman" w:hAnsi="Times New Roman" w:cs="Times New Roman"/>
+                <w:sz w:val="26"/>
+                <w:szCs w:val="26"/>
+                <w:lang w:val="en-US"/>
+              </w:rPr>
+              <w:t xml:space="preserve"> </w:t>
+            </w:r>
+            <w:proofErr w:type="spellStart"/>
+            <w:r>
+              <w:rPr>
+                <w:rFonts w:ascii="Times New Roman" w:hAnsi="Times New Roman" w:cs="Times New Roman"/>
+                <w:sz w:val="26"/>
+                <w:szCs w:val="26"/>
+                <w:lang w:val="en-US"/>
+              </w:rPr>
+              <w:t>cải</w:t>
+            </w:r>
+            <w:proofErr w:type="spellEnd"/>
+            <w:r>
+              <w:rPr>
+                <w:rFonts w:ascii="Times New Roman" w:hAnsi="Times New Roman" w:cs="Times New Roman"/>
+                <w:sz w:val="26"/>
+                <w:szCs w:val="26"/>
+                <w:lang w:val="en-US"/>
+              </w:rPr>
+              <w:t xml:space="preserve"> </w:t>
+            </w:r>
+            <w:proofErr w:type="spellStart"/>
+            <w:r>
+              <w:rPr>
+                <w:rFonts w:ascii="Times New Roman" w:hAnsi="Times New Roman" w:cs="Times New Roman"/>
+                <w:sz w:val="26"/>
+                <w:szCs w:val="26"/>
+                <w:lang w:val="en-US"/>
+              </w:rPr>
+              <w:t>thiện</w:t>
+            </w:r>
+            <w:proofErr w:type="spellEnd"/>
+            <w:r>
+              <w:rPr>
+                <w:rFonts w:ascii="Times New Roman" w:hAnsi="Times New Roman" w:cs="Times New Roman"/>
+                <w:sz w:val="26"/>
+                <w:szCs w:val="26"/>
+                <w:lang w:val="en-US"/>
+              </w:rPr>
+              <w:t xml:space="preserve"> </w:t>
+            </w:r>
+            <w:proofErr w:type="spellStart"/>
+            <w:r>
+              <w:rPr>
+                <w:rFonts w:ascii="Times New Roman" w:hAnsi="Times New Roman" w:cs="Times New Roman"/>
+                <w:sz w:val="26"/>
+                <w:szCs w:val="26"/>
+                <w:lang w:val="en-US"/>
+              </w:rPr>
+              <w:t>chất</w:t>
+            </w:r>
+            <w:proofErr w:type="spellEnd"/>
+            <w:r>
+              <w:rPr>
+                <w:rFonts w:ascii="Times New Roman" w:hAnsi="Times New Roman" w:cs="Times New Roman"/>
+                <w:sz w:val="26"/>
+                <w:szCs w:val="26"/>
+                <w:lang w:val="en-US"/>
+              </w:rPr>
+              <w:t xml:space="preserve"> </w:t>
+            </w:r>
+            <w:proofErr w:type="spellStart"/>
+            <w:r>
+              <w:rPr>
+                <w:rFonts w:ascii="Times New Roman" w:hAnsi="Times New Roman" w:cs="Times New Roman"/>
+                <w:sz w:val="26"/>
+                <w:szCs w:val="26"/>
+                <w:lang w:val="en-US"/>
+              </w:rPr>
+              <w:t>lượng</w:t>
+            </w:r>
+            <w:proofErr w:type="spellEnd"/>
+            <w:r>
+              <w:rPr>
+                <w:rFonts w:ascii="Times New Roman" w:hAnsi="Times New Roman" w:cs="Times New Roman"/>
                 <w:sz w:val="26"/>
                 <w:szCs w:val="26"/>
                 <w:lang w:val="en-US"/>
@@ -4159,71 +4171,35 @@
                 <w:rFonts w:ascii="Times New Roman" w:eastAsia="Times New Roman" w:hAnsi="Times New Roman" w:cs="Times New Roman"/>
                 <w:sz w:val="26"/>
                 <w:szCs w:val="26"/>
+                <w:lang w:val="en-US"/>
               </w:rPr>
             </w:pPr>
             <w:r>
               <w:rPr>
-                <w:rFonts w:ascii="Times New Roman" w:hAnsi="Times New Roman" w:cs="Times New Roman"/>
-                <w:sz w:val="26"/>
-                <w:szCs w:val="26"/>
-              </w:rPr>
-              <w:t xml:space="preserve">Là </w:t>
-            </w:r>
-            <w:proofErr w:type="spellStart"/>
-            <w:r>
-              <w:rPr>
-                <w:rFonts w:ascii="Times New Roman" w:hAnsi="Times New Roman" w:cs="Times New Roman"/>
-                <w:sz w:val="26"/>
-                <w:szCs w:val="26"/>
-                <w:lang w:val="en-US"/>
-              </w:rPr>
-              <w:t>người</w:t>
-            </w:r>
-            <w:proofErr w:type="spellEnd"/>
-            <w:r>
-              <w:rPr>
-                <w:rFonts w:ascii="Times New Roman" w:hAnsi="Times New Roman" w:cs="Times New Roman"/>
-                <w:sz w:val="26"/>
-                <w:szCs w:val="26"/>
-                <w:lang w:val="en-US"/>
-              </w:rPr>
-              <w:t xml:space="preserve"> </w:t>
-            </w:r>
-            <w:proofErr w:type="spellStart"/>
-            <w:r>
-              <w:rPr>
-                <w:rFonts w:ascii="Times New Roman" w:hAnsi="Times New Roman" w:cs="Times New Roman"/>
-                <w:sz w:val="26"/>
-                <w:szCs w:val="26"/>
-                <w:lang w:val="en-US"/>
-              </w:rPr>
-              <w:t>thuê</w:t>
-            </w:r>
-            <w:proofErr w:type="spellEnd"/>
-            <w:r>
-              <w:rPr>
-                <w:rFonts w:ascii="Times New Roman" w:hAnsi="Times New Roman" w:cs="Times New Roman"/>
-                <w:sz w:val="26"/>
-                <w:szCs w:val="26"/>
-              </w:rPr>
-              <w:t>, tôi muốn có tính năng lưu lại bài viết yêu thích để có thể xem lại và lựa chọn những căn trọ mình ưng ý nhất, đồng thời cũng có thể nhận th</w:t>
-            </w:r>
-            <w:r>
-              <w:rPr>
-                <w:rFonts w:ascii="Times New Roman" w:hAnsi="Times New Roman" w:cs="Times New Roman"/>
-                <w:sz w:val="26"/>
-                <w:szCs w:val="26"/>
-                <w:lang w:val="en-US"/>
-              </w:rPr>
-              <w:t>ô</w:t>
-            </w:r>
-            <w:r>
-              <w:rPr>
-                <w:rFonts w:ascii="Times New Roman" w:hAnsi="Times New Roman" w:cs="Times New Roman"/>
-                <w:sz w:val="26"/>
-                <w:szCs w:val="26"/>
-              </w:rPr>
-              <w:t>ng báo khi có thông tin mới nhất từ chủ cho thuê căn trọ.</w:t>
+                <w:rFonts w:ascii="Times New Roman" w:eastAsia="Times New Roman" w:hAnsi="Times New Roman" w:cs="Times New Roman"/>
+                <w:sz w:val="26"/>
+                <w:szCs w:val="26"/>
+                <w:lang w:val="en-US"/>
+              </w:rPr>
+              <w:t>L</w:t>
+            </w:r>
+            <w:r>
+              <w:rPr>
+                <w:rFonts w:ascii="Times New Roman" w:eastAsia="Times New Roman" w:hAnsi="Times New Roman" w:cs="Times New Roman"/>
+                <w:sz w:val="26"/>
+                <w:szCs w:val="26"/>
+                <w:lang w:val="vi-VN"/>
+              </w:rPr>
+              <w:t>à quản trị viên, tôi muốn có tính năng báo cáo các trường hợp vi phạm hợp đồng, các trường hợp lừa đảo, cần có bằng chứng xác minh</w:t>
+            </w:r>
+            <w:r>
+              <w:rPr>
+                <w:rFonts w:ascii="Times New Roman" w:hAnsi="Times New Roman" w:cs="Times New Roman"/>
+                <w:sz w:val="26"/>
+                <w:szCs w:val="26"/>
+                <w:lang w:val="en-US"/>
+              </w:rPr>
+              <w:t>.</w:t>
             </w:r>
           </w:p>
         </w:tc>
@@ -4318,48 +4294,67 @@
             </w:pPr>
             <w:r>
               <w:rPr>
-                <w:rFonts w:ascii="Times New Roman" w:eastAsia="Times New Roman" w:hAnsi="Times New Roman" w:cs="Times New Roman"/>
-                <w:sz w:val="26"/>
-                <w:szCs w:val="26"/>
-                <w:lang w:val="vi-VN"/>
+                <w:rFonts w:ascii="Times New Roman" w:hAnsi="Times New Roman" w:cs="Times New Roman"/>
+                <w:sz w:val="26"/>
+                <w:szCs w:val="26"/>
               </w:rPr>
               <w:t xml:space="preserve">Là </w:t>
             </w:r>
-            <w:r>
-              <w:rPr>
-                <w:rFonts w:ascii="Times New Roman" w:eastAsia="Times New Roman" w:hAnsi="Times New Roman" w:cs="Times New Roman"/>
-                <w:sz w:val="26"/>
-                <w:szCs w:val="26"/>
-                <w:lang w:val="vi-VN"/>
-              </w:rPr>
-              <w:t>chủ trọ</w:t>
-            </w:r>
-            <w:r>
-              <w:rPr>
-                <w:rFonts w:ascii="Times New Roman" w:eastAsia="Times New Roman" w:hAnsi="Times New Roman" w:cs="Times New Roman"/>
-                <w:sz w:val="26"/>
-                <w:szCs w:val="26"/>
-                <w:lang w:val="vi-VN"/>
-              </w:rPr>
-              <w:t xml:space="preserve">, tôi muốn </w:t>
-            </w:r>
-            <w:r>
-              <w:rPr>
-                <w:rFonts w:ascii="Times New Roman" w:eastAsia="Times New Roman" w:hAnsi="Times New Roman" w:cs="Times New Roman"/>
-                <w:sz w:val="26"/>
-                <w:szCs w:val="26"/>
-                <w:lang w:val="vi-VN"/>
-              </w:rPr>
-              <w:t>có tính năng báo cáo với quản trị viên những bài đánh giá ác ý, không đúng sự thật</w:t>
-            </w:r>
-            <w:r>
-              <w:rPr>
-                <w:rFonts w:ascii="Times New Roman" w:eastAsia="Times New Roman" w:hAnsi="Times New Roman" w:cs="Times New Roman"/>
-                <w:sz w:val="26"/>
-                <w:szCs w:val="26"/>
-                <w:lang w:val="en-US"/>
-              </w:rPr>
-              <w:t>.</w:t>
+            <w:proofErr w:type="spellStart"/>
+            <w:r>
+              <w:rPr>
+                <w:rFonts w:ascii="Times New Roman" w:hAnsi="Times New Roman" w:cs="Times New Roman"/>
+                <w:sz w:val="26"/>
+                <w:szCs w:val="26"/>
+                <w:lang w:val="en-US"/>
+              </w:rPr>
+              <w:t>người</w:t>
+            </w:r>
+            <w:proofErr w:type="spellEnd"/>
+            <w:r>
+              <w:rPr>
+                <w:rFonts w:ascii="Times New Roman" w:hAnsi="Times New Roman" w:cs="Times New Roman"/>
+                <w:sz w:val="26"/>
+                <w:szCs w:val="26"/>
+                <w:lang w:val="en-US"/>
+              </w:rPr>
+              <w:t xml:space="preserve"> </w:t>
+            </w:r>
+            <w:proofErr w:type="spellStart"/>
+            <w:r>
+              <w:rPr>
+                <w:rFonts w:ascii="Times New Roman" w:hAnsi="Times New Roman" w:cs="Times New Roman"/>
+                <w:sz w:val="26"/>
+                <w:szCs w:val="26"/>
+                <w:lang w:val="en-US"/>
+              </w:rPr>
+              <w:t>thuê</w:t>
+            </w:r>
+            <w:proofErr w:type="spellEnd"/>
+            <w:r>
+              <w:rPr>
+                <w:rFonts w:ascii="Times New Roman" w:hAnsi="Times New Roman" w:cs="Times New Roman"/>
+                <w:sz w:val="26"/>
+                <w:szCs w:val="26"/>
+              </w:rPr>
+              <w:t>, tôi muốn có tính năng lưu lại bài viết yêu thích để có thể xem lại và lựa chọn những căn trọ mình ưng ý nhất, đồng thời cũng có thể nhận th</w:t>
+            </w:r>
+            <w:r>
+              <w:rPr>
+                <w:rFonts w:ascii="Times New Roman" w:hAnsi="Times New Roman" w:cs="Times New Roman"/>
+                <w:sz w:val="26"/>
+                <w:szCs w:val="26"/>
+                <w:lang w:val="en-US"/>
+              </w:rPr>
+              <w:t>ô</w:t>
+            </w:r>
+            <w:r>
+              <w:rPr>
+                <w:rFonts w:ascii="Times New Roman" w:hAnsi="Times New Roman" w:cs="Times New Roman"/>
+                <w:sz w:val="26"/>
+                <w:szCs w:val="26"/>
+              </w:rPr>
+              <w:t>ng báo khi có thông tin mới nhất từ chủ cho thuê căn trọ.</w:t>
             </w:r>
           </w:p>
         </w:tc>

</xml_diff>